<commit_message>
Creación de los documentos de los diagramas
se actualizó el dc y se creó el dcu
</commit_message>
<xml_diff>
--- a/Documentos/Diagramas/Diagrama de clases/BIT_AM_DC_General.docx
+++ b/Documentos/Diagramas/Diagrama de clases/BIT_AM_DC_General.docx
@@ -1,6 +1,6 @@
 
 <file path=word/document.xml><?xml version="1.0" encoding="utf-8"?>
-<w:document xmlns:wpc="http://schemas.microsoft.com/office/word/2010/wordprocessingCanvas" xmlns:mc="http://schemas.openxmlformats.org/markup-compatibility/2006" xmlns:o="urn:schemas-microsoft-com:office:office" xmlns:r="http://schemas.openxmlformats.org/officeDocument/2006/relationships" xmlns:m="http://schemas.openxmlformats.org/officeDocument/2006/math" xmlns:v="urn:schemas-microsoft-com:vml" xmlns:wp14="http://schemas.microsoft.com/office/word/2010/wordprocessingDrawing" xmlns:wp="http://schemas.openxmlformats.org/drawingml/2006/wordprocessingDrawing" xmlns:w10="urn:schemas-microsoft-com:office:word" xmlns:w="http://schemas.openxmlformats.org/wordprocessingml/2006/main" xmlns:w14="http://schemas.microsoft.com/office/word/2010/wordml" xmlns:wpg="http://schemas.microsoft.com/office/word/2010/wordprocessingGroup" xmlns:wpi="http://schemas.microsoft.com/office/word/2010/wordprocessingInk" xmlns:wne="http://schemas.microsoft.com/office/word/2006/wordml" xmlns:wps="http://schemas.microsoft.com/office/word/2010/wordprocessingShape" mc:Ignorable="w14 wp14">
+<w:document xmlns:wpc="http://schemas.microsoft.com/office/word/2010/wordprocessingCanvas" xmlns:mc="http://schemas.openxmlformats.org/markup-compatibility/2006" xmlns:o="urn:schemas-microsoft-com:office:office" xmlns:r="http://schemas.openxmlformats.org/officeDocument/2006/relationships" xmlns:m="http://schemas.openxmlformats.org/officeDocument/2006/math" xmlns:v="urn:schemas-microsoft-com:vml" xmlns:wp14="http://schemas.microsoft.com/office/word/2010/wordprocessingDrawing" xmlns:wp="http://schemas.openxmlformats.org/drawingml/2006/wordprocessingDrawing" xmlns:w10="urn:schemas-microsoft-com:office:word" xmlns:w="http://schemas.openxmlformats.org/wordprocessingml/2006/main" xmlns:w14="http://schemas.microsoft.com/office/word/2010/wordml" xmlns:w15="http://schemas.microsoft.com/office/word/2012/wordml" xmlns:wpg="http://schemas.microsoft.com/office/word/2010/wordprocessingGroup" xmlns:wpi="http://schemas.microsoft.com/office/word/2010/wordprocessingInk" xmlns:wne="http://schemas.microsoft.com/office/word/2006/wordml" xmlns:wps="http://schemas.microsoft.com/office/word/2010/wordprocessingShape" mc:Ignorable="w14 w15 wp14">
   <w:body>
     <w:p>
       <w:pPr>
@@ -16,8 +16,6 @@
           <w:lang w:val="es-ES"/>
         </w:rPr>
       </w:pPr>
-      <w:bookmarkStart w:id="0" w:name="_GoBack"/>
-      <w:bookmarkEnd w:id="0"/>
     </w:p>
     <w:p>
       <w:pPr>
@@ -72,7 +70,7 @@
           <w:sz w:val="20"/>
           <w:lang w:val="es-ES"/>
         </w:rPr>
-        <w:t>1.0</w:t>
+        <w:t>1.1</w:t>
       </w:r>
     </w:p>
     <w:p>
@@ -276,23 +274,23 @@
           <w:b/>
         </w:rPr>
       </w:pPr>
-      <w:bookmarkStart w:id="1" w:name="_Toc290709492"/>
-    </w:p>
-    <w:p>
-      <w:pPr>
-        <w:rPr>
-          <w:b/>
-        </w:rPr>
-      </w:pPr>
-    </w:p>
-    <w:p>
-      <w:pPr>
-        <w:rPr>
-          <w:b/>
-        </w:rPr>
-      </w:pPr>
-    </w:p>
-    <w:bookmarkEnd w:id="1"/>
+      <w:bookmarkStart w:id="0" w:name="_Toc290709492"/>
+    </w:p>
+    <w:p>
+      <w:pPr>
+        <w:rPr>
+          <w:b/>
+        </w:rPr>
+      </w:pPr>
+    </w:p>
+    <w:p>
+      <w:pPr>
+        <w:rPr>
+          <w:b/>
+        </w:rPr>
+      </w:pPr>
+    </w:p>
+    <w:bookmarkEnd w:id="0"/>
     <w:p>
       <w:pPr>
         <w:rPr>
@@ -474,7 +472,7 @@
           </mc:Choice>
           <mc:Fallback>
             <w:pict>
-              <v:shapetype id="_x0000_t202" coordsize="21600,21600" o:spt="202" path="m,l,21600r21600,l21600,xe">
+              <v:shapetype w14:anchorId="7FE90B04" id="_x0000_t202" coordsize="21600,21600" o:spt="202" path="m,l,21600r21600,l21600,xe">
                 <v:stroke joinstyle="miter"/>
                 <v:path gradientshapeok="t" o:connecttype="rect"/>
               </v:shapetype>
@@ -581,10 +579,10 @@
           <w:szCs w:val="24"/>
         </w:rPr>
       </w:pPr>
-      <w:bookmarkStart w:id="2" w:name="_Toc359502469"/>
-      <w:bookmarkStart w:id="3" w:name="_Toc389817556"/>
-      <w:bookmarkStart w:id="4" w:name="_Toc389822344"/>
-      <w:bookmarkStart w:id="5" w:name="_Toc417552976"/>
+      <w:bookmarkStart w:id="1" w:name="_Toc359502469"/>
+      <w:bookmarkStart w:id="2" w:name="_Toc389817556"/>
+      <w:bookmarkStart w:id="3" w:name="_Toc389822344"/>
+      <w:bookmarkStart w:id="4" w:name="_Toc417552976"/>
       <w:r>
         <w:rPr>
           <w:b/>
@@ -593,10 +591,10 @@
         </w:rPr>
         <w:t>Historial de Versiones</w:t>
       </w:r>
+      <w:bookmarkEnd w:id="1"/>
       <w:bookmarkEnd w:id="2"/>
       <w:bookmarkEnd w:id="3"/>
       <w:bookmarkEnd w:id="4"/>
-      <w:bookmarkEnd w:id="5"/>
     </w:p>
     <w:tbl>
       <w:tblPr>
@@ -901,6 +899,153 @@
           </w:p>
         </w:tc>
       </w:tr>
+      <w:tr>
+        <w:trPr>
+          <w:trHeight w:val="435"/>
+          <w:jc w:val="center"/>
+        </w:trPr>
+        <w:tc>
+          <w:tcPr>
+            <w:tcW w:w="657" w:type="pct"/>
+            <w:tcBorders>
+              <w:top w:val="single" w:sz="6" w:space="0" w:color="BBBBBB"/>
+              <w:left w:val="single" w:sz="6" w:space="0" w:color="BBBBBB"/>
+              <w:bottom w:val="single" w:sz="6" w:space="0" w:color="BBBBBB"/>
+              <w:right w:val="single" w:sz="6" w:space="0" w:color="BBBBBB"/>
+            </w:tcBorders>
+            <w:shd w:val="clear" w:color="auto" w:fill="FFFFFF"/>
+            <w:tcMar>
+              <w:left w:w="113" w:type="dxa"/>
+            </w:tcMar>
+            <w:vAlign w:val="center"/>
+          </w:tcPr>
+          <w:p>
+            <w:pPr>
+              <w:spacing w:before="0" w:after="0"/>
+              <w:jc w:val="center"/>
+              <w:rPr>
+                <w:szCs w:val="18"/>
+              </w:rPr>
+            </w:pPr>
+            <w:r>
+              <w:rPr>
+                <w:szCs w:val="18"/>
+              </w:rPr>
+              <w:t>01/10</w:t>
+            </w:r>
+            <w:r>
+              <w:rPr>
+                <w:szCs w:val="18"/>
+              </w:rPr>
+              <w:t>/15</w:t>
+            </w:r>
+          </w:p>
+        </w:tc>
+        <w:tc>
+          <w:tcPr>
+            <w:tcW w:w="523" w:type="pct"/>
+            <w:tcBorders>
+              <w:top w:val="single" w:sz="6" w:space="0" w:color="BBBBBB"/>
+              <w:left w:val="single" w:sz="6" w:space="0" w:color="BBBBBB"/>
+              <w:bottom w:val="single" w:sz="6" w:space="0" w:color="BBBBBB"/>
+              <w:right w:val="single" w:sz="6" w:space="0" w:color="BBBBBB"/>
+            </w:tcBorders>
+            <w:shd w:val="clear" w:color="auto" w:fill="FFFFFF"/>
+            <w:tcMar>
+              <w:left w:w="113" w:type="dxa"/>
+            </w:tcMar>
+            <w:vAlign w:val="center"/>
+          </w:tcPr>
+          <w:p>
+            <w:pPr>
+              <w:spacing w:before="0" w:after="0"/>
+              <w:jc w:val="center"/>
+              <w:rPr>
+                <w:szCs w:val="18"/>
+              </w:rPr>
+            </w:pPr>
+            <w:r>
+              <w:rPr>
+                <w:szCs w:val="18"/>
+              </w:rPr>
+              <w:t>1.1</w:t>
+            </w:r>
+          </w:p>
+        </w:tc>
+        <w:tc>
+          <w:tcPr>
+            <w:tcW w:w="2465" w:type="pct"/>
+            <w:tcBorders>
+              <w:top w:val="single" w:sz="6" w:space="0" w:color="BBBBBB"/>
+              <w:left w:val="single" w:sz="6" w:space="0" w:color="BBBBBB"/>
+              <w:bottom w:val="single" w:sz="6" w:space="0" w:color="BBBBBB"/>
+              <w:right w:val="single" w:sz="6" w:space="0" w:color="BBBBBB"/>
+            </w:tcBorders>
+            <w:shd w:val="clear" w:color="auto" w:fill="FFFFFF"/>
+            <w:tcMar>
+              <w:top w:w="113" w:type="dxa"/>
+              <w:left w:w="113" w:type="dxa"/>
+              <w:bottom w:w="113" w:type="dxa"/>
+              <w:right w:w="113" w:type="dxa"/>
+            </w:tcMar>
+            <w:vAlign w:val="center"/>
+          </w:tcPr>
+          <w:p>
+            <w:pPr>
+              <w:spacing w:before="0" w:after="0"/>
+              <w:jc w:val="center"/>
+              <w:rPr>
+                <w:szCs w:val="18"/>
+              </w:rPr>
+            </w:pPr>
+            <w:r>
+              <w:rPr>
+                <w:szCs w:val="18"/>
+              </w:rPr>
+              <w:t>Mejora del Diagrama de clases</w:t>
+            </w:r>
+          </w:p>
+        </w:tc>
+        <w:tc>
+          <w:tcPr>
+            <w:tcW w:w="1355" w:type="pct"/>
+            <w:tcBorders>
+              <w:top w:val="single" w:sz="6" w:space="0" w:color="BBBBBB"/>
+              <w:left w:val="single" w:sz="6" w:space="0" w:color="BBBBBB"/>
+              <w:bottom w:val="single" w:sz="6" w:space="0" w:color="BBBBBB"/>
+              <w:right w:val="single" w:sz="6" w:space="0" w:color="BBBBBB"/>
+            </w:tcBorders>
+            <w:shd w:val="clear" w:color="auto" w:fill="FFFFFF"/>
+            <w:tcMar>
+              <w:left w:w="113" w:type="dxa"/>
+            </w:tcMar>
+            <w:vAlign w:val="center"/>
+          </w:tcPr>
+          <w:p>
+            <w:pPr>
+              <w:spacing w:before="0" w:after="0"/>
+              <w:jc w:val="center"/>
+              <w:rPr>
+                <w:szCs w:val="18"/>
+              </w:rPr>
+            </w:pPr>
+            <w:r>
+              <w:rPr>
+                <w:szCs w:val="18"/>
+              </w:rPr>
+              <w:t xml:space="preserve">José </w:t>
+            </w:r>
+            <w:proofErr w:type="spellStart"/>
+            <w:r>
+              <w:rPr>
+                <w:szCs w:val="18"/>
+              </w:rPr>
+              <w:t>Lachira</w:t>
+            </w:r>
+            <w:proofErr w:type="spellEnd"/>
+          </w:p>
+        </w:tc>
+      </w:tr>
     </w:tbl>
     <w:p>
       <w:pPr>
@@ -923,10 +1068,10 @@
           <w:szCs w:val="24"/>
         </w:rPr>
       </w:pPr>
-      <w:bookmarkStart w:id="6" w:name="_Toc359502470"/>
-      <w:bookmarkStart w:id="7" w:name="_Toc389817557"/>
-      <w:bookmarkStart w:id="8" w:name="_Toc389822345"/>
-      <w:bookmarkStart w:id="9" w:name="_Toc417552977"/>
+      <w:bookmarkStart w:id="5" w:name="_Toc359502470"/>
+      <w:bookmarkStart w:id="6" w:name="_Toc389817557"/>
+      <w:bookmarkStart w:id="7" w:name="_Toc389822345"/>
+      <w:bookmarkStart w:id="8" w:name="_Toc417552977"/>
       <w:r>
         <w:rPr>
           <w:b/>
@@ -935,10 +1080,10 @@
         </w:rPr>
         <w:t>Historial de Revisiones</w:t>
       </w:r>
+      <w:bookmarkEnd w:id="5"/>
       <w:bookmarkEnd w:id="6"/>
       <w:bookmarkEnd w:id="7"/>
       <w:bookmarkEnd w:id="8"/>
-      <w:bookmarkEnd w:id="9"/>
     </w:p>
     <w:tbl>
       <w:tblPr>
@@ -1129,6 +1274,12 @@
                 <w:szCs w:val="18"/>
               </w:rPr>
             </w:pPr>
+            <w:r>
+              <w:rPr>
+                <w:szCs w:val="18"/>
+              </w:rPr>
+              <w:t>01/10/15</w:t>
+            </w:r>
           </w:p>
         </w:tc>
         <w:tc>
@@ -1154,6 +1305,12 @@
                 <w:szCs w:val="18"/>
               </w:rPr>
             </w:pPr>
+            <w:r>
+              <w:rPr>
+                <w:szCs w:val="18"/>
+              </w:rPr>
+              <w:t>1.0</w:t>
+            </w:r>
           </w:p>
         </w:tc>
         <w:tc>
@@ -1184,6 +1341,13 @@
                 <w:szCs w:val="18"/>
               </w:rPr>
             </w:pPr>
+            <w:r>
+              <w:rPr>
+                <w:rFonts w:eastAsia="Calibri" w:cs="Times New Roman"/>
+                <w:szCs w:val="18"/>
+              </w:rPr>
+              <w:t>Mejora de las clases y establecimiento de las relaciones de composición</w:t>
+            </w:r>
           </w:p>
         </w:tc>
         <w:tc>
@@ -1209,6 +1373,20 @@
                 <w:szCs w:val="18"/>
               </w:rPr>
             </w:pPr>
+            <w:r>
+              <w:rPr>
+                <w:szCs w:val="18"/>
+              </w:rPr>
+              <w:t xml:space="preserve">José </w:t>
+            </w:r>
+            <w:proofErr w:type="spellStart"/>
+            <w:r>
+              <w:rPr>
+                <w:szCs w:val="18"/>
+              </w:rPr>
+              <w:t>Lachira</w:t>
+            </w:r>
+            <w:proofErr w:type="spellEnd"/>
           </w:p>
         </w:tc>
       </w:tr>
@@ -2051,14 +2229,14 @@
           <w:color w:val="auto"/>
         </w:rPr>
       </w:pPr>
-      <w:bookmarkStart w:id="10" w:name="_Toc431215826"/>
+      <w:bookmarkStart w:id="9" w:name="_Toc431215826"/>
       <w:r>
         <w:rPr>
           <w:color w:val="auto"/>
         </w:rPr>
         <w:t>GENERALIDADES</w:t>
       </w:r>
-      <w:bookmarkEnd w:id="10"/>
+      <w:bookmarkEnd w:id="9"/>
     </w:p>
     <w:p>
       <w:pPr>
@@ -2085,14 +2263,14 @@
           <w:color w:val="auto"/>
         </w:rPr>
       </w:pPr>
-      <w:bookmarkStart w:id="11" w:name="_Toc431215827"/>
+      <w:bookmarkStart w:id="10" w:name="_Toc431215827"/>
       <w:r>
         <w:rPr>
           <w:color w:val="auto"/>
         </w:rPr>
         <w:t>Objetivos</w:t>
       </w:r>
-      <w:bookmarkEnd w:id="11"/>
+      <w:bookmarkEnd w:id="10"/>
     </w:p>
     <w:p>
       <w:pPr>
@@ -2132,6 +2310,8 @@
         </w:rPr>
         <w:t>.</w:t>
       </w:r>
+      <w:bookmarkStart w:id="11" w:name="_GoBack"/>
+      <w:bookmarkEnd w:id="11"/>
     </w:p>
     <w:p>
       <w:pPr>
@@ -2418,18 +2598,18 @@
           <w:lang w:val="es-PE" w:eastAsia="es-PE"/>
         </w:rPr>
         <w:drawing>
-          <wp:anchor distT="0" distB="0" distL="114300" distR="114300" simplePos="0" relativeHeight="251660288" behindDoc="0" locked="0" layoutInCell="1" allowOverlap="1" wp14:anchorId="6BDC0999" wp14:editId="73692359">
+          <wp:anchor distT="0" distB="0" distL="114300" distR="114300" simplePos="0" relativeHeight="251660288" behindDoc="0" locked="0" layoutInCell="1" allowOverlap="1">
             <wp:simplePos x="0" y="0"/>
             <wp:positionH relativeFrom="column">
-              <wp:posOffset>38100</wp:posOffset>
+              <wp:posOffset>247650</wp:posOffset>
             </wp:positionH>
             <wp:positionV relativeFrom="paragraph">
-              <wp:posOffset>389255</wp:posOffset>
+              <wp:posOffset>381000</wp:posOffset>
             </wp:positionV>
-            <wp:extent cx="6055995" cy="4362450"/>
-            <wp:effectExtent l="0" t="0" r="1905" b="0"/>
+            <wp:extent cx="5943600" cy="3691415"/>
+            <wp:effectExtent l="0" t="0" r="0" b="4445"/>
             <wp:wrapSquare wrapText="bothSides"/>
-            <wp:docPr id="1" name="0 Imagen"/>
+            <wp:docPr id="2" name="Imagen 2" descr="C:\Users\LENOX\Desktop\DC_BuyIt.png"/>
             <wp:cNvGraphicFramePr>
               <a:graphicFrameLocks xmlns:a="http://schemas.openxmlformats.org/drawingml/2006/main" noChangeAspect="1"/>
             </wp:cNvGraphicFramePr>
@@ -2437,29 +2617,36 @@
               <a:graphicData uri="http://schemas.openxmlformats.org/drawingml/2006/picture">
                 <pic:pic xmlns:pic="http://schemas.openxmlformats.org/drawingml/2006/picture">
                   <pic:nvPicPr>
-                    <pic:cNvPr id="0" name="BIT_AM_DC_General.png"/>
-                    <pic:cNvPicPr/>
+                    <pic:cNvPr id="0" name="Picture 1" descr="C:\Users\LENOX\Desktop\DC_BuyIt.png"/>
+                    <pic:cNvPicPr>
+                      <a:picLocks noChangeAspect="1" noChangeArrowheads="1"/>
+                    </pic:cNvPicPr>
                   </pic:nvPicPr>
                   <pic:blipFill>
-                    <a:blip r:embed="rId9">
+                    <a:blip r:embed="rId8">
                       <a:extLst>
                         <a:ext uri="{28A0092B-C50C-407E-A947-70E740481C1C}">
                           <a14:useLocalDpi xmlns:a14="http://schemas.microsoft.com/office/drawing/2010/main" val="0"/>
                         </a:ext>
                       </a:extLst>
                     </a:blip>
+                    <a:srcRect/>
                     <a:stretch>
                       <a:fillRect/>
                     </a:stretch>
                   </pic:blipFill>
-                  <pic:spPr>
+                  <pic:spPr bwMode="auto">
                     <a:xfrm>
                       <a:off x="0" y="0"/>
-                      <a:ext cx="6055995" cy="4362450"/>
+                      <a:ext cx="5943600" cy="3691415"/>
                     </a:xfrm>
                     <a:prstGeom prst="rect">
                       <a:avLst/>
                     </a:prstGeom>
+                    <a:noFill/>
+                    <a:ln>
+                      <a:noFill/>
+                    </a:ln>
                   </pic:spPr>
                 </pic:pic>
               </a:graphicData>
@@ -2475,8 +2662,8 @@
       </w:r>
     </w:p>
     <w:sectPr>
-      <w:headerReference w:type="default" r:id="rId10"/>
-      <w:footerReference w:type="default" r:id="rId11"/>
+      <w:headerReference w:type="default" r:id="rId9"/>
+      <w:footerReference w:type="default" r:id="rId10"/>
       <w:pgSz w:w="12240" w:h="15840"/>
       <w:pgMar w:top="1440" w:right="1440" w:bottom="1440" w:left="1440" w:header="708" w:footer="708" w:gutter="0"/>
       <w:pgBorders w:display="firstPage" w:offsetFrom="page">
@@ -2494,7 +2681,7 @@
 </file>
 
 <file path=word/endnotes.xml><?xml version="1.0" encoding="utf-8"?>
-<w:endnotes xmlns:wpc="http://schemas.microsoft.com/office/word/2010/wordprocessingCanvas" xmlns:mc="http://schemas.openxmlformats.org/markup-compatibility/2006" xmlns:o="urn:schemas-microsoft-com:office:office" xmlns:r="http://schemas.openxmlformats.org/officeDocument/2006/relationships" xmlns:m="http://schemas.openxmlformats.org/officeDocument/2006/math" xmlns:v="urn:schemas-microsoft-com:vml" xmlns:wp14="http://schemas.microsoft.com/office/word/2010/wordprocessingDrawing" xmlns:wp="http://schemas.openxmlformats.org/drawingml/2006/wordprocessingDrawing" xmlns:w10="urn:schemas-microsoft-com:office:word" xmlns:w="http://schemas.openxmlformats.org/wordprocessingml/2006/main" xmlns:w14="http://schemas.microsoft.com/office/word/2010/wordml" xmlns:wpg="http://schemas.microsoft.com/office/word/2010/wordprocessingGroup" xmlns:wpi="http://schemas.microsoft.com/office/word/2010/wordprocessingInk" xmlns:wne="http://schemas.microsoft.com/office/word/2006/wordml" xmlns:wps="http://schemas.microsoft.com/office/word/2010/wordprocessingShape" mc:Ignorable="w14 wp14">
+<w:endnotes xmlns:wpc="http://schemas.microsoft.com/office/word/2010/wordprocessingCanvas" xmlns:mc="http://schemas.openxmlformats.org/markup-compatibility/2006" xmlns:o="urn:schemas-microsoft-com:office:office" xmlns:r="http://schemas.openxmlformats.org/officeDocument/2006/relationships" xmlns:m="http://schemas.openxmlformats.org/officeDocument/2006/math" xmlns:v="urn:schemas-microsoft-com:vml" xmlns:wp14="http://schemas.microsoft.com/office/word/2010/wordprocessingDrawing" xmlns:wp="http://schemas.openxmlformats.org/drawingml/2006/wordprocessingDrawing" xmlns:w10="urn:schemas-microsoft-com:office:word" xmlns:w="http://schemas.openxmlformats.org/wordprocessingml/2006/main" xmlns:w14="http://schemas.microsoft.com/office/word/2010/wordml" xmlns:w15="http://schemas.microsoft.com/office/word/2012/wordml" xmlns:wpg="http://schemas.microsoft.com/office/word/2010/wordprocessingGroup" xmlns:wpi="http://schemas.microsoft.com/office/word/2010/wordprocessingInk" xmlns:wne="http://schemas.microsoft.com/office/word/2006/wordml" xmlns:wps="http://schemas.microsoft.com/office/word/2010/wordprocessingShape" mc:Ignorable="w14 w15 wp14">
   <w:endnote w:type="separator" w:id="-1">
     <w:p>
       <w:pPr>
@@ -2519,7 +2706,7 @@
 </file>
 
 <file path=word/footer1.xml><?xml version="1.0" encoding="utf-8"?>
-<w:ftr xmlns:wpc="http://schemas.microsoft.com/office/word/2010/wordprocessingCanvas" xmlns:mc="http://schemas.openxmlformats.org/markup-compatibility/2006" xmlns:o="urn:schemas-microsoft-com:office:office" xmlns:r="http://schemas.openxmlformats.org/officeDocument/2006/relationships" xmlns:m="http://schemas.openxmlformats.org/officeDocument/2006/math" xmlns:v="urn:schemas-microsoft-com:vml" xmlns:wp14="http://schemas.microsoft.com/office/word/2010/wordprocessingDrawing" xmlns:wp="http://schemas.openxmlformats.org/drawingml/2006/wordprocessingDrawing" xmlns:w10="urn:schemas-microsoft-com:office:word" xmlns:w="http://schemas.openxmlformats.org/wordprocessingml/2006/main" xmlns:w14="http://schemas.microsoft.com/office/word/2010/wordml" xmlns:wpg="http://schemas.microsoft.com/office/word/2010/wordprocessingGroup" xmlns:wpi="http://schemas.microsoft.com/office/word/2010/wordprocessingInk" xmlns:wne="http://schemas.microsoft.com/office/word/2006/wordml" xmlns:wps="http://schemas.microsoft.com/office/word/2010/wordprocessingShape" mc:Ignorable="w14 wp14">
+<w:ftr xmlns:wpc="http://schemas.microsoft.com/office/word/2010/wordprocessingCanvas" xmlns:mc="http://schemas.openxmlformats.org/markup-compatibility/2006" xmlns:o="urn:schemas-microsoft-com:office:office" xmlns:r="http://schemas.openxmlformats.org/officeDocument/2006/relationships" xmlns:m="http://schemas.openxmlformats.org/officeDocument/2006/math" xmlns:v="urn:schemas-microsoft-com:vml" xmlns:wp14="http://schemas.microsoft.com/office/word/2010/wordprocessingDrawing" xmlns:wp="http://schemas.openxmlformats.org/drawingml/2006/wordprocessingDrawing" xmlns:w10="urn:schemas-microsoft-com:office:word" xmlns:w="http://schemas.openxmlformats.org/wordprocessingml/2006/main" xmlns:w14="http://schemas.microsoft.com/office/word/2010/wordml" xmlns:w15="http://schemas.microsoft.com/office/word/2012/wordml" xmlns:wpg="http://schemas.microsoft.com/office/word/2010/wordprocessingGroup" xmlns:wpi="http://schemas.microsoft.com/office/word/2010/wordprocessingInk" xmlns:wne="http://schemas.microsoft.com/office/word/2006/wordml" xmlns:wps="http://schemas.microsoft.com/office/word/2010/wordprocessingShape" mc:Ignorable="w14 w15 wp14">
   <w:tbl>
     <w:tblPr>
       <w:tblW w:w="5000" w:type="pct"/>
@@ -2629,7 +2816,7 @@
               <w:szCs w:val="18"/>
               <w:lang w:eastAsia="es-PE"/>
             </w:rPr>
-            <w:t>3</w:t>
+            <w:t>4</w:t>
           </w:r>
           <w:r>
             <w:rPr>
@@ -2758,7 +2945,7 @@
 </file>
 
 <file path=word/footnotes.xml><?xml version="1.0" encoding="utf-8"?>
-<w:footnotes xmlns:wpc="http://schemas.microsoft.com/office/word/2010/wordprocessingCanvas" xmlns:mc="http://schemas.openxmlformats.org/markup-compatibility/2006" xmlns:o="urn:schemas-microsoft-com:office:office" xmlns:r="http://schemas.openxmlformats.org/officeDocument/2006/relationships" xmlns:m="http://schemas.openxmlformats.org/officeDocument/2006/math" xmlns:v="urn:schemas-microsoft-com:vml" xmlns:wp14="http://schemas.microsoft.com/office/word/2010/wordprocessingDrawing" xmlns:wp="http://schemas.openxmlformats.org/drawingml/2006/wordprocessingDrawing" xmlns:w10="urn:schemas-microsoft-com:office:word" xmlns:w="http://schemas.openxmlformats.org/wordprocessingml/2006/main" xmlns:w14="http://schemas.microsoft.com/office/word/2010/wordml" xmlns:wpg="http://schemas.microsoft.com/office/word/2010/wordprocessingGroup" xmlns:wpi="http://schemas.microsoft.com/office/word/2010/wordprocessingInk" xmlns:wne="http://schemas.microsoft.com/office/word/2006/wordml" xmlns:wps="http://schemas.microsoft.com/office/word/2010/wordprocessingShape" mc:Ignorable="w14 wp14">
+<w:footnotes xmlns:wpc="http://schemas.microsoft.com/office/word/2010/wordprocessingCanvas" xmlns:mc="http://schemas.openxmlformats.org/markup-compatibility/2006" xmlns:o="urn:schemas-microsoft-com:office:office" xmlns:r="http://schemas.openxmlformats.org/officeDocument/2006/relationships" xmlns:m="http://schemas.openxmlformats.org/officeDocument/2006/math" xmlns:v="urn:schemas-microsoft-com:vml" xmlns:wp14="http://schemas.microsoft.com/office/word/2010/wordprocessingDrawing" xmlns:wp="http://schemas.openxmlformats.org/drawingml/2006/wordprocessingDrawing" xmlns:w10="urn:schemas-microsoft-com:office:word" xmlns:w="http://schemas.openxmlformats.org/wordprocessingml/2006/main" xmlns:w14="http://schemas.microsoft.com/office/word/2010/wordml" xmlns:w15="http://schemas.microsoft.com/office/word/2012/wordml" xmlns:wpg="http://schemas.microsoft.com/office/word/2010/wordprocessingGroup" xmlns:wpi="http://schemas.microsoft.com/office/word/2010/wordprocessingInk" xmlns:wne="http://schemas.microsoft.com/office/word/2006/wordml" xmlns:wps="http://schemas.microsoft.com/office/word/2010/wordprocessingShape" mc:Ignorable="w14 w15 wp14">
   <w:footnote w:type="separator" w:id="-1">
     <w:p>
       <w:pPr>
@@ -2783,7 +2970,7 @@
 </file>
 
 <file path=word/header1.xml><?xml version="1.0" encoding="utf-8"?>
-<w:hdr xmlns:wpc="http://schemas.microsoft.com/office/word/2010/wordprocessingCanvas" xmlns:mc="http://schemas.openxmlformats.org/markup-compatibility/2006" xmlns:o="urn:schemas-microsoft-com:office:office" xmlns:r="http://schemas.openxmlformats.org/officeDocument/2006/relationships" xmlns:m="http://schemas.openxmlformats.org/officeDocument/2006/math" xmlns:v="urn:schemas-microsoft-com:vml" xmlns:wp14="http://schemas.microsoft.com/office/word/2010/wordprocessingDrawing" xmlns:wp="http://schemas.openxmlformats.org/drawingml/2006/wordprocessingDrawing" xmlns:w10="urn:schemas-microsoft-com:office:word" xmlns:w="http://schemas.openxmlformats.org/wordprocessingml/2006/main" xmlns:w14="http://schemas.microsoft.com/office/word/2010/wordml" xmlns:wpg="http://schemas.microsoft.com/office/word/2010/wordprocessingGroup" xmlns:wpi="http://schemas.microsoft.com/office/word/2010/wordprocessingInk" xmlns:wne="http://schemas.microsoft.com/office/word/2006/wordml" xmlns:wps="http://schemas.microsoft.com/office/word/2010/wordprocessingShape" mc:Ignorable="w14 wp14">
+<w:hdr xmlns:wpc="http://schemas.microsoft.com/office/word/2010/wordprocessingCanvas" xmlns:mc="http://schemas.openxmlformats.org/markup-compatibility/2006" xmlns:o="urn:schemas-microsoft-com:office:office" xmlns:r="http://schemas.openxmlformats.org/officeDocument/2006/relationships" xmlns:m="http://schemas.openxmlformats.org/officeDocument/2006/math" xmlns:v="urn:schemas-microsoft-com:vml" xmlns:wp14="http://schemas.microsoft.com/office/word/2010/wordprocessingDrawing" xmlns:wp="http://schemas.openxmlformats.org/drawingml/2006/wordprocessingDrawing" xmlns:w10="urn:schemas-microsoft-com:office:word" xmlns:w="http://schemas.openxmlformats.org/wordprocessingml/2006/main" xmlns:w14="http://schemas.microsoft.com/office/word/2010/wordml" xmlns:w15="http://schemas.microsoft.com/office/word/2012/wordml" xmlns:wpg="http://schemas.microsoft.com/office/word/2010/wordprocessingGroup" xmlns:wpi="http://schemas.microsoft.com/office/word/2010/wordprocessingInk" xmlns:wne="http://schemas.microsoft.com/office/word/2006/wordml" xmlns:wps="http://schemas.microsoft.com/office/word/2010/wordprocessingShape" mc:Ignorable="w14 w15 wp14">
   <w:tbl>
     <w:tblPr>
       <w:tblW w:w="5000" w:type="pct"/>
@@ -2987,7 +3174,7 @@
               <w:szCs w:val="18"/>
               <w:lang w:eastAsia="es-PE"/>
             </w:rPr>
-            <w:t>28/09/15</w:t>
+            <w:t>04/10/15</w:t>
           </w:r>
           <w:r>
             <w:rPr>
@@ -3010,7 +3197,7 @@
 </file>
 
 <file path=word/numbering.xml><?xml version="1.0" encoding="utf-8"?>
-<w:numbering xmlns:wpc="http://schemas.microsoft.com/office/word/2010/wordprocessingCanvas" xmlns:mc="http://schemas.openxmlformats.org/markup-compatibility/2006" xmlns:o="urn:schemas-microsoft-com:office:office" xmlns:r="http://schemas.openxmlformats.org/officeDocument/2006/relationships" xmlns:m="http://schemas.openxmlformats.org/officeDocument/2006/math" xmlns:v="urn:schemas-microsoft-com:vml" xmlns:wp14="http://schemas.microsoft.com/office/word/2010/wordprocessingDrawing" xmlns:wp="http://schemas.openxmlformats.org/drawingml/2006/wordprocessingDrawing" xmlns:w10="urn:schemas-microsoft-com:office:word" xmlns:w="http://schemas.openxmlformats.org/wordprocessingml/2006/main" xmlns:w14="http://schemas.microsoft.com/office/word/2010/wordml" xmlns:wpg="http://schemas.microsoft.com/office/word/2010/wordprocessingGroup" xmlns:wpi="http://schemas.microsoft.com/office/word/2010/wordprocessingInk" xmlns:wne="http://schemas.microsoft.com/office/word/2006/wordml" xmlns:wps="http://schemas.microsoft.com/office/word/2010/wordprocessingShape" mc:Ignorable="w14 wp14">
+<w:numbering xmlns:wpc="http://schemas.microsoft.com/office/word/2010/wordprocessingCanvas" xmlns:mc="http://schemas.openxmlformats.org/markup-compatibility/2006" xmlns:o="urn:schemas-microsoft-com:office:office" xmlns:r="http://schemas.openxmlformats.org/officeDocument/2006/relationships" xmlns:m="http://schemas.openxmlformats.org/officeDocument/2006/math" xmlns:v="urn:schemas-microsoft-com:vml" xmlns:wp14="http://schemas.microsoft.com/office/word/2010/wordprocessingDrawing" xmlns:wp="http://schemas.openxmlformats.org/drawingml/2006/wordprocessingDrawing" xmlns:w10="urn:schemas-microsoft-com:office:word" xmlns:w="http://schemas.openxmlformats.org/wordprocessingml/2006/main" xmlns:w14="http://schemas.microsoft.com/office/word/2010/wordml" xmlns:w15="http://schemas.microsoft.com/office/word/2012/wordml" xmlns:wpg="http://schemas.microsoft.com/office/word/2010/wordprocessingGroup" xmlns:wpi="http://schemas.microsoft.com/office/word/2010/wordprocessingInk" xmlns:wne="http://schemas.microsoft.com/office/word/2006/wordml" xmlns:wps="http://schemas.microsoft.com/office/word/2010/wordprocessingShape" mc:Ignorable="w14 w15 wp14">
   <w:abstractNum w:abstractNumId="0">
     <w:nsid w:val="37EA4DFD"/>
     <w:multiLevelType w:val="multilevel"/>
@@ -3372,7 +3559,7 @@
 </file>
 
 <file path=word/styles.xml><?xml version="1.0" encoding="utf-8"?>
-<w:styles xmlns:mc="http://schemas.openxmlformats.org/markup-compatibility/2006" xmlns:r="http://schemas.openxmlformats.org/officeDocument/2006/relationships" xmlns:w="http://schemas.openxmlformats.org/wordprocessingml/2006/main" xmlns:w14="http://schemas.microsoft.com/office/word/2010/wordml" mc:Ignorable="w14">
+<w:styles xmlns:mc="http://schemas.openxmlformats.org/markup-compatibility/2006" xmlns:r="http://schemas.openxmlformats.org/officeDocument/2006/relationships" xmlns:w="http://schemas.openxmlformats.org/wordprocessingml/2006/main" xmlns:w14="http://schemas.microsoft.com/office/word/2010/wordml" xmlns:w15="http://schemas.microsoft.com/office/word/2012/wordml" mc:Ignorable="w14 w15">
   <w:docDefaults>
     <w:rPrDefault>
       <w:rPr>
@@ -3388,766 +3575,378 @@
       </w:pPr>
     </w:pPrDefault>
   </w:docDefaults>
-  <w:latentStyles w:defLockedState="0" w:defUIPriority="99" w:defSemiHidden="1" w:defUnhideWhenUsed="1" w:defQFormat="0" w:count="267">
-    <w:lsdException w:name="Normal" w:semiHidden="0" w:uiPriority="0" w:unhideWhenUsed="0" w:qFormat="1"/>
-    <w:lsdException w:name="heading 1" w:semiHidden="0" w:uiPriority="9" w:unhideWhenUsed="0" w:qFormat="1"/>
-    <w:lsdException w:name="heading 2" w:uiPriority="9" w:qFormat="1"/>
-    <w:lsdException w:name="heading 3" w:uiPriority="9" w:qFormat="1"/>
-    <w:lsdException w:name="heading 4" w:uiPriority="9" w:qFormat="1"/>
-    <w:lsdException w:name="heading 5" w:uiPriority="9" w:qFormat="1"/>
-    <w:lsdException w:name="heading 6" w:uiPriority="9" w:qFormat="1"/>
-    <w:lsdException w:name="heading 7" w:uiPriority="9" w:qFormat="1"/>
-    <w:lsdException w:name="heading 8" w:uiPriority="9" w:qFormat="1"/>
-    <w:lsdException w:name="heading 9" w:uiPriority="9" w:qFormat="1"/>
-    <w:lsdException w:name="toc 1" w:uiPriority="39" w:qFormat="1"/>
-    <w:lsdException w:name="toc 2" w:uiPriority="39" w:qFormat="1"/>
-    <w:lsdException w:name="toc 3" w:uiPriority="39"/>
-    <w:lsdException w:name="toc 4" w:uiPriority="39"/>
-    <w:lsdException w:name="toc 5" w:uiPriority="39"/>
-    <w:lsdException w:name="toc 6" w:uiPriority="39"/>
-    <w:lsdException w:name="toc 7" w:uiPriority="39"/>
-    <w:lsdException w:name="toc 8" w:uiPriority="39"/>
-    <w:lsdException w:name="toc 9" w:uiPriority="39"/>
-    <w:lsdException w:name="caption" w:uiPriority="35" w:qFormat="1"/>
-    <w:lsdException w:name="Title" w:semiHidden="0" w:uiPriority="10" w:unhideWhenUsed="0" w:qFormat="1"/>
-    <w:lsdException w:name="Default Paragraph Font" w:uiPriority="1"/>
-    <w:lsdException w:name="Subtitle" w:semiHidden="0" w:uiPriority="11" w:unhideWhenUsed="0" w:qFormat="1"/>
-    <w:lsdException w:name="Strong" w:semiHidden="0" w:uiPriority="22" w:unhideWhenUsed="0" w:qFormat="1"/>
-    <w:lsdException w:name="Emphasis" w:semiHidden="0" w:uiPriority="20" w:unhideWhenUsed="0" w:qFormat="1"/>
-    <w:lsdException w:name="Table Grid" w:semiHidden="0" w:uiPriority="59" w:unhideWhenUsed="0"/>
-    <w:lsdException w:name="Placeholder Text" w:unhideWhenUsed="0"/>
-    <w:lsdException w:name="No Spacing" w:semiHidden="0" w:uiPriority="1" w:unhideWhenUsed="0" w:qFormat="1"/>
-    <w:lsdException w:name="Light Shading" w:semiHidden="0" w:uiPriority="60" w:unhideWhenUsed="0"/>
-    <w:lsdException w:name="Light List" w:semiHidden="0" w:uiPriority="61" w:unhideWhenUsed="0"/>
-    <w:lsdException w:name="Light Grid" w:semiHidden="0" w:uiPriority="62" w:unhideWhenUsed="0"/>
-    <w:lsdException w:name="Medium Shading 1" w:semiHidden="0" w:uiPriority="63" w:unhideWhenUsed="0"/>
-    <w:lsdException w:name="Medium Shading 2" w:semiHidden="0" w:uiPriority="64" w:unhideWhenUsed="0"/>
-    <w:lsdException w:name="Medium List 1" w:semiHidden="0" w:uiPriority="65" w:unhideWhenUsed="0"/>
-    <w:lsdException w:name="Medium List 2" w:semiHidden="0" w:uiPriority="66" w:unhideWhenUsed="0"/>
-    <w:lsdException w:name="Medium Grid 1" w:semiHidden="0" w:uiPriority="67" w:unhideWhenUsed="0"/>
-    <w:lsdException w:name="Medium Grid 2" w:semiHidden="0" w:uiPriority="68" w:unhideWhenUsed="0"/>
-    <w:lsdException w:name="Medium Grid 3" w:semiHidden="0" w:uiPriority="69" w:unhideWhenUsed="0"/>
-    <w:lsdException w:name="Dark List" w:semiHidden="0" w:uiPriority="70" w:unhideWhenUsed="0"/>
-    <w:lsdException w:name="Colorful Shading" w:semiHidden="0" w:uiPriority="71" w:unhideWhenUsed="0"/>
-    <w:lsdException w:name="Colorful List" w:semiHidden="0" w:uiPriority="72" w:unhideWhenUsed="0"/>
-    <w:lsdException w:name="Colorful Grid" w:semiHidden="0" w:uiPriority="73" w:unhideWhenUsed="0"/>
-    <w:lsdException w:name="Light Shading Accent 1" w:semiHidden="0" w:uiPriority="60" w:unhideWhenUsed="0"/>
-    <w:lsdException w:name="Light List Accent 1" w:semiHidden="0" w:uiPriority="61" w:unhideWhenUsed="0"/>
-    <w:lsdException w:name="Light Grid Accent 1" w:semiHidden="0" w:uiPriority="62" w:unhideWhenUsed="0"/>
-    <w:lsdException w:name="Medium Shading 1 Accent 1" w:semiHidden="0" w:uiPriority="63" w:unhideWhenUsed="0"/>
-    <w:lsdException w:name="Medium Shading 2 Accent 1" w:semiHidden="0" w:uiPriority="64" w:unhideWhenUsed="0"/>
-    <w:lsdException w:name="Medium List 1 Accent 1" w:semiHidden="0" w:uiPriority="65" w:unhideWhenUsed="0"/>
-    <w:lsdException w:name="Revision" w:unhideWhenUsed="0"/>
-    <w:lsdException w:name="List Paragraph" w:semiHidden="0" w:uiPriority="34" w:unhideWhenUsed="0" w:qFormat="1"/>
-    <w:lsdException w:name="Quote" w:semiHidden="0" w:uiPriority="29" w:unhideWhenUsed="0" w:qFormat="1"/>
-    <w:lsdException w:name="Intense Quote" w:semiHidden="0" w:uiPriority="30" w:unhideWhenUsed="0" w:qFormat="1"/>
-    <w:lsdException w:name="Medium List 2 Accent 1" w:semiHidden="0" w:uiPriority="66" w:unhideWhenUsed="0"/>
-    <w:lsdException w:name="Medium Grid 1 Accent 1" w:semiHidden="0" w:uiPriority="67" w:unhideWhenUsed="0"/>
-    <w:lsdException w:name="Medium Grid 2 Accent 1" w:semiHidden="0" w:uiPriority="68" w:unhideWhenUsed="0"/>
-    <w:lsdException w:name="Medium Grid 3 Accent 1" w:semiHidden="0" w:uiPriority="69" w:unhideWhenUsed="0"/>
-    <w:lsdException w:name="Dark List Accent 1" w:semiHidden="0" w:uiPriority="70" w:unhideWhenUsed="0"/>
-    <w:lsdException w:name="Colorful Shading Accent 1" w:semiHidden="0" w:uiPriority="71" w:unhideWhenUsed="0"/>
-    <w:lsdException w:name="Colorful List Accent 1" w:semiHidden="0" w:uiPriority="72" w:unhideWhenUsed="0"/>
-    <w:lsdException w:name="Colorful Grid Accent 1" w:semiHidden="0" w:uiPriority="73" w:unhideWhenUsed="0"/>
-    <w:lsdException w:name="Light Shading Accent 2" w:semiHidden="0" w:uiPriority="60" w:unhideWhenUsed="0"/>
-    <w:lsdException w:name="Light List Accent 2" w:semiHidden="0" w:uiPriority="61" w:unhideWhenUsed="0"/>
-    <w:lsdException w:name="Light Grid Accent 2" w:semiHidden="0" w:uiPriority="62" w:unhideWhenUsed="0"/>
-    <w:lsdException w:name="Medium Shading 1 Accent 2" w:semiHidden="0" w:uiPriority="63" w:unhideWhenUsed="0"/>
-    <w:lsdException w:name="Medium Shading 2 Accent 2" w:semiHidden="0" w:uiPriority="64" w:unhideWhenUsed="0"/>
-    <w:lsdException w:name="Medium List 1 Accent 2" w:semiHidden="0" w:uiPriority="65" w:unhideWhenUsed="0"/>
-    <w:lsdException w:name="Medium List 2 Accent 2" w:semiHidden="0" w:uiPriority="66" w:unhideWhenUsed="0"/>
-    <w:lsdException w:name="Medium Grid 1 Accent 2" w:semiHidden="0" w:uiPriority="67" w:unhideWhenUsed="0"/>
-    <w:lsdException w:name="Medium Grid 2 Accent 2" w:semiHidden="0" w:uiPriority="68" w:unhideWhenUsed="0"/>
-    <w:lsdException w:name="Medium Grid 3 Accent 2" w:semiHidden="0" w:uiPriority="69" w:unhideWhenUsed="0"/>
-    <w:lsdException w:name="Dark List Accent 2" w:semiHidden="0" w:uiPriority="70" w:unhideWhenUsed="0"/>
-    <w:lsdException w:name="Colorful Shading Accent 2" w:semiHidden="0" w:uiPriority="71" w:unhideWhenUsed="0"/>
-    <w:lsdException w:name="Colorful List Accent 2" w:semiHidden="0" w:uiPriority="72" w:unhideWhenUsed="0"/>
-    <w:lsdException w:name="Colorful Grid Accent 2" w:semiHidden="0" w:uiPriority="73" w:unhideWhenUsed="0"/>
-    <w:lsdException w:name="Light Shading Accent 3" w:semiHidden="0" w:uiPriority="60" w:unhideWhenUsed="0"/>
-    <w:lsdException w:name="Light List Accent 3" w:semiHidden="0" w:uiPriority="61" w:unhideWhenUsed="0"/>
-    <w:lsdException w:name="Light Grid Accent 3" w:semiHidden="0" w:uiPriority="62" w:unhideWhenUsed="0"/>
-    <w:lsdException w:name="Medium Shading 1 Accent 3" w:semiHidden="0" w:uiPriority="63" w:unhideWhenUsed="0"/>
-    <w:lsdException w:name="Medium Shading 2 Accent 3" w:semiHidden="0" w:uiPriority="64" w:unhideWhenUsed="0"/>
-    <w:lsdException w:name="Medium List 1 Accent 3" w:semiHidden="0" w:uiPriority="65" w:unhideWhenUsed="0"/>
-    <w:lsdException w:name="Medium List 2 Accent 3" w:semiHidden="0" w:uiPriority="66" w:unhideWhenUsed="0"/>
-    <w:lsdException w:name="Medium Grid 1 Accent 3" w:semiHidden="0" w:uiPriority="67" w:unhideWhenUsed="0"/>
-    <w:lsdException w:name="Medium Grid 2 Accent 3" w:semiHidden="0" w:uiPriority="68" w:unhideWhenUsed="0"/>
-    <w:lsdException w:name="Medium Grid 3 Accent 3" w:semiHidden="0" w:uiPriority="69" w:unhideWhenUsed="0"/>
-    <w:lsdException w:name="Dark List Accent 3" w:semiHidden="0" w:uiPriority="70" w:unhideWhenUsed="0"/>
-    <w:lsdException w:name="Colorful Shading Accent 3" w:semiHidden="0" w:uiPriority="71" w:unhideWhenUsed="0"/>
-    <w:lsdException w:name="Colorful List Accent 3" w:semiHidden="0" w:uiPriority="72" w:unhideWhenUsed="0"/>
-    <w:lsdException w:name="Colorful Grid Accent 3" w:semiHidden="0" w:uiPriority="73" w:unhideWhenUsed="0"/>
-    <w:lsdException w:name="Light Shading Accent 4" w:semiHidden="0" w:uiPriority="60" w:unhideWhenUsed="0"/>
-    <w:lsdException w:name="Light List Accent 4" w:semiHidden="0" w:uiPriority="61" w:unhideWhenUsed="0"/>
-    <w:lsdException w:name="Light Grid Accent 4" w:semiHidden="0" w:uiPriority="62" w:unhideWhenUsed="0"/>
-    <w:lsdException w:name="Medium Shading 1 Accent 4" w:semiHidden="0" w:uiPriority="63" w:unhideWhenUsed="0"/>
-    <w:lsdException w:name="Medium Shading 2 Accent 4" w:semiHidden="0" w:uiPriority="64" w:unhideWhenUsed="0"/>
-    <w:lsdException w:name="Medium List 1 Accent 4" w:semiHidden="0" w:uiPriority="65" w:unhideWhenUsed="0"/>
-    <w:lsdException w:name="Medium List 2 Accent 4" w:semiHidden="0" w:uiPriority="66" w:unhideWhenUsed="0"/>
-    <w:lsdException w:name="Medium Grid 1 Accent 4" w:semiHidden="0" w:uiPriority="67" w:unhideWhenUsed="0"/>
-    <w:lsdException w:name="Medium Grid 2 Accent 4" w:semiHidden="0" w:uiPriority="68" w:unhideWhenUsed="0"/>
-    <w:lsdException w:name="Medium Grid 3 Accent 4" w:semiHidden="0" w:uiPriority="69" w:unhideWhenUsed="0"/>
-    <w:lsdException w:name="Dark List Accent 4" w:semiHidden="0" w:uiPriority="70" w:unhideWhenUsed="0"/>
-    <w:lsdException w:name="Colorful Shading Accent 4" w:semiHidden="0" w:uiPriority="71" w:unhideWhenUsed="0"/>
-    <w:lsdException w:name="Colorful List Accent 4" w:semiHidden="0" w:uiPriority="72" w:unhideWhenUsed="0"/>
-    <w:lsdException w:name="Colorful Grid Accent 4" w:semiHidden="0" w:uiPriority="73" w:unhideWhenUsed="0"/>
-    <w:lsdException w:name="Light Shading Accent 5" w:semiHidden="0" w:uiPriority="60" w:unhideWhenUsed="0"/>
-    <w:lsdException w:name="Light List Accent 5" w:semiHidden="0" w:uiPriority="61" w:unhideWhenUsed="0"/>
-    <w:lsdException w:name="Light Grid Accent 5" w:semiHidden="0" w:uiPriority="62" w:unhideWhenUsed="0"/>
-    <w:lsdException w:name="Medium Shading 1 Accent 5" w:semiHidden="0" w:uiPriority="63" w:unhideWhenUsed="0"/>
-    <w:lsdException w:name="Medium Shading 2 Accent 5" w:semiHidden="0" w:uiPriority="64" w:unhideWhenUsed="0"/>
-    <w:lsdException w:name="Medium List 1 Accent 5" w:semiHidden="0" w:uiPriority="65" w:unhideWhenUsed="0"/>
-    <w:lsdException w:name="Medium List 2 Accent 5" w:semiHidden="0" w:uiPriority="66" w:unhideWhenUsed="0"/>
-    <w:lsdException w:name="Medium Grid 1 Accent 5" w:semiHidden="0" w:uiPriority="67" w:unhideWhenUsed="0"/>
-    <w:lsdException w:name="Medium Grid 2 Accent 5" w:semiHidden="0" w:uiPriority="68" w:unhideWhenUsed="0"/>
-    <w:lsdException w:name="Medium Grid 3 Accent 5" w:semiHidden="0" w:uiPriority="69" w:unhideWhenUsed="0"/>
-    <w:lsdException w:name="Dark List Accent 5" w:semiHidden="0" w:uiPriority="70" w:unhideWhenUsed="0"/>
-    <w:lsdException w:name="Colorful Shading Accent 5" w:semiHidden="0" w:uiPriority="71" w:unhideWhenUsed="0"/>
-    <w:lsdException w:name="Colorful List Accent 5" w:semiHidden="0" w:uiPriority="72" w:unhideWhenUsed="0"/>
-    <w:lsdException w:name="Colorful Grid Accent 5" w:semiHidden="0" w:uiPriority="73" w:unhideWhenUsed="0"/>
-    <w:lsdException w:name="Light Shading Accent 6" w:semiHidden="0" w:uiPriority="60" w:unhideWhenUsed="0"/>
-    <w:lsdException w:name="Light List Accent 6" w:semiHidden="0" w:uiPriority="61" w:unhideWhenUsed="0"/>
-    <w:lsdException w:name="Light Grid Accent 6" w:semiHidden="0" w:uiPriority="62" w:unhideWhenUsed="0"/>
-    <w:lsdException w:name="Medium Shading 1 Accent 6" w:semiHidden="0" w:uiPriority="63" w:unhideWhenUsed="0"/>
-    <w:lsdException w:name="Medium Shading 2 Accent 6" w:semiHidden="0" w:uiPriority="64" w:unhideWhenUsed="0"/>
-    <w:lsdException w:name="Medium List 1 Accent 6" w:semiHidden="0" w:uiPriority="65" w:unhideWhenUsed="0"/>
-    <w:lsdException w:name="Medium List 2 Accent 6" w:semiHidden="0" w:uiPriority="66" w:unhideWhenUsed="0"/>
-    <w:lsdException w:name="Medium Grid 1 Accent 6" w:semiHidden="0" w:uiPriority="67" w:unhideWhenUsed="0"/>
-    <w:lsdException w:name="Medium Grid 2 Accent 6" w:semiHidden="0" w:uiPriority="68" w:unhideWhenUsed="0"/>
-    <w:lsdException w:name="Medium Grid 3 Accent 6" w:semiHidden="0" w:uiPriority="69" w:unhideWhenUsed="0"/>
-    <w:lsdException w:name="Dark List Accent 6" w:semiHidden="0" w:uiPriority="70" w:unhideWhenUsed="0"/>
-    <w:lsdException w:name="Colorful Shading Accent 6" w:semiHidden="0" w:uiPriority="71" w:unhideWhenUsed="0"/>
-    <w:lsdException w:name="Colorful List Accent 6" w:semiHidden="0" w:uiPriority="72" w:unhideWhenUsed="0"/>
-    <w:lsdException w:name="Colorful Grid Accent 6" w:semiHidden="0" w:uiPriority="73" w:unhideWhenUsed="0"/>
-    <w:lsdException w:name="Subtle Emphasis" w:semiHidden="0" w:uiPriority="19" w:unhideWhenUsed="0" w:qFormat="1"/>
-    <w:lsdException w:name="Intense Emphasis" w:semiHidden="0" w:uiPriority="21" w:unhideWhenUsed="0" w:qFormat="1"/>
-    <w:lsdException w:name="Subtle Reference" w:semiHidden="0" w:uiPriority="31" w:unhideWhenUsed="0" w:qFormat="1"/>
-    <w:lsdException w:name="Intense Reference" w:semiHidden="0" w:uiPriority="32" w:unhideWhenUsed="0" w:qFormat="1"/>
-    <w:lsdException w:name="Book Title" w:semiHidden="0" w:uiPriority="33" w:unhideWhenUsed="0" w:qFormat="1"/>
-    <w:lsdException w:name="Bibliography" w:uiPriority="37"/>
-    <w:lsdException w:name="TOC Heading" w:uiPriority="39" w:qFormat="1"/>
-  </w:latentStyles>
-  <w:style w:type="paragraph" w:default="1" w:styleId="Normal">
-    <w:name w:val="Normal"/>
-    <w:qFormat/>
-    <w:rsid w:val="00B340C0"/>
-    <w:pPr>
-      <w:widowControl w:val="0"/>
-      <w:spacing w:before="120" w:after="120" w:line="240" w:lineRule="atLeast"/>
-      <w:jc w:val="both"/>
-    </w:pPr>
-    <w:rPr>
-      <w:rFonts w:ascii="Calibri" w:eastAsia="Times New Roman" w:hAnsi="Calibri" w:cs="Calibri"/>
-      <w:sz w:val="18"/>
-      <w:szCs w:val="20"/>
-      <w:lang w:val="es-ES"/>
-    </w:rPr>
-  </w:style>
-  <w:style w:type="paragraph" w:styleId="Ttulo1">
-    <w:name w:val="heading 1"/>
-    <w:basedOn w:val="Normal"/>
-    <w:next w:val="Normal"/>
-    <w:link w:val="Ttulo1Car"/>
-    <w:uiPriority w:val="9"/>
-    <w:qFormat/>
-    <w:rsid w:val="00731648"/>
-    <w:pPr>
-      <w:keepNext/>
-      <w:keepLines/>
-      <w:spacing w:before="480" w:after="0"/>
-      <w:outlineLvl w:val="0"/>
-    </w:pPr>
-    <w:rPr>
-      <w:rFonts w:asciiTheme="majorHAnsi" w:eastAsiaTheme="majorEastAsia" w:hAnsiTheme="majorHAnsi" w:cstheme="majorBidi"/>
-      <w:b/>
-      <w:bCs/>
-      <w:color w:val="365F91" w:themeColor="accent1" w:themeShade="BF"/>
-      <w:sz w:val="28"/>
-      <w:szCs w:val="28"/>
-    </w:rPr>
-  </w:style>
-  <w:style w:type="paragraph" w:styleId="Ttulo2">
-    <w:name w:val="heading 2"/>
-    <w:basedOn w:val="Normal"/>
-    <w:next w:val="Normal"/>
-    <w:link w:val="Ttulo2Car"/>
-    <w:uiPriority w:val="9"/>
-    <w:unhideWhenUsed/>
-    <w:qFormat/>
-    <w:rsid w:val="00731648"/>
-    <w:pPr>
-      <w:keepNext/>
-      <w:keepLines/>
-      <w:spacing w:before="200" w:after="0"/>
-      <w:outlineLvl w:val="1"/>
-    </w:pPr>
-    <w:rPr>
-      <w:rFonts w:asciiTheme="majorHAnsi" w:eastAsiaTheme="majorEastAsia" w:hAnsiTheme="majorHAnsi" w:cstheme="majorBidi"/>
-      <w:b/>
-      <w:bCs/>
-      <w:color w:val="4F81BD" w:themeColor="accent1"/>
-      <w:sz w:val="26"/>
-      <w:szCs w:val="26"/>
-    </w:rPr>
-  </w:style>
-  <w:style w:type="character" w:default="1" w:styleId="Fuentedeprrafopredeter">
-    <w:name w:val="Default Paragraph Font"/>
-    <w:uiPriority w:val="1"/>
-    <w:semiHidden/>
-    <w:unhideWhenUsed/>
-  </w:style>
-  <w:style w:type="table" w:default="1" w:styleId="Tablanormal">
-    <w:name w:val="Normal Table"/>
-    <w:uiPriority w:val="99"/>
-    <w:semiHidden/>
-    <w:unhideWhenUsed/>
-    <w:tblPr>
-      <w:tblInd w:w="0" w:type="dxa"/>
-      <w:tblCellMar>
-        <w:top w:w="0" w:type="dxa"/>
-        <w:left w:w="108" w:type="dxa"/>
-        <w:bottom w:w="0" w:type="dxa"/>
-        <w:right w:w="108" w:type="dxa"/>
-      </w:tblCellMar>
-    </w:tblPr>
-  </w:style>
-  <w:style w:type="numbering" w:default="1" w:styleId="Sinlista">
-    <w:name w:val="No List"/>
-    <w:uiPriority w:val="99"/>
-    <w:semiHidden/>
-    <w:unhideWhenUsed/>
-  </w:style>
-  <w:style w:type="paragraph" w:customStyle="1" w:styleId="Listas">
-    <w:name w:val="Listas"/>
-    <w:basedOn w:val="Prrafodelista"/>
-    <w:link w:val="ListasCar"/>
-    <w:qFormat/>
-    <w:rsid w:val="00B340C0"/>
-    <w:pPr>
-      <w:widowControl/>
-      <w:numPr>
-        <w:numId w:val="1"/>
-      </w:numPr>
-      <w:spacing w:line="240" w:lineRule="auto"/>
-      <w:contextualSpacing w:val="0"/>
-    </w:pPr>
-    <w:rPr>
-      <w:rFonts w:eastAsia="Calibri" w:cs="Times New Roman"/>
-      <w:szCs w:val="22"/>
-      <w:lang w:val="es-PE"/>
-    </w:rPr>
-  </w:style>
-  <w:style w:type="character" w:customStyle="1" w:styleId="ListasCar">
-    <w:name w:val="Listas Car"/>
-    <w:link w:val="Listas"/>
-    <w:rsid w:val="00B340C0"/>
-    <w:rPr>
-      <w:rFonts w:ascii="Calibri" w:eastAsia="Calibri" w:hAnsi="Calibri" w:cs="Times New Roman"/>
-      <w:sz w:val="18"/>
-    </w:rPr>
-  </w:style>
-  <w:style w:type="paragraph" w:customStyle="1" w:styleId="TPContributorNames">
-    <w:name w:val="TP Contributor Names"/>
-    <w:basedOn w:val="Normal"/>
-    <w:uiPriority w:val="99"/>
-    <w:rsid w:val="00B340C0"/>
-    <w:pPr>
-      <w:widowControl/>
-      <w:spacing w:before="0" w:after="40" w:line="240" w:lineRule="auto"/>
-      <w:ind w:left="-2304"/>
-      <w:jc w:val="right"/>
-    </w:pPr>
-    <w:rPr>
-      <w:rFonts w:ascii="Arial Narrow" w:eastAsia="Batang" w:hAnsi="Arial Narrow" w:cs="Arial Narrow"/>
-      <w:b/>
-      <w:bCs/>
-      <w:sz w:val="24"/>
-      <w:szCs w:val="24"/>
-    </w:rPr>
-  </w:style>
-  <w:style w:type="paragraph" w:customStyle="1" w:styleId="Sinespaciado1">
-    <w:name w:val="Sin espaciado1"/>
-    <w:link w:val="NoSpacingChar"/>
-    <w:uiPriority w:val="99"/>
-    <w:qFormat/>
-    <w:rsid w:val="00B340C0"/>
-    <w:pPr>
-      <w:spacing w:after="0" w:line="240" w:lineRule="auto"/>
-    </w:pPr>
-    <w:rPr>
-      <w:rFonts w:ascii="Calibri" w:eastAsia="Batang" w:hAnsi="Calibri" w:cs="Times New Roman"/>
-      <w:sz w:val="20"/>
-      <w:szCs w:val="20"/>
-      <w:lang w:val="en-US" w:eastAsia="es-ES"/>
-    </w:rPr>
-  </w:style>
-  <w:style w:type="character" w:customStyle="1" w:styleId="NoSpacingChar">
-    <w:name w:val="No Spacing Char"/>
-    <w:link w:val="Sinespaciado1"/>
-    <w:uiPriority w:val="99"/>
-    <w:locked/>
-    <w:rsid w:val="00B340C0"/>
-    <w:rPr>
-      <w:rFonts w:ascii="Calibri" w:eastAsia="Batang" w:hAnsi="Calibri" w:cs="Times New Roman"/>
-      <w:sz w:val="20"/>
-      <w:szCs w:val="20"/>
-      <w:lang w:val="en-US" w:eastAsia="es-ES"/>
-    </w:rPr>
-  </w:style>
-  <w:style w:type="paragraph" w:customStyle="1" w:styleId="TPConsultantTitle">
-    <w:name w:val="TP Consultant Title"/>
-    <w:basedOn w:val="Normal"/>
-    <w:next w:val="TPContributorsHeading"/>
-    <w:uiPriority w:val="99"/>
-    <w:rsid w:val="00B340C0"/>
-    <w:pPr>
-      <w:keepNext/>
-      <w:keepLines/>
-      <w:widowControl/>
-      <w:spacing w:before="0" w:after="960" w:line="240" w:lineRule="auto"/>
-      <w:ind w:left="-2300"/>
-      <w:jc w:val="right"/>
-    </w:pPr>
-    <w:rPr>
-      <w:rFonts w:ascii="Arial Narrow" w:eastAsia="Batang" w:hAnsi="Arial Narrow" w:cs="Arial Narrow"/>
-      <w:b/>
-      <w:bCs/>
-      <w:sz w:val="24"/>
-      <w:szCs w:val="24"/>
-    </w:rPr>
-  </w:style>
-  <w:style w:type="paragraph" w:customStyle="1" w:styleId="TPContributorsHeading">
-    <w:name w:val="TP Contributors Heading"/>
-    <w:basedOn w:val="Normal"/>
-    <w:next w:val="TPContributorNames"/>
-    <w:uiPriority w:val="99"/>
-    <w:rsid w:val="00B340C0"/>
-    <w:pPr>
-      <w:widowControl/>
-      <w:spacing w:before="0" w:after="40" w:line="240" w:lineRule="auto"/>
-      <w:ind w:left="-2304"/>
-      <w:jc w:val="right"/>
-    </w:pPr>
-    <w:rPr>
-      <w:rFonts w:ascii="Arial Narrow" w:eastAsia="Batang" w:hAnsi="Arial Narrow" w:cs="Arial Narrow"/>
-      <w:b/>
-      <w:bCs/>
-      <w:sz w:val="32"/>
-      <w:szCs w:val="32"/>
-    </w:rPr>
-  </w:style>
-  <w:style w:type="paragraph" w:styleId="Fecha">
-    <w:name w:val="Date"/>
-    <w:basedOn w:val="Normal"/>
-    <w:next w:val="Normal"/>
-    <w:link w:val="FechaCar"/>
-    <w:uiPriority w:val="99"/>
-    <w:unhideWhenUsed/>
-    <w:rsid w:val="00B340C0"/>
-  </w:style>
-  <w:style w:type="character" w:customStyle="1" w:styleId="FechaCar">
-    <w:name w:val="Fecha Car"/>
-    <w:basedOn w:val="Fuentedeprrafopredeter"/>
-    <w:link w:val="Fecha"/>
-    <w:uiPriority w:val="99"/>
-    <w:rsid w:val="00B340C0"/>
-    <w:rPr>
-      <w:rFonts w:ascii="Calibri" w:eastAsia="Times New Roman" w:hAnsi="Calibri" w:cs="Calibri"/>
-      <w:sz w:val="18"/>
-      <w:szCs w:val="20"/>
-      <w:lang w:val="es-ES"/>
-    </w:rPr>
-  </w:style>
-  <w:style w:type="paragraph" w:styleId="Prrafodelista">
-    <w:name w:val="List Paragraph"/>
-    <w:basedOn w:val="Normal"/>
-    <w:uiPriority w:val="34"/>
-    <w:qFormat/>
-    <w:rsid w:val="00B340C0"/>
-    <w:pPr>
-      <w:ind w:left="720"/>
-      <w:contextualSpacing/>
-    </w:pPr>
-  </w:style>
-  <w:style w:type="paragraph" w:styleId="Sangradetextonormal">
-    <w:name w:val="Body Text Indent"/>
-    <w:basedOn w:val="Normal"/>
-    <w:link w:val="SangradetextonormalCar"/>
-    <w:uiPriority w:val="99"/>
-    <w:semiHidden/>
-    <w:unhideWhenUsed/>
-    <w:rsid w:val="00A808C7"/>
-    <w:pPr>
-      <w:ind w:left="283"/>
-    </w:pPr>
-  </w:style>
-  <w:style w:type="character" w:customStyle="1" w:styleId="SangradetextonormalCar">
-    <w:name w:val="Sangría de texto normal Car"/>
-    <w:basedOn w:val="Fuentedeprrafopredeter"/>
-    <w:link w:val="Sangradetextonormal"/>
-    <w:uiPriority w:val="99"/>
-    <w:semiHidden/>
-    <w:rsid w:val="00A808C7"/>
-    <w:rPr>
-      <w:rFonts w:ascii="Calibri" w:eastAsia="Times New Roman" w:hAnsi="Calibri" w:cs="Calibri"/>
-      <w:sz w:val="18"/>
-      <w:szCs w:val="20"/>
-      <w:lang w:val="es-ES"/>
-    </w:rPr>
-  </w:style>
-  <w:style w:type="paragraph" w:styleId="Textoindependienteprimerasangra2">
-    <w:name w:val="Body Text First Indent 2"/>
-    <w:basedOn w:val="Sangradetextonormal"/>
-    <w:link w:val="Textoindependienteprimerasangra2Car"/>
-    <w:uiPriority w:val="99"/>
-    <w:unhideWhenUsed/>
-    <w:rsid w:val="00A808C7"/>
-    <w:pPr>
-      <w:ind w:left="360" w:firstLine="360"/>
-    </w:pPr>
-  </w:style>
-  <w:style w:type="character" w:customStyle="1" w:styleId="Textoindependienteprimerasangra2Car">
-    <w:name w:val="Texto independiente primera sangría 2 Car"/>
-    <w:basedOn w:val="SangradetextonormalCar"/>
-    <w:link w:val="Textoindependienteprimerasangra2"/>
-    <w:uiPriority w:val="99"/>
-    <w:rsid w:val="00A808C7"/>
-    <w:rPr>
-      <w:rFonts w:ascii="Calibri" w:eastAsia="Times New Roman" w:hAnsi="Calibri" w:cs="Calibri"/>
-      <w:sz w:val="18"/>
-      <w:szCs w:val="20"/>
-      <w:lang w:val="es-ES"/>
-    </w:rPr>
-  </w:style>
-  <w:style w:type="paragraph" w:styleId="Encabezado">
-    <w:name w:val="header"/>
-    <w:basedOn w:val="Normal"/>
-    <w:link w:val="EncabezadoCar"/>
-    <w:uiPriority w:val="99"/>
-    <w:unhideWhenUsed/>
-    <w:rsid w:val="00A808C7"/>
-    <w:pPr>
-      <w:tabs>
-        <w:tab w:val="center" w:pos="4680"/>
-        <w:tab w:val="right" w:pos="9360"/>
-      </w:tabs>
-      <w:spacing w:before="0" w:after="0" w:line="240" w:lineRule="auto"/>
-    </w:pPr>
-  </w:style>
-  <w:style w:type="character" w:customStyle="1" w:styleId="EncabezadoCar">
-    <w:name w:val="Encabezado Car"/>
-    <w:basedOn w:val="Fuentedeprrafopredeter"/>
-    <w:link w:val="Encabezado"/>
-    <w:uiPriority w:val="99"/>
-    <w:rsid w:val="00A808C7"/>
-    <w:rPr>
-      <w:rFonts w:ascii="Calibri" w:eastAsia="Times New Roman" w:hAnsi="Calibri" w:cs="Calibri"/>
-      <w:sz w:val="18"/>
-      <w:szCs w:val="20"/>
-      <w:lang w:val="es-ES"/>
-    </w:rPr>
-  </w:style>
-  <w:style w:type="paragraph" w:styleId="Piedepgina">
-    <w:name w:val="footer"/>
-    <w:basedOn w:val="Normal"/>
-    <w:link w:val="PiedepginaCar"/>
-    <w:uiPriority w:val="99"/>
-    <w:unhideWhenUsed/>
-    <w:rsid w:val="00A808C7"/>
-    <w:pPr>
-      <w:tabs>
-        <w:tab w:val="center" w:pos="4680"/>
-        <w:tab w:val="right" w:pos="9360"/>
-      </w:tabs>
-      <w:spacing w:before="0" w:after="0" w:line="240" w:lineRule="auto"/>
-    </w:pPr>
-  </w:style>
-  <w:style w:type="character" w:customStyle="1" w:styleId="PiedepginaCar">
-    <w:name w:val="Pie de página Car"/>
-    <w:basedOn w:val="Fuentedeprrafopredeter"/>
-    <w:link w:val="Piedepgina"/>
-    <w:uiPriority w:val="99"/>
-    <w:rsid w:val="00A808C7"/>
-    <w:rPr>
-      <w:rFonts w:ascii="Calibri" w:eastAsia="Times New Roman" w:hAnsi="Calibri" w:cs="Calibri"/>
-      <w:sz w:val="18"/>
-      <w:szCs w:val="20"/>
-      <w:lang w:val="es-ES"/>
-    </w:rPr>
-  </w:style>
-  <w:style w:type="paragraph" w:styleId="Textodeglobo">
-    <w:name w:val="Balloon Text"/>
-    <w:basedOn w:val="Normal"/>
-    <w:link w:val="TextodegloboCar"/>
-    <w:uiPriority w:val="99"/>
-    <w:semiHidden/>
-    <w:unhideWhenUsed/>
-    <w:rsid w:val="00A808C7"/>
-    <w:pPr>
-      <w:spacing w:before="0" w:after="0" w:line="240" w:lineRule="auto"/>
-    </w:pPr>
-    <w:rPr>
-      <w:rFonts w:ascii="Tahoma" w:hAnsi="Tahoma" w:cs="Tahoma"/>
-      <w:sz w:val="16"/>
-      <w:szCs w:val="16"/>
-    </w:rPr>
-  </w:style>
-  <w:style w:type="character" w:customStyle="1" w:styleId="TextodegloboCar">
-    <w:name w:val="Texto de globo Car"/>
-    <w:basedOn w:val="Fuentedeprrafopredeter"/>
-    <w:link w:val="Textodeglobo"/>
-    <w:uiPriority w:val="99"/>
-    <w:semiHidden/>
-    <w:rsid w:val="00A808C7"/>
-    <w:rPr>
-      <w:rFonts w:ascii="Tahoma" w:eastAsia="Times New Roman" w:hAnsi="Tahoma" w:cs="Tahoma"/>
-      <w:sz w:val="16"/>
-      <w:szCs w:val="16"/>
-      <w:lang w:val="es-ES"/>
-    </w:rPr>
-  </w:style>
-  <w:style w:type="paragraph" w:styleId="TDC1">
-    <w:name w:val="toc 1"/>
-    <w:basedOn w:val="Normal"/>
-    <w:next w:val="Normal"/>
-    <w:autoRedefine/>
-    <w:uiPriority w:val="39"/>
-    <w:qFormat/>
-    <w:rsid w:val="00731648"/>
-    <w:pPr>
-      <w:spacing w:after="0"/>
-      <w:jc w:val="left"/>
-    </w:pPr>
-    <w:rPr>
-      <w:rFonts w:asciiTheme="minorHAnsi" w:hAnsiTheme="minorHAnsi"/>
-      <w:b/>
-      <w:bCs/>
-      <w:i/>
-      <w:iCs/>
-      <w:sz w:val="24"/>
-      <w:szCs w:val="24"/>
-    </w:rPr>
-  </w:style>
-  <w:style w:type="paragraph" w:styleId="TDC2">
-    <w:name w:val="toc 2"/>
-    <w:basedOn w:val="Normal"/>
-    <w:next w:val="Normal"/>
-    <w:autoRedefine/>
-    <w:uiPriority w:val="39"/>
-    <w:qFormat/>
-    <w:rsid w:val="00731648"/>
-    <w:pPr>
-      <w:spacing w:after="0"/>
-      <w:ind w:left="180"/>
-      <w:jc w:val="left"/>
-    </w:pPr>
-    <w:rPr>
-      <w:rFonts w:asciiTheme="minorHAnsi" w:hAnsiTheme="minorHAnsi"/>
-      <w:b/>
-      <w:bCs/>
-      <w:sz w:val="22"/>
-      <w:szCs w:val="22"/>
-    </w:rPr>
-  </w:style>
-  <w:style w:type="character" w:styleId="Hipervnculo">
-    <w:name w:val="Hyperlink"/>
-    <w:uiPriority w:val="99"/>
-    <w:rsid w:val="00731648"/>
-    <w:rPr>
-      <w:color w:val="0000FF"/>
-      <w:u w:val="single"/>
-    </w:rPr>
-  </w:style>
-  <w:style w:type="character" w:customStyle="1" w:styleId="Ttulo1Car">
-    <w:name w:val="Título 1 Car"/>
-    <w:basedOn w:val="Fuentedeprrafopredeter"/>
-    <w:link w:val="Ttulo1"/>
-    <w:uiPriority w:val="9"/>
-    <w:rsid w:val="00731648"/>
-    <w:rPr>
-      <w:rFonts w:asciiTheme="majorHAnsi" w:eastAsiaTheme="majorEastAsia" w:hAnsiTheme="majorHAnsi" w:cstheme="majorBidi"/>
-      <w:b/>
-      <w:bCs/>
-      <w:color w:val="365F91" w:themeColor="accent1" w:themeShade="BF"/>
-      <w:sz w:val="28"/>
-      <w:szCs w:val="28"/>
-      <w:lang w:val="es-ES"/>
-    </w:rPr>
-  </w:style>
-  <w:style w:type="character" w:customStyle="1" w:styleId="Ttulo2Car">
-    <w:name w:val="Título 2 Car"/>
-    <w:basedOn w:val="Fuentedeprrafopredeter"/>
-    <w:link w:val="Ttulo2"/>
-    <w:uiPriority w:val="9"/>
-    <w:rsid w:val="00731648"/>
-    <w:rPr>
-      <w:rFonts w:asciiTheme="majorHAnsi" w:eastAsiaTheme="majorEastAsia" w:hAnsiTheme="majorHAnsi" w:cstheme="majorBidi"/>
-      <w:b/>
-      <w:bCs/>
-      <w:color w:val="4F81BD" w:themeColor="accent1"/>
-      <w:sz w:val="26"/>
-      <w:szCs w:val="26"/>
-      <w:lang w:val="es-ES"/>
-    </w:rPr>
-  </w:style>
-</w:styles>
-</file>
-
-<file path=word/stylesWithEffects.xml><?xml version="1.0" encoding="utf-8"?>
-<w:styles xmlns:wpc="http://schemas.microsoft.com/office/word/2010/wordprocessingCanvas" xmlns:mc="http://schemas.openxmlformats.org/markup-compatibility/2006" xmlns:o="urn:schemas-microsoft-com:office:office" xmlns:r="http://schemas.openxmlformats.org/officeDocument/2006/relationships" xmlns:m="http://schemas.openxmlformats.org/officeDocument/2006/math" xmlns:v="urn:schemas-microsoft-com:vml" xmlns:wp14="http://schemas.microsoft.com/office/word/2010/wordprocessingDrawing" xmlns:wp="http://schemas.openxmlformats.org/drawingml/2006/wordprocessingDrawing" xmlns:w10="urn:schemas-microsoft-com:office:word" xmlns:w="http://schemas.openxmlformats.org/wordprocessingml/2006/main" xmlns:w14="http://schemas.microsoft.com/office/word/2010/wordml" xmlns:wpg="http://schemas.microsoft.com/office/word/2010/wordprocessingGroup" xmlns:wpi="http://schemas.microsoft.com/office/word/2010/wordprocessingInk" xmlns:wne="http://schemas.microsoft.com/office/word/2006/wordml" xmlns:wps="http://schemas.microsoft.com/office/word/2010/wordprocessingShape" mc:Ignorable="w14 wp14">
-  <w:docDefaults>
-    <w:rPrDefault>
-      <w:rPr>
-        <w:rFonts w:asciiTheme="minorHAnsi" w:eastAsiaTheme="minorHAnsi" w:hAnsiTheme="minorHAnsi" w:cstheme="minorBidi"/>
-        <w:sz w:val="22"/>
-        <w:szCs w:val="22"/>
-        <w:lang w:val="es-PE" w:eastAsia="en-US" w:bidi="ar-SA"/>
-      </w:rPr>
-    </w:rPrDefault>
-    <w:pPrDefault>
-      <w:pPr>
-        <w:spacing w:after="200" w:line="276" w:lineRule="auto"/>
-      </w:pPr>
-    </w:pPrDefault>
-  </w:docDefaults>
-  <w:latentStyles w:defLockedState="0" w:defUIPriority="99" w:defSemiHidden="1" w:defUnhideWhenUsed="1" w:defQFormat="0" w:count="267">
-    <w:lsdException w:name="Normal" w:semiHidden="0" w:uiPriority="0" w:unhideWhenUsed="0" w:qFormat="1"/>
-    <w:lsdException w:name="heading 1" w:semiHidden="0" w:uiPriority="9" w:unhideWhenUsed="0" w:qFormat="1"/>
-    <w:lsdException w:name="heading 2" w:uiPriority="9" w:qFormat="1"/>
-    <w:lsdException w:name="heading 3" w:uiPriority="9" w:qFormat="1"/>
-    <w:lsdException w:name="heading 4" w:uiPriority="9" w:qFormat="1"/>
-    <w:lsdException w:name="heading 5" w:uiPriority="9" w:qFormat="1"/>
-    <w:lsdException w:name="heading 6" w:uiPriority="9" w:qFormat="1"/>
-    <w:lsdException w:name="heading 7" w:uiPriority="9" w:qFormat="1"/>
-    <w:lsdException w:name="heading 8" w:uiPriority="9" w:qFormat="1"/>
-    <w:lsdException w:name="heading 9" w:uiPriority="9" w:qFormat="1"/>
-    <w:lsdException w:name="toc 1" w:uiPriority="39" w:qFormat="1"/>
-    <w:lsdException w:name="toc 2" w:uiPriority="39" w:qFormat="1"/>
-    <w:lsdException w:name="toc 3" w:uiPriority="39"/>
-    <w:lsdException w:name="toc 4" w:uiPriority="39"/>
-    <w:lsdException w:name="toc 5" w:uiPriority="39"/>
-    <w:lsdException w:name="toc 6" w:uiPriority="39"/>
-    <w:lsdException w:name="toc 7" w:uiPriority="39"/>
-    <w:lsdException w:name="toc 8" w:uiPriority="39"/>
-    <w:lsdException w:name="toc 9" w:uiPriority="39"/>
-    <w:lsdException w:name="caption" w:uiPriority="35" w:qFormat="1"/>
-    <w:lsdException w:name="Title" w:semiHidden="0" w:uiPriority="10" w:unhideWhenUsed="0" w:qFormat="1"/>
-    <w:lsdException w:name="Default Paragraph Font" w:uiPriority="1"/>
-    <w:lsdException w:name="Subtitle" w:semiHidden="0" w:uiPriority="11" w:unhideWhenUsed="0" w:qFormat="1"/>
-    <w:lsdException w:name="Strong" w:semiHidden="0" w:uiPriority="22" w:unhideWhenUsed="0" w:qFormat="1"/>
-    <w:lsdException w:name="Emphasis" w:semiHidden="0" w:uiPriority="20" w:unhideWhenUsed="0" w:qFormat="1"/>
-    <w:lsdException w:name="Table Grid" w:semiHidden="0" w:uiPriority="59" w:unhideWhenUsed="0"/>
-    <w:lsdException w:name="Placeholder Text" w:unhideWhenUsed="0"/>
-    <w:lsdException w:name="No Spacing" w:semiHidden="0" w:uiPriority="1" w:unhideWhenUsed="0" w:qFormat="1"/>
-    <w:lsdException w:name="Light Shading" w:semiHidden="0" w:uiPriority="60" w:unhideWhenUsed="0"/>
-    <w:lsdException w:name="Light List" w:semiHidden="0" w:uiPriority="61" w:unhideWhenUsed="0"/>
-    <w:lsdException w:name="Light Grid" w:semiHidden="0" w:uiPriority="62" w:unhideWhenUsed="0"/>
-    <w:lsdException w:name="Medium Shading 1" w:semiHidden="0" w:uiPriority="63" w:unhideWhenUsed="0"/>
-    <w:lsdException w:name="Medium Shading 2" w:semiHidden="0" w:uiPriority="64" w:unhideWhenUsed="0"/>
-    <w:lsdException w:name="Medium List 1" w:semiHidden="0" w:uiPriority="65" w:unhideWhenUsed="0"/>
-    <w:lsdException w:name="Medium List 2" w:semiHidden="0" w:uiPriority="66" w:unhideWhenUsed="0"/>
-    <w:lsdException w:name="Medium Grid 1" w:semiHidden="0" w:uiPriority="67" w:unhideWhenUsed="0"/>
-    <w:lsdException w:name="Medium Grid 2" w:semiHidden="0" w:uiPriority="68" w:unhideWhenUsed="0"/>
-    <w:lsdException w:name="Medium Grid 3" w:semiHidden="0" w:uiPriority="69" w:unhideWhenUsed="0"/>
-    <w:lsdException w:name="Dark List" w:semiHidden="0" w:uiPriority="70" w:unhideWhenUsed="0"/>
-    <w:lsdException w:name="Colorful Shading" w:semiHidden="0" w:uiPriority="71" w:unhideWhenUsed="0"/>
-    <w:lsdException w:name="Colorful List" w:semiHidden="0" w:uiPriority="72" w:unhideWhenUsed="0"/>
-    <w:lsdException w:name="Colorful Grid" w:semiHidden="0" w:uiPriority="73" w:unhideWhenUsed="0"/>
-    <w:lsdException w:name="Light Shading Accent 1" w:semiHidden="0" w:uiPriority="60" w:unhideWhenUsed="0"/>
-    <w:lsdException w:name="Light List Accent 1" w:semiHidden="0" w:uiPriority="61" w:unhideWhenUsed="0"/>
-    <w:lsdException w:name="Light Grid Accent 1" w:semiHidden="0" w:uiPriority="62" w:unhideWhenUsed="0"/>
-    <w:lsdException w:name="Medium Shading 1 Accent 1" w:semiHidden="0" w:uiPriority="63" w:unhideWhenUsed="0"/>
-    <w:lsdException w:name="Medium Shading 2 Accent 1" w:semiHidden="0" w:uiPriority="64" w:unhideWhenUsed="0"/>
-    <w:lsdException w:name="Medium List 1 Accent 1" w:semiHidden="0" w:uiPriority="65" w:unhideWhenUsed="0"/>
-    <w:lsdException w:name="Revision" w:unhideWhenUsed="0"/>
-    <w:lsdException w:name="List Paragraph" w:semiHidden="0" w:uiPriority="34" w:unhideWhenUsed="0" w:qFormat="1"/>
-    <w:lsdException w:name="Quote" w:semiHidden="0" w:uiPriority="29" w:unhideWhenUsed="0" w:qFormat="1"/>
-    <w:lsdException w:name="Intense Quote" w:semiHidden="0" w:uiPriority="30" w:unhideWhenUsed="0" w:qFormat="1"/>
-    <w:lsdException w:name="Medium List 2 Accent 1" w:semiHidden="0" w:uiPriority="66" w:unhideWhenUsed="0"/>
-    <w:lsdException w:name="Medium Grid 1 Accent 1" w:semiHidden="0" w:uiPriority="67" w:unhideWhenUsed="0"/>
-    <w:lsdException w:name="Medium Grid 2 Accent 1" w:semiHidden="0" w:uiPriority="68" w:unhideWhenUsed="0"/>
-    <w:lsdException w:name="Medium Grid 3 Accent 1" w:semiHidden="0" w:uiPriority="69" w:unhideWhenUsed="0"/>
-    <w:lsdException w:name="Dark List Accent 1" w:semiHidden="0" w:uiPriority="70" w:unhideWhenUsed="0"/>
-    <w:lsdException w:name="Colorful Shading Accent 1" w:semiHidden="0" w:uiPriority="71" w:unhideWhenUsed="0"/>
-    <w:lsdException w:name="Colorful List Accent 1" w:semiHidden="0" w:uiPriority="72" w:unhideWhenUsed="0"/>
-    <w:lsdException w:name="Colorful Grid Accent 1" w:semiHidden="0" w:uiPriority="73" w:unhideWhenUsed="0"/>
-    <w:lsdException w:name="Light Shading Accent 2" w:semiHidden="0" w:uiPriority="60" w:unhideWhenUsed="0"/>
-    <w:lsdException w:name="Light List Accent 2" w:semiHidden="0" w:uiPriority="61" w:unhideWhenUsed="0"/>
-    <w:lsdException w:name="Light Grid Accent 2" w:semiHidden="0" w:uiPriority="62" w:unhideWhenUsed="0"/>
-    <w:lsdException w:name="Medium Shading 1 Accent 2" w:semiHidden="0" w:uiPriority="63" w:unhideWhenUsed="0"/>
-    <w:lsdException w:name="Medium Shading 2 Accent 2" w:semiHidden="0" w:uiPriority="64" w:unhideWhenUsed="0"/>
-    <w:lsdException w:name="Medium List 1 Accent 2" w:semiHidden="0" w:uiPriority="65" w:unhideWhenUsed="0"/>
-    <w:lsdException w:name="Medium List 2 Accent 2" w:semiHidden="0" w:uiPriority="66" w:unhideWhenUsed="0"/>
-    <w:lsdException w:name="Medium Grid 1 Accent 2" w:semiHidden="0" w:uiPriority="67" w:unhideWhenUsed="0"/>
-    <w:lsdException w:name="Medium Grid 2 Accent 2" w:semiHidden="0" w:uiPriority="68" w:unhideWhenUsed="0"/>
-    <w:lsdException w:name="Medium Grid 3 Accent 2" w:semiHidden="0" w:uiPriority="69" w:unhideWhenUsed="0"/>
-    <w:lsdException w:name="Dark List Accent 2" w:semiHidden="0" w:uiPriority="70" w:unhideWhenUsed="0"/>
-    <w:lsdException w:name="Colorful Shading Accent 2" w:semiHidden="0" w:uiPriority="71" w:unhideWhenUsed="0"/>
-    <w:lsdException w:name="Colorful List Accent 2" w:semiHidden="0" w:uiPriority="72" w:unhideWhenUsed="0"/>
-    <w:lsdException w:name="Colorful Grid Accent 2" w:semiHidden="0" w:uiPriority="73" w:unhideWhenUsed="0"/>
-    <w:lsdException w:name="Light Shading Accent 3" w:semiHidden="0" w:uiPriority="60" w:unhideWhenUsed="0"/>
-    <w:lsdException w:name="Light List Accent 3" w:semiHidden="0" w:uiPriority="61" w:unhideWhenUsed="0"/>
-    <w:lsdException w:name="Light Grid Accent 3" w:semiHidden="0" w:uiPriority="62" w:unhideWhenUsed="0"/>
-    <w:lsdException w:name="Medium Shading 1 Accent 3" w:semiHidden="0" w:uiPriority="63" w:unhideWhenUsed="0"/>
-    <w:lsdException w:name="Medium Shading 2 Accent 3" w:semiHidden="0" w:uiPriority="64" w:unhideWhenUsed="0"/>
-    <w:lsdException w:name="Medium List 1 Accent 3" w:semiHidden="0" w:uiPriority="65" w:unhideWhenUsed="0"/>
-    <w:lsdException w:name="Medium List 2 Accent 3" w:semiHidden="0" w:uiPriority="66" w:unhideWhenUsed="0"/>
-    <w:lsdException w:name="Medium Grid 1 Accent 3" w:semiHidden="0" w:uiPriority="67" w:unhideWhenUsed="0"/>
-    <w:lsdException w:name="Medium Grid 2 Accent 3" w:semiHidden="0" w:uiPriority="68" w:unhideWhenUsed="0"/>
-    <w:lsdException w:name="Medium Grid 3 Accent 3" w:semiHidden="0" w:uiPriority="69" w:unhideWhenUsed="0"/>
-    <w:lsdException w:name="Dark List Accent 3" w:semiHidden="0" w:uiPriority="70" w:unhideWhenUsed="0"/>
-    <w:lsdException w:name="Colorful Shading Accent 3" w:semiHidden="0" w:uiPriority="71" w:unhideWhenUsed="0"/>
-    <w:lsdException w:name="Colorful List Accent 3" w:semiHidden="0" w:uiPriority="72" w:unhideWhenUsed="0"/>
-    <w:lsdException w:name="Colorful Grid Accent 3" w:semiHidden="0" w:uiPriority="73" w:unhideWhenUsed="0"/>
-    <w:lsdException w:name="Light Shading Accent 4" w:semiHidden="0" w:uiPriority="60" w:unhideWhenUsed="0"/>
-    <w:lsdException w:name="Light List Accent 4" w:semiHidden="0" w:uiPriority="61" w:unhideWhenUsed="0"/>
-    <w:lsdException w:name="Light Grid Accent 4" w:semiHidden="0" w:uiPriority="62" w:unhideWhenUsed="0"/>
-    <w:lsdException w:name="Medium Shading 1 Accent 4" w:semiHidden="0" w:uiPriority="63" w:unhideWhenUsed="0"/>
-    <w:lsdException w:name="Medium Shading 2 Accent 4" w:semiHidden="0" w:uiPriority="64" w:unhideWhenUsed="0"/>
-    <w:lsdException w:name="Medium List 1 Accent 4" w:semiHidden="0" w:uiPriority="65" w:unhideWhenUsed="0"/>
-    <w:lsdException w:name="Medium List 2 Accent 4" w:semiHidden="0" w:uiPriority="66" w:unhideWhenUsed="0"/>
-    <w:lsdException w:name="Medium Grid 1 Accent 4" w:semiHidden="0" w:uiPriority="67" w:unhideWhenUsed="0"/>
-    <w:lsdException w:name="Medium Grid 2 Accent 4" w:semiHidden="0" w:uiPriority="68" w:unhideWhenUsed="0"/>
-    <w:lsdException w:name="Medium Grid 3 Accent 4" w:semiHidden="0" w:uiPriority="69" w:unhideWhenUsed="0"/>
-    <w:lsdException w:name="Dark List Accent 4" w:semiHidden="0" w:uiPriority="70" w:unhideWhenUsed="0"/>
-    <w:lsdException w:name="Colorful Shading Accent 4" w:semiHidden="0" w:uiPriority="71" w:unhideWhenUsed="0"/>
-    <w:lsdException w:name="Colorful List Accent 4" w:semiHidden="0" w:uiPriority="72" w:unhideWhenUsed="0"/>
-    <w:lsdException w:name="Colorful Grid Accent 4" w:semiHidden="0" w:uiPriority="73" w:unhideWhenUsed="0"/>
-    <w:lsdException w:name="Light Shading Accent 5" w:semiHidden="0" w:uiPriority="60" w:unhideWhenUsed="0"/>
-    <w:lsdException w:name="Light List Accent 5" w:semiHidden="0" w:uiPriority="61" w:unhideWhenUsed="0"/>
-    <w:lsdException w:name="Light Grid Accent 5" w:semiHidden="0" w:uiPriority="62" w:unhideWhenUsed="0"/>
-    <w:lsdException w:name="Medium Shading 1 Accent 5" w:semiHidden="0" w:uiPriority="63" w:unhideWhenUsed="0"/>
-    <w:lsdException w:name="Medium Shading 2 Accent 5" w:semiHidden="0" w:uiPriority="64" w:unhideWhenUsed="0"/>
-    <w:lsdException w:name="Medium List 1 Accent 5" w:semiHidden="0" w:uiPriority="65" w:unhideWhenUsed="0"/>
-    <w:lsdException w:name="Medium List 2 Accent 5" w:semiHidden="0" w:uiPriority="66" w:unhideWhenUsed="0"/>
-    <w:lsdException w:name="Medium Grid 1 Accent 5" w:semiHidden="0" w:uiPriority="67" w:unhideWhenUsed="0"/>
-    <w:lsdException w:name="Medium Grid 2 Accent 5" w:semiHidden="0" w:uiPriority="68" w:unhideWhenUsed="0"/>
-    <w:lsdException w:name="Medium Grid 3 Accent 5" w:semiHidden="0" w:uiPriority="69" w:unhideWhenUsed="0"/>
-    <w:lsdException w:name="Dark List Accent 5" w:semiHidden="0" w:uiPriority="70" w:unhideWhenUsed="0"/>
-    <w:lsdException w:name="Colorful Shading Accent 5" w:semiHidden="0" w:uiPriority="71" w:unhideWhenUsed="0"/>
-    <w:lsdException w:name="Colorful List Accent 5" w:semiHidden="0" w:uiPriority="72" w:unhideWhenUsed="0"/>
-    <w:lsdException w:name="Colorful Grid Accent 5" w:semiHidden="0" w:uiPriority="73" w:unhideWhenUsed="0"/>
-    <w:lsdException w:name="Light Shading Accent 6" w:semiHidden="0" w:uiPriority="60" w:unhideWhenUsed="0"/>
-    <w:lsdException w:name="Light List Accent 6" w:semiHidden="0" w:uiPriority="61" w:unhideWhenUsed="0"/>
-    <w:lsdException w:name="Light Grid Accent 6" w:semiHidden="0" w:uiPriority="62" w:unhideWhenUsed="0"/>
-    <w:lsdException w:name="Medium Shading 1 Accent 6" w:semiHidden="0" w:uiPriority="63" w:unhideWhenUsed="0"/>
-    <w:lsdException w:name="Medium Shading 2 Accent 6" w:semiHidden="0" w:uiPriority="64" w:unhideWhenUsed="0"/>
-    <w:lsdException w:name="Medium List 1 Accent 6" w:semiHidden="0" w:uiPriority="65" w:unhideWhenUsed="0"/>
-    <w:lsdException w:name="Medium List 2 Accent 6" w:semiHidden="0" w:uiPriority="66" w:unhideWhenUsed="0"/>
-    <w:lsdException w:name="Medium Grid 1 Accent 6" w:semiHidden="0" w:uiPriority="67" w:unhideWhenUsed="0"/>
-    <w:lsdException w:name="Medium Grid 2 Accent 6" w:semiHidden="0" w:uiPriority="68" w:unhideWhenUsed="0"/>
-    <w:lsdException w:name="Medium Grid 3 Accent 6" w:semiHidden="0" w:uiPriority="69" w:unhideWhenUsed="0"/>
-    <w:lsdException w:name="Dark List Accent 6" w:semiHidden="0" w:uiPriority="70" w:unhideWhenUsed="0"/>
-    <w:lsdException w:name="Colorful Shading Accent 6" w:semiHidden="0" w:uiPriority="71" w:unhideWhenUsed="0"/>
-    <w:lsdException w:name="Colorful List Accent 6" w:semiHidden="0" w:uiPriority="72" w:unhideWhenUsed="0"/>
-    <w:lsdException w:name="Colorful Grid Accent 6" w:semiHidden="0" w:uiPriority="73" w:unhideWhenUsed="0"/>
-    <w:lsdException w:name="Subtle Emphasis" w:semiHidden="0" w:uiPriority="19" w:unhideWhenUsed="0" w:qFormat="1"/>
-    <w:lsdException w:name="Intense Emphasis" w:semiHidden="0" w:uiPriority="21" w:unhideWhenUsed="0" w:qFormat="1"/>
-    <w:lsdException w:name="Subtle Reference" w:semiHidden="0" w:uiPriority="31" w:unhideWhenUsed="0" w:qFormat="1"/>
-    <w:lsdException w:name="Intense Reference" w:semiHidden="0" w:uiPriority="32" w:unhideWhenUsed="0" w:qFormat="1"/>
-    <w:lsdException w:name="Book Title" w:semiHidden="0" w:uiPriority="33" w:unhideWhenUsed="0" w:qFormat="1"/>
-    <w:lsdException w:name="Bibliography" w:uiPriority="37"/>
-    <w:lsdException w:name="TOC Heading" w:uiPriority="39" w:qFormat="1"/>
+  <w:latentStyles w:defLockedState="0" w:defUIPriority="99" w:defSemiHidden="0" w:defUnhideWhenUsed="0" w:defQFormat="0" w:count="371">
+    <w:lsdException w:name="Normal" w:uiPriority="0" w:qFormat="1"/>
+    <w:lsdException w:name="heading 1" w:uiPriority="9" w:qFormat="1"/>
+    <w:lsdException w:name="heading 2" w:semiHidden="1" w:uiPriority="9" w:unhideWhenUsed="1" w:qFormat="1"/>
+    <w:lsdException w:name="heading 3" w:semiHidden="1" w:uiPriority="9" w:unhideWhenUsed="1" w:qFormat="1"/>
+    <w:lsdException w:name="heading 4" w:semiHidden="1" w:uiPriority="9" w:unhideWhenUsed="1" w:qFormat="1"/>
+    <w:lsdException w:name="heading 5" w:semiHidden="1" w:uiPriority="9" w:unhideWhenUsed="1" w:qFormat="1"/>
+    <w:lsdException w:name="heading 6" w:semiHidden="1" w:uiPriority="9" w:unhideWhenUsed="1" w:qFormat="1"/>
+    <w:lsdException w:name="heading 7" w:semiHidden="1" w:uiPriority="9" w:unhideWhenUsed="1" w:qFormat="1"/>
+    <w:lsdException w:name="heading 8" w:semiHidden="1" w:uiPriority="9" w:unhideWhenUsed="1" w:qFormat="1"/>
+    <w:lsdException w:name="heading 9" w:semiHidden="1" w:uiPriority="9" w:unhideWhenUsed="1" w:qFormat="1"/>
+    <w:lsdException w:name="index 1" w:semiHidden="1" w:unhideWhenUsed="1"/>
+    <w:lsdException w:name="index 2" w:semiHidden="1" w:unhideWhenUsed="1"/>
+    <w:lsdException w:name="index 3" w:semiHidden="1" w:unhideWhenUsed="1"/>
+    <w:lsdException w:name="index 4" w:semiHidden="1" w:unhideWhenUsed="1"/>
+    <w:lsdException w:name="index 5" w:semiHidden="1" w:unhideWhenUsed="1"/>
+    <w:lsdException w:name="index 6" w:semiHidden="1" w:unhideWhenUsed="1"/>
+    <w:lsdException w:name="index 7" w:semiHidden="1" w:unhideWhenUsed="1"/>
+    <w:lsdException w:name="index 8" w:semiHidden="1" w:unhideWhenUsed="1"/>
+    <w:lsdException w:name="index 9" w:semiHidden="1" w:unhideWhenUsed="1"/>
+    <w:lsdException w:name="toc 1" w:semiHidden="1" w:uiPriority="39" w:unhideWhenUsed="1" w:qFormat="1"/>
+    <w:lsdException w:name="toc 2" w:semiHidden="1" w:uiPriority="39" w:unhideWhenUsed="1" w:qFormat="1"/>
+    <w:lsdException w:name="toc 3" w:semiHidden="1" w:uiPriority="39" w:unhideWhenUsed="1"/>
+    <w:lsdException w:name="toc 4" w:semiHidden="1" w:uiPriority="39" w:unhideWhenUsed="1"/>
+    <w:lsdException w:name="toc 5" w:semiHidden="1" w:uiPriority="39" w:unhideWhenUsed="1"/>
+    <w:lsdException w:name="toc 6" w:semiHidden="1" w:uiPriority="39" w:unhideWhenUsed="1"/>
+    <w:lsdException w:name="toc 7" w:semiHidden="1" w:uiPriority="39" w:unhideWhenUsed="1"/>
+    <w:lsdException w:name="toc 8" w:semiHidden="1" w:uiPriority="39" w:unhideWhenUsed="1"/>
+    <w:lsdException w:name="toc 9" w:semiHidden="1" w:uiPriority="39" w:unhideWhenUsed="1"/>
+    <w:lsdException w:name="Normal Indent" w:semiHidden="1" w:unhideWhenUsed="1"/>
+    <w:lsdException w:name="footnote text" w:semiHidden="1" w:unhideWhenUsed="1"/>
+    <w:lsdException w:name="annotation text" w:semiHidden="1" w:unhideWhenUsed="1"/>
+    <w:lsdException w:name="header" w:semiHidden="1" w:unhideWhenUsed="1"/>
+    <w:lsdException w:name="footer" w:semiHidden="1" w:unhideWhenUsed="1"/>
+    <w:lsdException w:name="index heading" w:semiHidden="1" w:unhideWhenUsed="1"/>
+    <w:lsdException w:name="caption" w:semiHidden="1" w:uiPriority="35" w:unhideWhenUsed="1" w:qFormat="1"/>
+    <w:lsdException w:name="table of figures" w:semiHidden="1" w:unhideWhenUsed="1"/>
+    <w:lsdException w:name="envelope address" w:semiHidden="1" w:unhideWhenUsed="1"/>
+    <w:lsdException w:name="envelope return" w:semiHidden="1" w:unhideWhenUsed="1"/>
+    <w:lsdException w:name="footnote reference" w:semiHidden="1" w:unhideWhenUsed="1"/>
+    <w:lsdException w:name="annotation reference" w:semiHidden="1" w:unhideWhenUsed="1"/>
+    <w:lsdException w:name="line number" w:semiHidden="1" w:unhideWhenUsed="1"/>
+    <w:lsdException w:name="page number" w:semiHidden="1" w:unhideWhenUsed="1"/>
+    <w:lsdException w:name="endnote reference" w:semiHidden="1" w:unhideWhenUsed="1"/>
+    <w:lsdException w:name="endnote text" w:semiHidden="1" w:unhideWhenUsed="1"/>
+    <w:lsdException w:name="table of authorities" w:semiHidden="1" w:unhideWhenUsed="1"/>
+    <w:lsdException w:name="macro" w:semiHidden="1" w:unhideWhenUsed="1"/>
+    <w:lsdException w:name="toa heading" w:semiHidden="1" w:unhideWhenUsed="1"/>
+    <w:lsdException w:name="List" w:semiHidden="1" w:unhideWhenUsed="1"/>
+    <w:lsdException w:name="List Bullet" w:semiHidden="1" w:unhideWhenUsed="1"/>
+    <w:lsdException w:name="List Number" w:semiHidden="1" w:unhideWhenUsed="1"/>
+    <w:lsdException w:name="List 2" w:semiHidden="1" w:unhideWhenUsed="1"/>
+    <w:lsdException w:name="List 3" w:semiHidden="1" w:unhideWhenUsed="1"/>
+    <w:lsdException w:name="List 4" w:semiHidden="1" w:unhideWhenUsed="1"/>
+    <w:lsdException w:name="List 5" w:semiHidden="1" w:unhideWhenUsed="1"/>
+    <w:lsdException w:name="List Bullet 2" w:semiHidden="1" w:unhideWhenUsed="1"/>
+    <w:lsdException w:name="List Bullet 3" w:semiHidden="1" w:unhideWhenUsed="1"/>
+    <w:lsdException w:name="List Bullet 4" w:semiHidden="1" w:unhideWhenUsed="1"/>
+    <w:lsdException w:name="List Bullet 5" w:semiHidden="1" w:unhideWhenUsed="1"/>
+    <w:lsdException w:name="List Number 2" w:semiHidden="1" w:unhideWhenUsed="1"/>
+    <w:lsdException w:name="List Number 3" w:semiHidden="1" w:unhideWhenUsed="1"/>
+    <w:lsdException w:name="List Number 4" w:semiHidden="1" w:unhideWhenUsed="1"/>
+    <w:lsdException w:name="List Number 5" w:semiHidden="1" w:unhideWhenUsed="1"/>
+    <w:lsdException w:name="Title" w:uiPriority="10" w:qFormat="1"/>
+    <w:lsdException w:name="Closing" w:semiHidden="1" w:unhideWhenUsed="1"/>
+    <w:lsdException w:name="Signature" w:semiHidden="1" w:unhideWhenUsed="1"/>
+    <w:lsdException w:name="Default Paragraph Font" w:semiHidden="1" w:uiPriority="1" w:unhideWhenUsed="1"/>
+    <w:lsdException w:name="Body Text" w:semiHidden="1" w:unhideWhenUsed="1"/>
+    <w:lsdException w:name="Body Text Indent" w:semiHidden="1" w:unhideWhenUsed="1"/>
+    <w:lsdException w:name="List Continue" w:semiHidden="1" w:unhideWhenUsed="1"/>
+    <w:lsdException w:name="List Continue 2" w:semiHidden="1" w:unhideWhenUsed="1"/>
+    <w:lsdException w:name="List Continue 3" w:semiHidden="1" w:unhideWhenUsed="1"/>
+    <w:lsdException w:name="List Continue 4" w:semiHidden="1" w:unhideWhenUsed="1"/>
+    <w:lsdException w:name="List Continue 5" w:semiHidden="1" w:unhideWhenUsed="1"/>
+    <w:lsdException w:name="Message Header" w:semiHidden="1" w:unhideWhenUsed="1"/>
+    <w:lsdException w:name="Subtitle" w:uiPriority="11" w:qFormat="1"/>
+    <w:lsdException w:name="Salutation" w:semiHidden="1" w:unhideWhenUsed="1"/>
+    <w:lsdException w:name="Date" w:semiHidden="1" w:unhideWhenUsed="1"/>
+    <w:lsdException w:name="Body Text First Indent" w:semiHidden="1" w:unhideWhenUsed="1"/>
+    <w:lsdException w:name="Body Text First Indent 2" w:semiHidden="1" w:unhideWhenUsed="1"/>
+    <w:lsdException w:name="Note Heading" w:semiHidden="1" w:unhideWhenUsed="1"/>
+    <w:lsdException w:name="Body Text 2" w:semiHidden="1" w:unhideWhenUsed="1"/>
+    <w:lsdException w:name="Body Text 3" w:semiHidden="1" w:unhideWhenUsed="1"/>
+    <w:lsdException w:name="Body Text Indent 2" w:semiHidden="1" w:unhideWhenUsed="1"/>
+    <w:lsdException w:name="Body Text Indent 3" w:semiHidden="1" w:unhideWhenUsed="1"/>
+    <w:lsdException w:name="Block Text" w:semiHidden="1" w:unhideWhenUsed="1"/>
+    <w:lsdException w:name="Hyperlink" w:semiHidden="1" w:unhideWhenUsed="1"/>
+    <w:lsdException w:name="FollowedHyperlink" w:semiHidden="1" w:unhideWhenUsed="1"/>
+    <w:lsdException w:name="Strong" w:uiPriority="22" w:qFormat="1"/>
+    <w:lsdException w:name="Emphasis" w:uiPriority="20" w:qFormat="1"/>
+    <w:lsdException w:name="Document Map" w:semiHidden="1" w:unhideWhenUsed="1"/>
+    <w:lsdException w:name="Plain Text" w:semiHidden="1" w:unhideWhenUsed="1"/>
+    <w:lsdException w:name="E-mail Signature" w:semiHidden="1" w:unhideWhenUsed="1"/>
+    <w:lsdException w:name="HTML Top of Form" w:semiHidden="1" w:unhideWhenUsed="1"/>
+    <w:lsdException w:name="HTML Bottom of Form" w:semiHidden="1" w:unhideWhenUsed="1"/>
+    <w:lsdException w:name="Normal (Web)" w:semiHidden="1" w:unhideWhenUsed="1"/>
+    <w:lsdException w:name="HTML Acronym" w:semiHidden="1" w:unhideWhenUsed="1"/>
+    <w:lsdException w:name="HTML Address" w:semiHidden="1" w:unhideWhenUsed="1"/>
+    <w:lsdException w:name="HTML Cite" w:semiHidden="1" w:unhideWhenUsed="1"/>
+    <w:lsdException w:name="HTML Code" w:semiHidden="1" w:unhideWhenUsed="1"/>
+    <w:lsdException w:name="HTML Definition" w:semiHidden="1" w:unhideWhenUsed="1"/>
+    <w:lsdException w:name="HTML Keyboard" w:semiHidden="1" w:unhideWhenUsed="1"/>
+    <w:lsdException w:name="HTML Preformatted" w:semiHidden="1" w:unhideWhenUsed="1"/>
+    <w:lsdException w:name="HTML Sample" w:semiHidden="1" w:unhideWhenUsed="1"/>
+    <w:lsdException w:name="HTML Typewriter" w:semiHidden="1" w:unhideWhenUsed="1"/>
+    <w:lsdException w:name="HTML Variable" w:semiHidden="1" w:unhideWhenUsed="1"/>
+    <w:lsdException w:name="Normal Table" w:semiHidden="1" w:unhideWhenUsed="1"/>
+    <w:lsdException w:name="annotation subject" w:semiHidden="1" w:unhideWhenUsed="1"/>
+    <w:lsdException w:name="No List" w:semiHidden="1" w:unhideWhenUsed="1"/>
+    <w:lsdException w:name="Outline List 1" w:semiHidden="1" w:unhideWhenUsed="1"/>
+    <w:lsdException w:name="Outline List 2" w:semiHidden="1" w:unhideWhenUsed="1"/>
+    <w:lsdException w:name="Outline List 3" w:semiHidden="1" w:unhideWhenUsed="1"/>
+    <w:lsdException w:name="Table Simple 1" w:semiHidden="1" w:unhideWhenUsed="1"/>
+    <w:lsdException w:name="Table Simple 2" w:semiHidden="1" w:unhideWhenUsed="1"/>
+    <w:lsdException w:name="Table Simple 3" w:semiHidden="1" w:unhideWhenUsed="1"/>
+    <w:lsdException w:name="Table Classic 1" w:semiHidden="1" w:unhideWhenUsed="1"/>
+    <w:lsdException w:name="Table Classic 2" w:semiHidden="1" w:unhideWhenUsed="1"/>
+    <w:lsdException w:name="Table Classic 3" w:semiHidden="1" w:unhideWhenUsed="1"/>
+    <w:lsdException w:name="Table Classic 4" w:semiHidden="1" w:unhideWhenUsed="1"/>
+    <w:lsdException w:name="Table Colorful 1" w:semiHidden="1" w:unhideWhenUsed="1"/>
+    <w:lsdException w:name="Table Colorful 2" w:semiHidden="1" w:unhideWhenUsed="1"/>
+    <w:lsdException w:name="Table Colorful 3" w:semiHidden="1" w:unhideWhenUsed="1"/>
+    <w:lsdException w:name="Table Columns 1" w:semiHidden="1" w:unhideWhenUsed="1"/>
+    <w:lsdException w:name="Table Columns 2" w:semiHidden="1" w:unhideWhenUsed="1"/>
+    <w:lsdException w:name="Table Columns 3" w:semiHidden="1" w:unhideWhenUsed="1"/>
+    <w:lsdException w:name="Table Columns 4" w:semiHidden="1" w:unhideWhenUsed="1"/>
+    <w:lsdException w:name="Table Columns 5" w:semiHidden="1" w:unhideWhenUsed="1"/>
+    <w:lsdException w:name="Table Grid 1" w:semiHidden="1" w:unhideWhenUsed="1"/>
+    <w:lsdException w:name="Table Grid 2" w:semiHidden="1" w:unhideWhenUsed="1"/>
+    <w:lsdException w:name="Table Grid 3" w:semiHidden="1" w:unhideWhenUsed="1"/>
+    <w:lsdException w:name="Table Grid 4" w:semiHidden="1" w:unhideWhenUsed="1"/>
+    <w:lsdException w:name="Table Grid 5" w:semiHidden="1" w:unhideWhenUsed="1"/>
+    <w:lsdException w:name="Table Grid 6" w:semiHidden="1" w:unhideWhenUsed="1"/>
+    <w:lsdException w:name="Table Grid 7" w:semiHidden="1" w:unhideWhenUsed="1"/>
+    <w:lsdException w:name="Table Grid 8" w:semiHidden="1" w:unhideWhenUsed="1"/>
+    <w:lsdException w:name="Table List 1" w:semiHidden="1" w:unhideWhenUsed="1"/>
+    <w:lsdException w:name="Table List 2" w:semiHidden="1" w:unhideWhenUsed="1"/>
+    <w:lsdException w:name="Table List 3" w:semiHidden="1" w:unhideWhenUsed="1"/>
+    <w:lsdException w:name="Table List 4" w:semiHidden="1" w:unhideWhenUsed="1"/>
+    <w:lsdException w:name="Table List 5" w:semiHidden="1" w:unhideWhenUsed="1"/>
+    <w:lsdException w:name="Table List 6" w:semiHidden="1" w:unhideWhenUsed="1"/>
+    <w:lsdException w:name="Table List 7" w:semiHidden="1" w:unhideWhenUsed="1"/>
+    <w:lsdException w:name="Table List 8" w:semiHidden="1" w:unhideWhenUsed="1"/>
+    <w:lsdException w:name="Table 3D effects 1" w:semiHidden="1" w:unhideWhenUsed="1"/>
+    <w:lsdException w:name="Table 3D effects 2" w:semiHidden="1" w:unhideWhenUsed="1"/>
+    <w:lsdException w:name="Table 3D effects 3" w:semiHidden="1" w:unhideWhenUsed="1"/>
+    <w:lsdException w:name="Table Contemporary" w:semiHidden="1" w:unhideWhenUsed="1"/>
+    <w:lsdException w:name="Table Elegant" w:semiHidden="1" w:unhideWhenUsed="1"/>
+    <w:lsdException w:name="Table Professional" w:semiHidden="1" w:unhideWhenUsed="1"/>
+    <w:lsdException w:name="Table Subtle 1" w:semiHidden="1" w:unhideWhenUsed="1"/>
+    <w:lsdException w:name="Table Subtle 2" w:semiHidden="1" w:unhideWhenUsed="1"/>
+    <w:lsdException w:name="Table Web 1" w:semiHidden="1" w:unhideWhenUsed="1"/>
+    <w:lsdException w:name="Table Web 2" w:semiHidden="1" w:unhideWhenUsed="1"/>
+    <w:lsdException w:name="Table Web 3" w:semiHidden="1" w:unhideWhenUsed="1"/>
+    <w:lsdException w:name="Balloon Text" w:semiHidden="1" w:unhideWhenUsed="1"/>
+    <w:lsdException w:name="Table Grid" w:uiPriority="59"/>
+    <w:lsdException w:name="Table Theme" w:semiHidden="1" w:unhideWhenUsed="1"/>
+    <w:lsdException w:name="Placeholder Text" w:semiHidden="1"/>
+    <w:lsdException w:name="No Spacing" w:uiPriority="1" w:qFormat="1"/>
+    <w:lsdException w:name="Light Shading" w:uiPriority="60"/>
+    <w:lsdException w:name="Light List" w:uiPriority="61"/>
+    <w:lsdException w:name="Light Grid" w:uiPriority="62"/>
+    <w:lsdException w:name="Medium Shading 1" w:uiPriority="63"/>
+    <w:lsdException w:name="Medium Shading 2" w:uiPriority="64"/>
+    <w:lsdException w:name="Medium List 1" w:uiPriority="65"/>
+    <w:lsdException w:name="Medium List 2" w:uiPriority="66"/>
+    <w:lsdException w:name="Medium Grid 1" w:uiPriority="67"/>
+    <w:lsdException w:name="Medium Grid 2" w:uiPriority="68"/>
+    <w:lsdException w:name="Medium Grid 3" w:uiPriority="69"/>
+    <w:lsdException w:name="Dark List" w:uiPriority="70"/>
+    <w:lsdException w:name="Colorful Shading" w:uiPriority="71"/>
+    <w:lsdException w:name="Colorful List" w:uiPriority="72"/>
+    <w:lsdException w:name="Colorful Grid" w:uiPriority="73"/>
+    <w:lsdException w:name="Light Shading Accent 1" w:uiPriority="60"/>
+    <w:lsdException w:name="Light List Accent 1" w:uiPriority="61"/>
+    <w:lsdException w:name="Light Grid Accent 1" w:uiPriority="62"/>
+    <w:lsdException w:name="Medium Shading 1 Accent 1" w:uiPriority="63"/>
+    <w:lsdException w:name="Medium Shading 2 Accent 1" w:uiPriority="64"/>
+    <w:lsdException w:name="Medium List 1 Accent 1" w:uiPriority="65"/>
+    <w:lsdException w:name="Revision" w:semiHidden="1"/>
+    <w:lsdException w:name="List Paragraph" w:uiPriority="34" w:qFormat="1"/>
+    <w:lsdException w:name="Quote" w:uiPriority="29" w:qFormat="1"/>
+    <w:lsdException w:name="Intense Quote" w:uiPriority="30" w:qFormat="1"/>
+    <w:lsdException w:name="Medium List 2 Accent 1" w:uiPriority="66"/>
+    <w:lsdException w:name="Medium Grid 1 Accent 1" w:uiPriority="67"/>
+    <w:lsdException w:name="Medium Grid 2 Accent 1" w:uiPriority="68"/>
+    <w:lsdException w:name="Medium Grid 3 Accent 1" w:uiPriority="69"/>
+    <w:lsdException w:name="Dark List Accent 1" w:uiPriority="70"/>
+    <w:lsdException w:name="Colorful Shading Accent 1" w:uiPriority="71"/>
+    <w:lsdException w:name="Colorful List Accent 1" w:uiPriority="72"/>
+    <w:lsdException w:name="Colorful Grid Accent 1" w:uiPriority="73"/>
+    <w:lsdException w:name="Light Shading Accent 2" w:uiPriority="60"/>
+    <w:lsdException w:name="Light List Accent 2" w:uiPriority="61"/>
+    <w:lsdException w:name="Light Grid Accent 2" w:uiPriority="62"/>
+    <w:lsdException w:name="Medium Shading 1 Accent 2" w:uiPriority="63"/>
+    <w:lsdException w:name="Medium Shading 2 Accent 2" w:uiPriority="64"/>
+    <w:lsdException w:name="Medium List 1 Accent 2" w:uiPriority="65"/>
+    <w:lsdException w:name="Medium List 2 Accent 2" w:uiPriority="66"/>
+    <w:lsdException w:name="Medium Grid 1 Accent 2" w:uiPriority="67"/>
+    <w:lsdException w:name="Medium Grid 2 Accent 2" w:uiPriority="68"/>
+    <w:lsdException w:name="Medium Grid 3 Accent 2" w:uiPriority="69"/>
+    <w:lsdException w:name="Dark List Accent 2" w:uiPriority="70"/>
+    <w:lsdException w:name="Colorful Shading Accent 2" w:uiPriority="71"/>
+    <w:lsdException w:name="Colorful List Accent 2" w:uiPriority="72"/>
+    <w:lsdException w:name="Colorful Grid Accent 2" w:uiPriority="73"/>
+    <w:lsdException w:name="Light Shading Accent 3" w:uiPriority="60"/>
+    <w:lsdException w:name="Light List Accent 3" w:uiPriority="61"/>
+    <w:lsdException w:name="Light Grid Accent 3" w:uiPriority="62"/>
+    <w:lsdException w:name="Medium Shading 1 Accent 3" w:uiPriority="63"/>
+    <w:lsdException w:name="Medium Shading 2 Accent 3" w:uiPriority="64"/>
+    <w:lsdException w:name="Medium List 1 Accent 3" w:uiPriority="65"/>
+    <w:lsdException w:name="Medium List 2 Accent 3" w:uiPriority="66"/>
+    <w:lsdException w:name="Medium Grid 1 Accent 3" w:uiPriority="67"/>
+    <w:lsdException w:name="Medium Grid 2 Accent 3" w:uiPriority="68"/>
+    <w:lsdException w:name="Medium Grid 3 Accent 3" w:uiPriority="69"/>
+    <w:lsdException w:name="Dark List Accent 3" w:uiPriority="70"/>
+    <w:lsdException w:name="Colorful Shading Accent 3" w:uiPriority="71"/>
+    <w:lsdException w:name="Colorful List Accent 3" w:uiPriority="72"/>
+    <w:lsdException w:name="Colorful Grid Accent 3" w:uiPriority="73"/>
+    <w:lsdException w:name="Light Shading Accent 4" w:uiPriority="60"/>
+    <w:lsdException w:name="Light List Accent 4" w:uiPriority="61"/>
+    <w:lsdException w:name="Light Grid Accent 4" w:uiPriority="62"/>
+    <w:lsdException w:name="Medium Shading 1 Accent 4" w:uiPriority="63"/>
+    <w:lsdException w:name="Medium Shading 2 Accent 4" w:uiPriority="64"/>
+    <w:lsdException w:name="Medium List 1 Accent 4" w:uiPriority="65"/>
+    <w:lsdException w:name="Medium List 2 Accent 4" w:uiPriority="66"/>
+    <w:lsdException w:name="Medium Grid 1 Accent 4" w:uiPriority="67"/>
+    <w:lsdException w:name="Medium Grid 2 Accent 4" w:uiPriority="68"/>
+    <w:lsdException w:name="Medium Grid 3 Accent 4" w:uiPriority="69"/>
+    <w:lsdException w:name="Dark List Accent 4" w:uiPriority="70"/>
+    <w:lsdException w:name="Colorful Shading Accent 4" w:uiPriority="71"/>
+    <w:lsdException w:name="Colorful List Accent 4" w:uiPriority="72"/>
+    <w:lsdException w:name="Colorful Grid Accent 4" w:uiPriority="73"/>
+    <w:lsdException w:name="Light Shading Accent 5" w:uiPriority="60"/>
+    <w:lsdException w:name="Light List Accent 5" w:uiPriority="61"/>
+    <w:lsdException w:name="Light Grid Accent 5" w:uiPriority="62"/>
+    <w:lsdException w:name="Medium Shading 1 Accent 5" w:uiPriority="63"/>
+    <w:lsdException w:name="Medium Shading 2 Accent 5" w:uiPriority="64"/>
+    <w:lsdException w:name="Medium List 1 Accent 5" w:uiPriority="65"/>
+    <w:lsdException w:name="Medium List 2 Accent 5" w:uiPriority="66"/>
+    <w:lsdException w:name="Medium Grid 1 Accent 5" w:uiPriority="67"/>
+    <w:lsdException w:name="Medium Grid 2 Accent 5" w:uiPriority="68"/>
+    <w:lsdException w:name="Medium Grid 3 Accent 5" w:uiPriority="69"/>
+    <w:lsdException w:name="Dark List Accent 5" w:uiPriority="70"/>
+    <w:lsdException w:name="Colorful Shading Accent 5" w:uiPriority="71"/>
+    <w:lsdException w:name="Colorful List Accent 5" w:uiPriority="72"/>
+    <w:lsdException w:name="Colorful Grid Accent 5" w:uiPriority="73"/>
+    <w:lsdException w:name="Light Shading Accent 6" w:uiPriority="60"/>
+    <w:lsdException w:name="Light List Accent 6" w:uiPriority="61"/>
+    <w:lsdException w:name="Light Grid Accent 6" w:uiPriority="62"/>
+    <w:lsdException w:name="Medium Shading 1 Accent 6" w:uiPriority="63"/>
+    <w:lsdException w:name="Medium Shading 2 Accent 6" w:uiPriority="64"/>
+    <w:lsdException w:name="Medium List 1 Accent 6" w:uiPriority="65"/>
+    <w:lsdException w:name="Medium List 2 Accent 6" w:uiPriority="66"/>
+    <w:lsdException w:name="Medium Grid 1 Accent 6" w:uiPriority="67"/>
+    <w:lsdException w:name="Medium Grid 2 Accent 6" w:uiPriority="68"/>
+    <w:lsdException w:name="Medium Grid 3 Accent 6" w:uiPriority="69"/>
+    <w:lsdException w:name="Dark List Accent 6" w:uiPriority="70"/>
+    <w:lsdException w:name="Colorful Shading Accent 6" w:uiPriority="71"/>
+    <w:lsdException w:name="Colorful List Accent 6" w:uiPriority="72"/>
+    <w:lsdException w:name="Colorful Grid Accent 6" w:uiPriority="73"/>
+    <w:lsdException w:name="Subtle Emphasis" w:uiPriority="19" w:qFormat="1"/>
+    <w:lsdException w:name="Intense Emphasis" w:uiPriority="21" w:qFormat="1"/>
+    <w:lsdException w:name="Subtle Reference" w:uiPriority="31" w:qFormat="1"/>
+    <w:lsdException w:name="Intense Reference" w:uiPriority="32" w:qFormat="1"/>
+    <w:lsdException w:name="Book Title" w:uiPriority="33" w:qFormat="1"/>
+    <w:lsdException w:name="Bibliography" w:semiHidden="1" w:uiPriority="37" w:unhideWhenUsed="1"/>
+    <w:lsdException w:name="TOC Heading" w:semiHidden="1" w:uiPriority="39" w:unhideWhenUsed="1" w:qFormat="1"/>
+    <w:lsdException w:name="Plain Table 1" w:uiPriority="41"/>
+    <w:lsdException w:name="Plain Table 2" w:uiPriority="42"/>
+    <w:lsdException w:name="Plain Table 3" w:uiPriority="43"/>
+    <w:lsdException w:name="Plain Table 4" w:uiPriority="44"/>
+    <w:lsdException w:name="Plain Table 5" w:uiPriority="45"/>
+    <w:lsdException w:name="Grid Table Light" w:uiPriority="40"/>
+    <w:lsdException w:name="Grid Table 1 Light" w:uiPriority="46"/>
+    <w:lsdException w:name="Grid Table 2" w:uiPriority="47"/>
+    <w:lsdException w:name="Grid Table 3" w:uiPriority="48"/>
+    <w:lsdException w:name="Grid Table 4" w:uiPriority="49"/>
+    <w:lsdException w:name="Grid Table 5 Dark" w:uiPriority="50"/>
+    <w:lsdException w:name="Grid Table 6 Colorful" w:uiPriority="51"/>
+    <w:lsdException w:name="Grid Table 7 Colorful" w:uiPriority="52"/>
+    <w:lsdException w:name="Grid Table 1 Light Accent 1" w:uiPriority="46"/>
+    <w:lsdException w:name="Grid Table 2 Accent 1" w:uiPriority="47"/>
+    <w:lsdException w:name="Grid Table 3 Accent 1" w:uiPriority="48"/>
+    <w:lsdException w:name="Grid Table 4 Accent 1" w:uiPriority="49"/>
+    <w:lsdException w:name="Grid Table 5 Dark Accent 1" w:uiPriority="50"/>
+    <w:lsdException w:name="Grid Table 6 Colorful Accent 1" w:uiPriority="51"/>
+    <w:lsdException w:name="Grid Table 7 Colorful Accent 1" w:uiPriority="52"/>
+    <w:lsdException w:name="Grid Table 1 Light Accent 2" w:uiPriority="46"/>
+    <w:lsdException w:name="Grid Table 2 Accent 2" w:uiPriority="47"/>
+    <w:lsdException w:name="Grid Table 3 Accent 2" w:uiPriority="48"/>
+    <w:lsdException w:name="Grid Table 4 Accent 2" w:uiPriority="49"/>
+    <w:lsdException w:name="Grid Table 5 Dark Accent 2" w:uiPriority="50"/>
+    <w:lsdException w:name="Grid Table 6 Colorful Accent 2" w:uiPriority="51"/>
+    <w:lsdException w:name="Grid Table 7 Colorful Accent 2" w:uiPriority="52"/>
+    <w:lsdException w:name="Grid Table 1 Light Accent 3" w:uiPriority="46"/>
+    <w:lsdException w:name="Grid Table 2 Accent 3" w:uiPriority="47"/>
+    <w:lsdException w:name="Grid Table 3 Accent 3" w:uiPriority="48"/>
+    <w:lsdException w:name="Grid Table 4 Accent 3" w:uiPriority="49"/>
+    <w:lsdException w:name="Grid Table 5 Dark Accent 3" w:uiPriority="50"/>
+    <w:lsdException w:name="Grid Table 6 Colorful Accent 3" w:uiPriority="51"/>
+    <w:lsdException w:name="Grid Table 7 Colorful Accent 3" w:uiPriority="52"/>
+    <w:lsdException w:name="Grid Table 1 Light Accent 4" w:uiPriority="46"/>
+    <w:lsdException w:name="Grid Table 2 Accent 4" w:uiPriority="47"/>
+    <w:lsdException w:name="Grid Table 3 Accent 4" w:uiPriority="48"/>
+    <w:lsdException w:name="Grid Table 4 Accent 4" w:uiPriority="49"/>
+    <w:lsdException w:name="Grid Table 5 Dark Accent 4" w:uiPriority="50"/>
+    <w:lsdException w:name="Grid Table 6 Colorful Accent 4" w:uiPriority="51"/>
+    <w:lsdException w:name="Grid Table 7 Colorful Accent 4" w:uiPriority="52"/>
+    <w:lsdException w:name="Grid Table 1 Light Accent 5" w:uiPriority="46"/>
+    <w:lsdException w:name="Grid Table 2 Accent 5" w:uiPriority="47"/>
+    <w:lsdException w:name="Grid Table 3 Accent 5" w:uiPriority="48"/>
+    <w:lsdException w:name="Grid Table 4 Accent 5" w:uiPriority="49"/>
+    <w:lsdException w:name="Grid Table 5 Dark Accent 5" w:uiPriority="50"/>
+    <w:lsdException w:name="Grid Table 6 Colorful Accent 5" w:uiPriority="51"/>
+    <w:lsdException w:name="Grid Table 7 Colorful Accent 5" w:uiPriority="52"/>
+    <w:lsdException w:name="Grid Table 1 Light Accent 6" w:uiPriority="46"/>
+    <w:lsdException w:name="Grid Table 2 Accent 6" w:uiPriority="47"/>
+    <w:lsdException w:name="Grid Table 3 Accent 6" w:uiPriority="48"/>
+    <w:lsdException w:name="Grid Table 4 Accent 6" w:uiPriority="49"/>
+    <w:lsdException w:name="Grid Table 5 Dark Accent 6" w:uiPriority="50"/>
+    <w:lsdException w:name="Grid Table 6 Colorful Accent 6" w:uiPriority="51"/>
+    <w:lsdException w:name="Grid Table 7 Colorful Accent 6" w:uiPriority="52"/>
+    <w:lsdException w:name="List Table 1 Light" w:uiPriority="46"/>
+    <w:lsdException w:name="List Table 2" w:uiPriority="47"/>
+    <w:lsdException w:name="List Table 3" w:uiPriority="48"/>
+    <w:lsdException w:name="List Table 4" w:uiPriority="49"/>
+    <w:lsdException w:name="List Table 5 Dark" w:uiPriority="50"/>
+    <w:lsdException w:name="List Table 6 Colorful" w:uiPriority="51"/>
+    <w:lsdException w:name="List Table 7 Colorful" w:uiPriority="52"/>
+    <w:lsdException w:name="List Table 1 Light Accent 1" w:uiPriority="46"/>
+    <w:lsdException w:name="List Table 2 Accent 1" w:uiPriority="47"/>
+    <w:lsdException w:name="List Table 3 Accent 1" w:uiPriority="48"/>
+    <w:lsdException w:name="List Table 4 Accent 1" w:uiPriority="49"/>
+    <w:lsdException w:name="List Table 5 Dark Accent 1" w:uiPriority="50"/>
+    <w:lsdException w:name="List Table 6 Colorful Accent 1" w:uiPriority="51"/>
+    <w:lsdException w:name="List Table 7 Colorful Accent 1" w:uiPriority="52"/>
+    <w:lsdException w:name="List Table 1 Light Accent 2" w:uiPriority="46"/>
+    <w:lsdException w:name="List Table 2 Accent 2" w:uiPriority="47"/>
+    <w:lsdException w:name="List Table 3 Accent 2" w:uiPriority="48"/>
+    <w:lsdException w:name="List Table 4 Accent 2" w:uiPriority="49"/>
+    <w:lsdException w:name="List Table 5 Dark Accent 2" w:uiPriority="50"/>
+    <w:lsdException w:name="List Table 6 Colorful Accent 2" w:uiPriority="51"/>
+    <w:lsdException w:name="List Table 7 Colorful Accent 2" w:uiPriority="52"/>
+    <w:lsdException w:name="List Table 1 Light Accent 3" w:uiPriority="46"/>
+    <w:lsdException w:name="List Table 2 Accent 3" w:uiPriority="47"/>
+    <w:lsdException w:name="List Table 3 Accent 3" w:uiPriority="48"/>
+    <w:lsdException w:name="List Table 4 Accent 3" w:uiPriority="49"/>
+    <w:lsdException w:name="List Table 5 Dark Accent 3" w:uiPriority="50"/>
+    <w:lsdException w:name="List Table 6 Colorful Accent 3" w:uiPriority="51"/>
+    <w:lsdException w:name="List Table 7 Colorful Accent 3" w:uiPriority="52"/>
+    <w:lsdException w:name="List Table 1 Light Accent 4" w:uiPriority="46"/>
+    <w:lsdException w:name="List Table 2 Accent 4" w:uiPriority="47"/>
+    <w:lsdException w:name="List Table 3 Accent 4" w:uiPriority="48"/>
+    <w:lsdException w:name="List Table 4 Accent 4" w:uiPriority="49"/>
+    <w:lsdException w:name="List Table 5 Dark Accent 4" w:uiPriority="50"/>
+    <w:lsdException w:name="List Table 6 Colorful Accent 4" w:uiPriority="51"/>
+    <w:lsdException w:name="List Table 7 Colorful Accent 4" w:uiPriority="52"/>
+    <w:lsdException w:name="List Table 1 Light Accent 5" w:uiPriority="46"/>
+    <w:lsdException w:name="List Table 2 Accent 5" w:uiPriority="47"/>
+    <w:lsdException w:name="List Table 3 Accent 5" w:uiPriority="48"/>
+    <w:lsdException w:name="List Table 4 Accent 5" w:uiPriority="49"/>
+    <w:lsdException w:name="List Table 5 Dark Accent 5" w:uiPriority="50"/>
+    <w:lsdException w:name="List Table 6 Colorful Accent 5" w:uiPriority="51"/>
+    <w:lsdException w:name="List Table 7 Colorful Accent 5" w:uiPriority="52"/>
+    <w:lsdException w:name="List Table 1 Light Accent 6" w:uiPriority="46"/>
+    <w:lsdException w:name="List Table 2 Accent 6" w:uiPriority="47"/>
+    <w:lsdException w:name="List Table 3 Accent 6" w:uiPriority="48"/>
+    <w:lsdException w:name="List Table 4 Accent 6" w:uiPriority="49"/>
+    <w:lsdException w:name="List Table 5 Dark Accent 6" w:uiPriority="50"/>
+    <w:lsdException w:name="List Table 6 Colorful Accent 6" w:uiPriority="51"/>
+    <w:lsdException w:name="List Table 7 Colorful Accent 6" w:uiPriority="52"/>
   </w:latentStyles>
   <w:style w:type="paragraph" w:default="1" w:styleId="Normal">
     <w:name w:val="Normal"/>
@@ -4905,7 +4704,7 @@
 </file>
 
 <file path=customXml/itemProps1.xml><?xml version="1.0" encoding="utf-8"?>
-<ds:datastoreItem xmlns:ds="http://schemas.openxmlformats.org/officeDocument/2006/customXml" ds:itemID="{3A1F38F0-5B30-46E7-8DE0-F2C8DA2DEFF6}">
+<ds:datastoreItem xmlns:ds="http://schemas.openxmlformats.org/officeDocument/2006/customXml" ds:itemID="{0E046DEA-8D15-40F5-8F53-BF0AC05B6FAD}">
   <ds:schemaRefs>
     <ds:schemaRef ds:uri="http://schemas.openxmlformats.org/officeDocument/2006/bibliography"/>
   </ds:schemaRefs>

</xml_diff>

<commit_message>
Mejora de los diagramas de clases y de casos de uso
Se implementó mejoras según la última revisión por el profesor.
</commit_message>
<xml_diff>
--- a/Documentos/Diagramas/Diagrama de clases/BIT_AM_DC_General.docx
+++ b/Documentos/Diagramas/Diagrama de clases/BIT_AM_DC_General.docx
@@ -70,7 +70,7 @@
           <w:sz w:val="20"/>
           <w:lang w:val="es-ES"/>
         </w:rPr>
-        <w:t>1.1</w:t>
+        <w:t>1.2</w:t>
       </w:r>
     </w:p>
     <w:p>
@@ -857,6 +857,12 @@
               </w:rPr>
               <w:t>Creación del documento de Diagrama de Clases</w:t>
             </w:r>
+            <w:r>
+              <w:rPr>
+                <w:szCs w:val="18"/>
+              </w:rPr>
+              <w:t>.</w:t>
+            </w:r>
           </w:p>
         </w:tc>
         <w:tc>
@@ -895,6 +901,12 @@
                 <w:szCs w:val="18"/>
               </w:rPr>
               <w:t xml:space="preserve"> Bernaola</w:t>
+            </w:r>
+            <w:r>
+              <w:rPr>
+                <w:szCs w:val="18"/>
+              </w:rPr>
+              <w:t>.</w:t>
             </w:r>
           </w:p>
         </w:tc>
@@ -931,13 +943,7 @@
               <w:rPr>
                 <w:szCs w:val="18"/>
               </w:rPr>
-              <w:t>01/10</w:t>
-            </w:r>
-            <w:r>
-              <w:rPr>
-                <w:szCs w:val="18"/>
-              </w:rPr>
-              <w:t>/15</w:t>
+              <w:t>01/10/15</w:t>
             </w:r>
           </w:p>
         </w:tc>
@@ -1004,6 +1010,12 @@
               </w:rPr>
               <w:t>Mejora del Diagrama de clases</w:t>
             </w:r>
+            <w:r>
+              <w:rPr>
+                <w:szCs w:val="18"/>
+              </w:rPr>
+              <w:t>.</w:t>
+            </w:r>
           </w:p>
         </w:tc>
         <w:tc>
@@ -1043,6 +1055,159 @@
               <w:t>Lachira</w:t>
             </w:r>
             <w:proofErr w:type="spellEnd"/>
+            <w:r>
+              <w:rPr>
+                <w:szCs w:val="18"/>
+              </w:rPr>
+              <w:t>.</w:t>
+            </w:r>
+          </w:p>
+        </w:tc>
+      </w:tr>
+      <w:tr>
+        <w:trPr>
+          <w:trHeight w:val="435"/>
+          <w:jc w:val="center"/>
+        </w:trPr>
+        <w:tc>
+          <w:tcPr>
+            <w:tcW w:w="657" w:type="pct"/>
+            <w:tcBorders>
+              <w:top w:val="single" w:sz="6" w:space="0" w:color="BBBBBB"/>
+              <w:left w:val="single" w:sz="6" w:space="0" w:color="BBBBBB"/>
+              <w:bottom w:val="single" w:sz="6" w:space="0" w:color="BBBBBB"/>
+              <w:right w:val="single" w:sz="6" w:space="0" w:color="BBBBBB"/>
+            </w:tcBorders>
+            <w:shd w:val="clear" w:color="auto" w:fill="FFFFFF"/>
+            <w:tcMar>
+              <w:left w:w="113" w:type="dxa"/>
+            </w:tcMar>
+            <w:vAlign w:val="center"/>
+          </w:tcPr>
+          <w:p>
+            <w:pPr>
+              <w:spacing w:before="0" w:after="0"/>
+              <w:jc w:val="center"/>
+              <w:rPr>
+                <w:szCs w:val="18"/>
+              </w:rPr>
+            </w:pPr>
+            <w:r>
+              <w:rPr>
+                <w:szCs w:val="18"/>
+              </w:rPr>
+              <w:t>04/10/15</w:t>
+            </w:r>
+          </w:p>
+        </w:tc>
+        <w:tc>
+          <w:tcPr>
+            <w:tcW w:w="523" w:type="pct"/>
+            <w:tcBorders>
+              <w:top w:val="single" w:sz="6" w:space="0" w:color="BBBBBB"/>
+              <w:left w:val="single" w:sz="6" w:space="0" w:color="BBBBBB"/>
+              <w:bottom w:val="single" w:sz="6" w:space="0" w:color="BBBBBB"/>
+              <w:right w:val="single" w:sz="6" w:space="0" w:color="BBBBBB"/>
+            </w:tcBorders>
+            <w:shd w:val="clear" w:color="auto" w:fill="FFFFFF"/>
+            <w:tcMar>
+              <w:left w:w="113" w:type="dxa"/>
+            </w:tcMar>
+            <w:vAlign w:val="center"/>
+          </w:tcPr>
+          <w:p>
+            <w:pPr>
+              <w:spacing w:before="0" w:after="0"/>
+              <w:jc w:val="center"/>
+              <w:rPr>
+                <w:szCs w:val="18"/>
+              </w:rPr>
+            </w:pPr>
+            <w:r>
+              <w:rPr>
+                <w:szCs w:val="18"/>
+              </w:rPr>
+              <w:t>1.2</w:t>
+            </w:r>
+          </w:p>
+        </w:tc>
+        <w:tc>
+          <w:tcPr>
+            <w:tcW w:w="2465" w:type="pct"/>
+            <w:tcBorders>
+              <w:top w:val="single" w:sz="6" w:space="0" w:color="BBBBBB"/>
+              <w:left w:val="single" w:sz="6" w:space="0" w:color="BBBBBB"/>
+              <w:bottom w:val="single" w:sz="6" w:space="0" w:color="BBBBBB"/>
+              <w:right w:val="single" w:sz="6" w:space="0" w:color="BBBBBB"/>
+            </w:tcBorders>
+            <w:shd w:val="clear" w:color="auto" w:fill="FFFFFF"/>
+            <w:tcMar>
+              <w:top w:w="113" w:type="dxa"/>
+              <w:left w:w="113" w:type="dxa"/>
+              <w:bottom w:w="113" w:type="dxa"/>
+              <w:right w:w="113" w:type="dxa"/>
+            </w:tcMar>
+            <w:vAlign w:val="center"/>
+          </w:tcPr>
+          <w:p>
+            <w:pPr>
+              <w:spacing w:before="0" w:after="0"/>
+              <w:jc w:val="center"/>
+              <w:rPr>
+                <w:szCs w:val="18"/>
+              </w:rPr>
+            </w:pPr>
+            <w:r>
+              <w:rPr>
+                <w:szCs w:val="18"/>
+              </w:rPr>
+              <w:t>Mejora del Diagrama de clases.</w:t>
+            </w:r>
+          </w:p>
+        </w:tc>
+        <w:tc>
+          <w:tcPr>
+            <w:tcW w:w="1355" w:type="pct"/>
+            <w:tcBorders>
+              <w:top w:val="single" w:sz="6" w:space="0" w:color="BBBBBB"/>
+              <w:left w:val="single" w:sz="6" w:space="0" w:color="BBBBBB"/>
+              <w:bottom w:val="single" w:sz="6" w:space="0" w:color="BBBBBB"/>
+              <w:right w:val="single" w:sz="6" w:space="0" w:color="BBBBBB"/>
+            </w:tcBorders>
+            <w:shd w:val="clear" w:color="auto" w:fill="FFFFFF"/>
+            <w:tcMar>
+              <w:left w:w="113" w:type="dxa"/>
+            </w:tcMar>
+            <w:vAlign w:val="center"/>
+          </w:tcPr>
+          <w:p>
+            <w:pPr>
+              <w:spacing w:before="0" w:after="0"/>
+              <w:jc w:val="center"/>
+              <w:rPr>
+                <w:szCs w:val="18"/>
+              </w:rPr>
+            </w:pPr>
+            <w:r>
+              <w:rPr>
+                <w:szCs w:val="18"/>
+              </w:rPr>
+              <w:t xml:space="preserve">José </w:t>
+            </w:r>
+            <w:proofErr w:type="spellStart"/>
+            <w:r>
+              <w:rPr>
+                <w:szCs w:val="18"/>
+              </w:rPr>
+              <w:t>Lachira</w:t>
+            </w:r>
+            <w:proofErr w:type="spellEnd"/>
+            <w:r>
+              <w:rPr>
+                <w:szCs w:val="18"/>
+              </w:rPr>
+              <w:t>.</w:t>
+            </w:r>
           </w:p>
         </w:tc>
       </w:tr>
@@ -1348,6 +1513,13 @@
               </w:rPr>
               <w:t>Mejora de las clases y establecimiento de las relaciones de composición</w:t>
             </w:r>
+            <w:r>
+              <w:rPr>
+                <w:rFonts w:eastAsia="Calibri" w:cs="Times New Roman"/>
+                <w:szCs w:val="18"/>
+              </w:rPr>
+              <w:t>.</w:t>
+            </w:r>
           </w:p>
         </w:tc>
         <w:tc>
@@ -1387,6 +1559,184 @@
               <w:t>Lachira</w:t>
             </w:r>
             <w:proofErr w:type="spellEnd"/>
+            <w:r>
+              <w:rPr>
+                <w:szCs w:val="18"/>
+              </w:rPr>
+              <w:t>.</w:t>
+            </w:r>
+          </w:p>
+        </w:tc>
+      </w:tr>
+      <w:tr>
+        <w:trPr>
+          <w:jc w:val="center"/>
+        </w:trPr>
+        <w:tc>
+          <w:tcPr>
+            <w:tcW w:w="657" w:type="pct"/>
+            <w:tcBorders>
+              <w:top w:val="single" w:sz="6" w:space="0" w:color="BBBBBB"/>
+              <w:left w:val="single" w:sz="6" w:space="0" w:color="BBBBBB"/>
+              <w:bottom w:val="single" w:sz="6" w:space="0" w:color="BBBBBB"/>
+              <w:right w:val="single" w:sz="6" w:space="0" w:color="BBBBBB"/>
+            </w:tcBorders>
+            <w:shd w:val="clear" w:color="auto" w:fill="auto"/>
+            <w:tcMar>
+              <w:left w:w="113" w:type="dxa"/>
+            </w:tcMar>
+            <w:vAlign w:val="center"/>
+          </w:tcPr>
+          <w:p>
+            <w:pPr>
+              <w:spacing w:before="0" w:after="0"/>
+              <w:jc w:val="center"/>
+              <w:rPr>
+                <w:szCs w:val="18"/>
+              </w:rPr>
+            </w:pPr>
+            <w:r>
+              <w:rPr>
+                <w:szCs w:val="18"/>
+              </w:rPr>
+              <w:t>04/10/15</w:t>
+            </w:r>
+          </w:p>
+        </w:tc>
+        <w:tc>
+          <w:tcPr>
+            <w:tcW w:w="523" w:type="pct"/>
+            <w:tcBorders>
+              <w:top w:val="single" w:sz="6" w:space="0" w:color="BBBBBB"/>
+              <w:left w:val="single" w:sz="6" w:space="0" w:color="BBBBBB"/>
+              <w:bottom w:val="single" w:sz="6" w:space="0" w:color="BBBBBB"/>
+              <w:right w:val="single" w:sz="6" w:space="0" w:color="BBBBBB"/>
+            </w:tcBorders>
+            <w:shd w:val="clear" w:color="auto" w:fill="auto"/>
+            <w:tcMar>
+              <w:left w:w="113" w:type="dxa"/>
+            </w:tcMar>
+            <w:vAlign w:val="center"/>
+          </w:tcPr>
+          <w:p>
+            <w:pPr>
+              <w:spacing w:before="0" w:after="0"/>
+              <w:jc w:val="center"/>
+              <w:rPr>
+                <w:szCs w:val="18"/>
+              </w:rPr>
+            </w:pPr>
+            <w:r>
+              <w:rPr>
+                <w:szCs w:val="18"/>
+              </w:rPr>
+              <w:t>1.1</w:t>
+            </w:r>
+          </w:p>
+        </w:tc>
+        <w:tc>
+          <w:tcPr>
+            <w:tcW w:w="2465" w:type="pct"/>
+            <w:tcBorders>
+              <w:top w:val="single" w:sz="6" w:space="0" w:color="BBBBBB"/>
+              <w:left w:val="single" w:sz="6" w:space="0" w:color="BBBBBB"/>
+              <w:bottom w:val="single" w:sz="6" w:space="0" w:color="BBBBBB"/>
+              <w:right w:val="single" w:sz="6" w:space="0" w:color="BBBBBB"/>
+            </w:tcBorders>
+            <w:shd w:val="clear" w:color="auto" w:fill="auto"/>
+            <w:tcMar>
+              <w:top w:w="113" w:type="dxa"/>
+              <w:left w:w="113" w:type="dxa"/>
+              <w:bottom w:w="113" w:type="dxa"/>
+              <w:right w:w="113" w:type="dxa"/>
+            </w:tcMar>
+            <w:vAlign w:val="center"/>
+          </w:tcPr>
+          <w:p>
+            <w:pPr>
+              <w:widowControl/>
+              <w:spacing w:before="0" w:after="0" w:line="240" w:lineRule="auto"/>
+              <w:ind w:left="720"/>
+              <w:rPr>
+                <w:rFonts w:eastAsia="Calibri" w:cs="Times New Roman"/>
+                <w:szCs w:val="18"/>
+              </w:rPr>
+            </w:pPr>
+            <w:r>
+              <w:rPr>
+                <w:rFonts w:eastAsia="Calibri" w:cs="Times New Roman"/>
+                <w:szCs w:val="18"/>
+              </w:rPr>
+              <w:t>Falta crear la clase que tiene</w:t>
+            </w:r>
+            <w:r>
+              <w:rPr>
+                <w:rFonts w:eastAsia="Calibri" w:cs="Times New Roman"/>
+                <w:szCs w:val="18"/>
+              </w:rPr>
+              <w:t xml:space="preserve"> relación c</w:t>
+            </w:r>
+            <w:r>
+              <w:rPr>
+                <w:rFonts w:eastAsia="Calibri" w:cs="Times New Roman"/>
+                <w:szCs w:val="18"/>
+              </w:rPr>
+              <w:t>on los productos favoritos por</w:t>
+            </w:r>
+            <w:bookmarkStart w:id="9" w:name="_GoBack"/>
+            <w:bookmarkEnd w:id="9"/>
+            <w:r>
+              <w:rPr>
+                <w:rFonts w:eastAsia="Calibri" w:cs="Times New Roman"/>
+                <w:szCs w:val="18"/>
+              </w:rPr>
+              <w:t xml:space="preserve"> usuario.</w:t>
+            </w:r>
+          </w:p>
+        </w:tc>
+        <w:tc>
+          <w:tcPr>
+            <w:tcW w:w="1355" w:type="pct"/>
+            <w:tcBorders>
+              <w:top w:val="single" w:sz="6" w:space="0" w:color="BBBBBB"/>
+              <w:left w:val="single" w:sz="6" w:space="0" w:color="BBBBBB"/>
+              <w:bottom w:val="single" w:sz="6" w:space="0" w:color="BBBBBB"/>
+              <w:right w:val="single" w:sz="6" w:space="0" w:color="BBBBBB"/>
+            </w:tcBorders>
+            <w:shd w:val="clear" w:color="auto" w:fill="auto"/>
+            <w:tcMar>
+              <w:left w:w="113" w:type="dxa"/>
+            </w:tcMar>
+            <w:vAlign w:val="center"/>
+          </w:tcPr>
+          <w:p>
+            <w:pPr>
+              <w:spacing w:before="0" w:after="0"/>
+              <w:jc w:val="center"/>
+              <w:rPr>
+                <w:szCs w:val="18"/>
+              </w:rPr>
+            </w:pPr>
+            <w:r>
+              <w:rPr>
+                <w:szCs w:val="18"/>
+              </w:rPr>
+              <w:t xml:space="preserve">José </w:t>
+            </w:r>
+            <w:proofErr w:type="spellStart"/>
+            <w:r>
+              <w:rPr>
+                <w:szCs w:val="18"/>
+              </w:rPr>
+              <w:t>Lachira</w:t>
+            </w:r>
+            <w:proofErr w:type="spellEnd"/>
+            <w:r>
+              <w:rPr>
+                <w:szCs w:val="18"/>
+              </w:rPr>
+              <w:t>.</w:t>
+            </w:r>
           </w:p>
         </w:tc>
       </w:tr>
@@ -2229,14 +2579,14 @@
           <w:color w:val="auto"/>
         </w:rPr>
       </w:pPr>
-      <w:bookmarkStart w:id="9" w:name="_Toc431215826"/>
+      <w:bookmarkStart w:id="10" w:name="_Toc431215826"/>
       <w:r>
         <w:rPr>
           <w:color w:val="auto"/>
         </w:rPr>
         <w:t>GENERALIDADES</w:t>
       </w:r>
-      <w:bookmarkEnd w:id="9"/>
+      <w:bookmarkEnd w:id="10"/>
     </w:p>
     <w:p>
       <w:pPr>
@@ -2263,14 +2613,14 @@
           <w:color w:val="auto"/>
         </w:rPr>
       </w:pPr>
-      <w:bookmarkStart w:id="10" w:name="_Toc431215827"/>
+      <w:bookmarkStart w:id="11" w:name="_Toc431215827"/>
       <w:r>
         <w:rPr>
           <w:color w:val="auto"/>
         </w:rPr>
         <w:t>Objetivos</w:t>
       </w:r>
-      <w:bookmarkEnd w:id="10"/>
+      <w:bookmarkEnd w:id="11"/>
     </w:p>
     <w:p>
       <w:pPr>
@@ -2310,8 +2660,6 @@
         </w:rPr>
         <w:t>.</w:t>
       </w:r>
-      <w:bookmarkStart w:id="11" w:name="_GoBack"/>
-      <w:bookmarkEnd w:id="11"/>
     </w:p>
     <w:p>
       <w:pPr>
@@ -2598,18 +2946,18 @@
           <w:lang w:val="es-PE" w:eastAsia="es-PE"/>
         </w:rPr>
         <w:drawing>
-          <wp:anchor distT="0" distB="0" distL="114300" distR="114300" simplePos="0" relativeHeight="251660288" behindDoc="0" locked="0" layoutInCell="1" allowOverlap="1">
+          <wp:anchor distT="0" distB="0" distL="114300" distR="114300" simplePos="0" relativeHeight="251661312" behindDoc="0" locked="0" layoutInCell="1" allowOverlap="1" wp14:anchorId="14BF2F8A" wp14:editId="058F7A9B">
             <wp:simplePos x="0" y="0"/>
             <wp:positionH relativeFrom="column">
-              <wp:posOffset>247650</wp:posOffset>
+              <wp:posOffset>0</wp:posOffset>
             </wp:positionH>
             <wp:positionV relativeFrom="paragraph">
-              <wp:posOffset>381000</wp:posOffset>
+              <wp:posOffset>330200</wp:posOffset>
             </wp:positionV>
-            <wp:extent cx="5943600" cy="3691415"/>
-            <wp:effectExtent l="0" t="0" r="0" b="4445"/>
+            <wp:extent cx="5943600" cy="4179188"/>
+            <wp:effectExtent l="0" t="0" r="0" b="0"/>
             <wp:wrapSquare wrapText="bothSides"/>
-            <wp:docPr id="2" name="Imagen 2" descr="C:\Users\LENOX\Desktop\DC_BuyIt.png"/>
+            <wp:docPr id="3" name="Imagen 3" descr="C:\Users\LENOX\Desktop\DC_BuyIt.png"/>
             <wp:cNvGraphicFramePr>
               <a:graphicFrameLocks xmlns:a="http://schemas.openxmlformats.org/drawingml/2006/main" noChangeAspect="1"/>
             </wp:cNvGraphicFramePr>
@@ -2617,7 +2965,7 @@
               <a:graphicData uri="http://schemas.openxmlformats.org/drawingml/2006/picture">
                 <pic:pic xmlns:pic="http://schemas.openxmlformats.org/drawingml/2006/picture">
                   <pic:nvPicPr>
-                    <pic:cNvPr id="0" name="Picture 1" descr="C:\Users\LENOX\Desktop\DC_BuyIt.png"/>
+                    <pic:cNvPr id="0" name="Picture 2" descr="C:\Users\LENOX\Desktop\DC_BuyIt.png"/>
                     <pic:cNvPicPr>
                       <a:picLocks noChangeAspect="1" noChangeArrowheads="1"/>
                     </pic:cNvPicPr>
@@ -2638,7 +2986,7 @@
                   <pic:spPr bwMode="auto">
                     <a:xfrm>
                       <a:off x="0" y="0"/>
-                      <a:ext cx="5943600" cy="3691415"/>
+                      <a:ext cx="5943600" cy="4179188"/>
                     </a:xfrm>
                     <a:prstGeom prst="rect">
                       <a:avLst/>
@@ -2660,6 +3008,19 @@
           </wp:anchor>
         </w:drawing>
       </w:r>
+    </w:p>
+    <w:p>
+      <w:pPr>
+        <w:pStyle w:val="Prrafodelista"/>
+        <w:tabs>
+          <w:tab w:val="left" w:pos="1035"/>
+        </w:tabs>
+        <w:rPr>
+          <w:b/>
+          <w:sz w:val="28"/>
+          <w:szCs w:val="28"/>
+        </w:rPr>
+      </w:pPr>
     </w:p>
     <w:sectPr>
       <w:headerReference w:type="default" r:id="rId9"/>
@@ -2816,7 +3177,7 @@
               <w:szCs w:val="18"/>
               <w:lang w:eastAsia="es-PE"/>
             </w:rPr>
-            <w:t>4</w:t>
+            <w:t>5</w:t>
           </w:r>
           <w:r>
             <w:rPr>
@@ -4704,7 +5065,7 @@
 </file>
 
 <file path=customXml/itemProps1.xml><?xml version="1.0" encoding="utf-8"?>
-<ds:datastoreItem xmlns:ds="http://schemas.openxmlformats.org/officeDocument/2006/customXml" ds:itemID="{0E046DEA-8D15-40F5-8F53-BF0AC05B6FAD}">
+<ds:datastoreItem xmlns:ds="http://schemas.openxmlformats.org/officeDocument/2006/customXml" ds:itemID="{51E8F383-B498-443B-BE0B-1BB23DB21738}">
   <ds:schemaRefs>
     <ds:schemaRef ds:uri="http://schemas.openxmlformats.org/officeDocument/2006/bibliography"/>
   </ds:schemaRefs>

</xml_diff>

<commit_message>
Cambio en el diagrama de clases
</commit_message>
<xml_diff>
--- a/Documentos/Diagramas/Diagrama de clases/BIT_AM_DC_General.docx
+++ b/Documentos/Diagramas/Diagrama de clases/BIT_AM_DC_General.docx
@@ -1,6 +1,6 @@
 
 <file path=word/document.xml><?xml version="1.0" encoding="utf-8"?>
-<w:document xmlns:wpc="http://schemas.microsoft.com/office/word/2010/wordprocessingCanvas" xmlns:mc="http://schemas.openxmlformats.org/markup-compatibility/2006" xmlns:o="urn:schemas-microsoft-com:office:office" xmlns:r="http://schemas.openxmlformats.org/officeDocument/2006/relationships" xmlns:m="http://schemas.openxmlformats.org/officeDocument/2006/math" xmlns:v="urn:schemas-microsoft-com:vml" xmlns:wp14="http://schemas.microsoft.com/office/word/2010/wordprocessingDrawing" xmlns:wp="http://schemas.openxmlformats.org/drawingml/2006/wordprocessingDrawing" xmlns:w10="urn:schemas-microsoft-com:office:word" xmlns:w="http://schemas.openxmlformats.org/wordprocessingml/2006/main" xmlns:w14="http://schemas.microsoft.com/office/word/2010/wordml" xmlns:wpg="http://schemas.microsoft.com/office/word/2010/wordprocessingGroup" xmlns:wpi="http://schemas.microsoft.com/office/word/2010/wordprocessingInk" xmlns:wne="http://schemas.microsoft.com/office/word/2006/wordml" xmlns:wps="http://schemas.microsoft.com/office/word/2010/wordprocessingShape" mc:Ignorable="w14 wp14">
+<w:document xmlns:wpc="http://schemas.microsoft.com/office/word/2010/wordprocessingCanvas" xmlns:mc="http://schemas.openxmlformats.org/markup-compatibility/2006" xmlns:o="urn:schemas-microsoft-com:office:office" xmlns:r="http://schemas.openxmlformats.org/officeDocument/2006/relationships" xmlns:m="http://schemas.openxmlformats.org/officeDocument/2006/math" xmlns:v="urn:schemas-microsoft-com:vml" xmlns:wp14="http://schemas.microsoft.com/office/word/2010/wordprocessingDrawing" xmlns:wp="http://schemas.openxmlformats.org/drawingml/2006/wordprocessingDrawing" xmlns:w10="urn:schemas-microsoft-com:office:word" xmlns:w="http://schemas.openxmlformats.org/wordprocessingml/2006/main" xmlns:w14="http://schemas.microsoft.com/office/word/2010/wordml" xmlns:w15="http://schemas.microsoft.com/office/word/2012/wordml" xmlns:wpg="http://schemas.microsoft.com/office/word/2010/wordprocessingGroup" xmlns:wpi="http://schemas.microsoft.com/office/word/2010/wordprocessingInk" xmlns:wne="http://schemas.microsoft.com/office/word/2006/wordml" xmlns:wps="http://schemas.microsoft.com/office/word/2010/wordprocessingShape" mc:Ignorable="w14 w15 wp14">
   <w:body>
     <w:p>
       <w:pPr>
@@ -16,8 +16,6 @@
           <w:lang w:val="es-ES"/>
         </w:rPr>
       </w:pPr>
-      <w:bookmarkStart w:id="0" w:name="_GoBack"/>
-      <w:bookmarkEnd w:id="0"/>
     </w:p>
     <w:p>
       <w:pPr>
@@ -72,7 +70,7 @@
           <w:sz w:val="20"/>
           <w:lang w:val="es-ES"/>
         </w:rPr>
-        <w:t>1.0</w:t>
+        <w:t>1.2</w:t>
       </w:r>
     </w:p>
     <w:p>
@@ -276,23 +274,23 @@
           <w:b/>
         </w:rPr>
       </w:pPr>
-      <w:bookmarkStart w:id="1" w:name="_Toc290709492"/>
-    </w:p>
-    <w:p>
-      <w:pPr>
-        <w:rPr>
-          <w:b/>
-        </w:rPr>
-      </w:pPr>
-    </w:p>
-    <w:p>
-      <w:pPr>
-        <w:rPr>
-          <w:b/>
-        </w:rPr>
-      </w:pPr>
-    </w:p>
-    <w:bookmarkEnd w:id="1"/>
+      <w:bookmarkStart w:id="0" w:name="_Toc290709492"/>
+    </w:p>
+    <w:p>
+      <w:pPr>
+        <w:rPr>
+          <w:b/>
+        </w:rPr>
+      </w:pPr>
+    </w:p>
+    <w:p>
+      <w:pPr>
+        <w:rPr>
+          <w:b/>
+        </w:rPr>
+      </w:pPr>
+    </w:p>
+    <w:bookmarkEnd w:id="0"/>
     <w:p>
       <w:pPr>
         <w:rPr>
@@ -474,7 +472,7 @@
           </mc:Choice>
           <mc:Fallback>
             <w:pict>
-              <v:shapetype id="_x0000_t202" coordsize="21600,21600" o:spt="202" path="m,l,21600r21600,l21600,xe">
+              <v:shapetype w14:anchorId="7FE90B04" id="_x0000_t202" coordsize="21600,21600" o:spt="202" path="m,l,21600r21600,l21600,xe">
                 <v:stroke joinstyle="miter"/>
                 <v:path gradientshapeok="t" o:connecttype="rect"/>
               </v:shapetype>
@@ -581,10 +579,10 @@
           <w:szCs w:val="24"/>
         </w:rPr>
       </w:pPr>
-      <w:bookmarkStart w:id="2" w:name="_Toc359502469"/>
-      <w:bookmarkStart w:id="3" w:name="_Toc389817556"/>
-      <w:bookmarkStart w:id="4" w:name="_Toc389822344"/>
-      <w:bookmarkStart w:id="5" w:name="_Toc417552976"/>
+      <w:bookmarkStart w:id="1" w:name="_Toc359502469"/>
+      <w:bookmarkStart w:id="2" w:name="_Toc389817556"/>
+      <w:bookmarkStart w:id="3" w:name="_Toc389822344"/>
+      <w:bookmarkStart w:id="4" w:name="_Toc417552976"/>
       <w:r>
         <w:rPr>
           <w:b/>
@@ -593,10 +591,10 @@
         </w:rPr>
         <w:t>Historial de Versiones</w:t>
       </w:r>
+      <w:bookmarkEnd w:id="1"/>
       <w:bookmarkEnd w:id="2"/>
       <w:bookmarkEnd w:id="3"/>
       <w:bookmarkEnd w:id="4"/>
-      <w:bookmarkEnd w:id="5"/>
     </w:p>
     <w:tbl>
       <w:tblPr>
@@ -859,6 +857,12 @@
               </w:rPr>
               <w:t>Creación del documento de Diagrama de Clases</w:t>
             </w:r>
+            <w:r>
+              <w:rPr>
+                <w:szCs w:val="18"/>
+              </w:rPr>
+              <w:t>.</w:t>
+            </w:r>
           </w:p>
         </w:tc>
         <w:tc>
@@ -898,6 +902,312 @@
               </w:rPr>
               <w:t xml:space="preserve"> Bernaola</w:t>
             </w:r>
+            <w:r>
+              <w:rPr>
+                <w:szCs w:val="18"/>
+              </w:rPr>
+              <w:t>.</w:t>
+            </w:r>
+          </w:p>
+        </w:tc>
+      </w:tr>
+      <w:tr>
+        <w:trPr>
+          <w:trHeight w:val="435"/>
+          <w:jc w:val="center"/>
+        </w:trPr>
+        <w:tc>
+          <w:tcPr>
+            <w:tcW w:w="657" w:type="pct"/>
+            <w:tcBorders>
+              <w:top w:val="single" w:sz="6" w:space="0" w:color="BBBBBB"/>
+              <w:left w:val="single" w:sz="6" w:space="0" w:color="BBBBBB"/>
+              <w:bottom w:val="single" w:sz="6" w:space="0" w:color="BBBBBB"/>
+              <w:right w:val="single" w:sz="6" w:space="0" w:color="BBBBBB"/>
+            </w:tcBorders>
+            <w:shd w:val="clear" w:color="auto" w:fill="FFFFFF"/>
+            <w:tcMar>
+              <w:left w:w="113" w:type="dxa"/>
+            </w:tcMar>
+            <w:vAlign w:val="center"/>
+          </w:tcPr>
+          <w:p>
+            <w:pPr>
+              <w:spacing w:before="0" w:after="0"/>
+              <w:jc w:val="center"/>
+              <w:rPr>
+                <w:szCs w:val="18"/>
+              </w:rPr>
+            </w:pPr>
+            <w:r>
+              <w:rPr>
+                <w:szCs w:val="18"/>
+              </w:rPr>
+              <w:t>01/10/15</w:t>
+            </w:r>
+          </w:p>
+        </w:tc>
+        <w:tc>
+          <w:tcPr>
+            <w:tcW w:w="523" w:type="pct"/>
+            <w:tcBorders>
+              <w:top w:val="single" w:sz="6" w:space="0" w:color="BBBBBB"/>
+              <w:left w:val="single" w:sz="6" w:space="0" w:color="BBBBBB"/>
+              <w:bottom w:val="single" w:sz="6" w:space="0" w:color="BBBBBB"/>
+              <w:right w:val="single" w:sz="6" w:space="0" w:color="BBBBBB"/>
+            </w:tcBorders>
+            <w:shd w:val="clear" w:color="auto" w:fill="FFFFFF"/>
+            <w:tcMar>
+              <w:left w:w="113" w:type="dxa"/>
+            </w:tcMar>
+            <w:vAlign w:val="center"/>
+          </w:tcPr>
+          <w:p>
+            <w:pPr>
+              <w:spacing w:before="0" w:after="0"/>
+              <w:jc w:val="center"/>
+              <w:rPr>
+                <w:szCs w:val="18"/>
+              </w:rPr>
+            </w:pPr>
+            <w:r>
+              <w:rPr>
+                <w:szCs w:val="18"/>
+              </w:rPr>
+              <w:t>1.1</w:t>
+            </w:r>
+          </w:p>
+        </w:tc>
+        <w:tc>
+          <w:tcPr>
+            <w:tcW w:w="2465" w:type="pct"/>
+            <w:tcBorders>
+              <w:top w:val="single" w:sz="6" w:space="0" w:color="BBBBBB"/>
+              <w:left w:val="single" w:sz="6" w:space="0" w:color="BBBBBB"/>
+              <w:bottom w:val="single" w:sz="6" w:space="0" w:color="BBBBBB"/>
+              <w:right w:val="single" w:sz="6" w:space="0" w:color="BBBBBB"/>
+            </w:tcBorders>
+            <w:shd w:val="clear" w:color="auto" w:fill="FFFFFF"/>
+            <w:tcMar>
+              <w:top w:w="113" w:type="dxa"/>
+              <w:left w:w="113" w:type="dxa"/>
+              <w:bottom w:w="113" w:type="dxa"/>
+              <w:right w:w="113" w:type="dxa"/>
+            </w:tcMar>
+            <w:vAlign w:val="center"/>
+          </w:tcPr>
+          <w:p>
+            <w:pPr>
+              <w:spacing w:before="0" w:after="0"/>
+              <w:jc w:val="center"/>
+              <w:rPr>
+                <w:szCs w:val="18"/>
+              </w:rPr>
+            </w:pPr>
+            <w:r>
+              <w:rPr>
+                <w:szCs w:val="18"/>
+              </w:rPr>
+              <w:t>Mejora del Diagrama de clases</w:t>
+            </w:r>
+            <w:r>
+              <w:rPr>
+                <w:szCs w:val="18"/>
+              </w:rPr>
+              <w:t>.</w:t>
+            </w:r>
+          </w:p>
+        </w:tc>
+        <w:tc>
+          <w:tcPr>
+            <w:tcW w:w="1355" w:type="pct"/>
+            <w:tcBorders>
+              <w:top w:val="single" w:sz="6" w:space="0" w:color="BBBBBB"/>
+              <w:left w:val="single" w:sz="6" w:space="0" w:color="BBBBBB"/>
+              <w:bottom w:val="single" w:sz="6" w:space="0" w:color="BBBBBB"/>
+              <w:right w:val="single" w:sz="6" w:space="0" w:color="BBBBBB"/>
+            </w:tcBorders>
+            <w:shd w:val="clear" w:color="auto" w:fill="FFFFFF"/>
+            <w:tcMar>
+              <w:left w:w="113" w:type="dxa"/>
+            </w:tcMar>
+            <w:vAlign w:val="center"/>
+          </w:tcPr>
+          <w:p>
+            <w:pPr>
+              <w:spacing w:before="0" w:after="0"/>
+              <w:jc w:val="center"/>
+              <w:rPr>
+                <w:szCs w:val="18"/>
+              </w:rPr>
+            </w:pPr>
+            <w:r>
+              <w:rPr>
+                <w:szCs w:val="18"/>
+              </w:rPr>
+              <w:t xml:space="preserve">José </w:t>
+            </w:r>
+            <w:proofErr w:type="spellStart"/>
+            <w:r>
+              <w:rPr>
+                <w:szCs w:val="18"/>
+              </w:rPr>
+              <w:t>Lachira</w:t>
+            </w:r>
+            <w:proofErr w:type="spellEnd"/>
+            <w:r>
+              <w:rPr>
+                <w:szCs w:val="18"/>
+              </w:rPr>
+              <w:t>.</w:t>
+            </w:r>
+          </w:p>
+        </w:tc>
+      </w:tr>
+      <w:tr>
+        <w:trPr>
+          <w:trHeight w:val="435"/>
+          <w:jc w:val="center"/>
+        </w:trPr>
+        <w:tc>
+          <w:tcPr>
+            <w:tcW w:w="657" w:type="pct"/>
+            <w:tcBorders>
+              <w:top w:val="single" w:sz="6" w:space="0" w:color="BBBBBB"/>
+              <w:left w:val="single" w:sz="6" w:space="0" w:color="BBBBBB"/>
+              <w:bottom w:val="single" w:sz="6" w:space="0" w:color="BBBBBB"/>
+              <w:right w:val="single" w:sz="6" w:space="0" w:color="BBBBBB"/>
+            </w:tcBorders>
+            <w:shd w:val="clear" w:color="auto" w:fill="FFFFFF"/>
+            <w:tcMar>
+              <w:left w:w="113" w:type="dxa"/>
+            </w:tcMar>
+            <w:vAlign w:val="center"/>
+          </w:tcPr>
+          <w:p>
+            <w:pPr>
+              <w:spacing w:before="0" w:after="0"/>
+              <w:jc w:val="center"/>
+              <w:rPr>
+                <w:szCs w:val="18"/>
+              </w:rPr>
+            </w:pPr>
+            <w:r>
+              <w:rPr>
+                <w:szCs w:val="18"/>
+              </w:rPr>
+              <w:t>04/10/15</w:t>
+            </w:r>
+          </w:p>
+        </w:tc>
+        <w:tc>
+          <w:tcPr>
+            <w:tcW w:w="523" w:type="pct"/>
+            <w:tcBorders>
+              <w:top w:val="single" w:sz="6" w:space="0" w:color="BBBBBB"/>
+              <w:left w:val="single" w:sz="6" w:space="0" w:color="BBBBBB"/>
+              <w:bottom w:val="single" w:sz="6" w:space="0" w:color="BBBBBB"/>
+              <w:right w:val="single" w:sz="6" w:space="0" w:color="BBBBBB"/>
+            </w:tcBorders>
+            <w:shd w:val="clear" w:color="auto" w:fill="FFFFFF"/>
+            <w:tcMar>
+              <w:left w:w="113" w:type="dxa"/>
+            </w:tcMar>
+            <w:vAlign w:val="center"/>
+          </w:tcPr>
+          <w:p>
+            <w:pPr>
+              <w:spacing w:before="0" w:after="0"/>
+              <w:jc w:val="center"/>
+              <w:rPr>
+                <w:szCs w:val="18"/>
+              </w:rPr>
+            </w:pPr>
+            <w:r>
+              <w:rPr>
+                <w:szCs w:val="18"/>
+              </w:rPr>
+              <w:t>1.2</w:t>
+            </w:r>
+          </w:p>
+        </w:tc>
+        <w:tc>
+          <w:tcPr>
+            <w:tcW w:w="2465" w:type="pct"/>
+            <w:tcBorders>
+              <w:top w:val="single" w:sz="6" w:space="0" w:color="BBBBBB"/>
+              <w:left w:val="single" w:sz="6" w:space="0" w:color="BBBBBB"/>
+              <w:bottom w:val="single" w:sz="6" w:space="0" w:color="BBBBBB"/>
+              <w:right w:val="single" w:sz="6" w:space="0" w:color="BBBBBB"/>
+            </w:tcBorders>
+            <w:shd w:val="clear" w:color="auto" w:fill="FFFFFF"/>
+            <w:tcMar>
+              <w:top w:w="113" w:type="dxa"/>
+              <w:left w:w="113" w:type="dxa"/>
+              <w:bottom w:w="113" w:type="dxa"/>
+              <w:right w:w="113" w:type="dxa"/>
+            </w:tcMar>
+            <w:vAlign w:val="center"/>
+          </w:tcPr>
+          <w:p>
+            <w:pPr>
+              <w:spacing w:before="0" w:after="0"/>
+              <w:jc w:val="center"/>
+              <w:rPr>
+                <w:szCs w:val="18"/>
+              </w:rPr>
+            </w:pPr>
+            <w:r>
+              <w:rPr>
+                <w:szCs w:val="18"/>
+              </w:rPr>
+              <w:t>Mejora del Diagrama de clases.</w:t>
+            </w:r>
+          </w:p>
+        </w:tc>
+        <w:tc>
+          <w:tcPr>
+            <w:tcW w:w="1355" w:type="pct"/>
+            <w:tcBorders>
+              <w:top w:val="single" w:sz="6" w:space="0" w:color="BBBBBB"/>
+              <w:left w:val="single" w:sz="6" w:space="0" w:color="BBBBBB"/>
+              <w:bottom w:val="single" w:sz="6" w:space="0" w:color="BBBBBB"/>
+              <w:right w:val="single" w:sz="6" w:space="0" w:color="BBBBBB"/>
+            </w:tcBorders>
+            <w:shd w:val="clear" w:color="auto" w:fill="FFFFFF"/>
+            <w:tcMar>
+              <w:left w:w="113" w:type="dxa"/>
+            </w:tcMar>
+            <w:vAlign w:val="center"/>
+          </w:tcPr>
+          <w:p>
+            <w:pPr>
+              <w:spacing w:before="0" w:after="0"/>
+              <w:jc w:val="center"/>
+              <w:rPr>
+                <w:szCs w:val="18"/>
+              </w:rPr>
+            </w:pPr>
+            <w:r>
+              <w:rPr>
+                <w:szCs w:val="18"/>
+              </w:rPr>
+              <w:t xml:space="preserve">José </w:t>
+            </w:r>
+            <w:proofErr w:type="spellStart"/>
+            <w:r>
+              <w:rPr>
+                <w:szCs w:val="18"/>
+              </w:rPr>
+              <w:t>Lachira</w:t>
+            </w:r>
+            <w:proofErr w:type="spellEnd"/>
+            <w:r>
+              <w:rPr>
+                <w:szCs w:val="18"/>
+              </w:rPr>
+              <w:t>.</w:t>
+            </w:r>
           </w:p>
         </w:tc>
       </w:tr>
@@ -923,10 +1233,10 @@
           <w:szCs w:val="24"/>
         </w:rPr>
       </w:pPr>
-      <w:bookmarkStart w:id="6" w:name="_Toc359502470"/>
-      <w:bookmarkStart w:id="7" w:name="_Toc389817557"/>
-      <w:bookmarkStart w:id="8" w:name="_Toc389822345"/>
-      <w:bookmarkStart w:id="9" w:name="_Toc417552977"/>
+      <w:bookmarkStart w:id="5" w:name="_Toc359502470"/>
+      <w:bookmarkStart w:id="6" w:name="_Toc389817557"/>
+      <w:bookmarkStart w:id="7" w:name="_Toc389822345"/>
+      <w:bookmarkStart w:id="8" w:name="_Toc417552977"/>
       <w:r>
         <w:rPr>
           <w:b/>
@@ -935,10 +1245,10 @@
         </w:rPr>
         <w:t>Historial de Revisiones</w:t>
       </w:r>
+      <w:bookmarkEnd w:id="5"/>
       <w:bookmarkEnd w:id="6"/>
       <w:bookmarkEnd w:id="7"/>
       <w:bookmarkEnd w:id="8"/>
-      <w:bookmarkEnd w:id="9"/>
     </w:p>
     <w:tbl>
       <w:tblPr>
@@ -1129,6 +1439,12 @@
                 <w:szCs w:val="18"/>
               </w:rPr>
             </w:pPr>
+            <w:r>
+              <w:rPr>
+                <w:szCs w:val="18"/>
+              </w:rPr>
+              <w:t>01/10/15</w:t>
+            </w:r>
           </w:p>
         </w:tc>
         <w:tc>
@@ -1154,6 +1470,12 @@
                 <w:szCs w:val="18"/>
               </w:rPr>
             </w:pPr>
+            <w:r>
+              <w:rPr>
+                <w:szCs w:val="18"/>
+              </w:rPr>
+              <w:t>1.0</w:t>
+            </w:r>
           </w:p>
         </w:tc>
         <w:tc>
@@ -1184,6 +1506,20 @@
                 <w:szCs w:val="18"/>
               </w:rPr>
             </w:pPr>
+            <w:r>
+              <w:rPr>
+                <w:rFonts w:eastAsia="Calibri" w:cs="Times New Roman"/>
+                <w:szCs w:val="18"/>
+              </w:rPr>
+              <w:t>Mejora de las clases y establecimiento de las relaciones de composición</w:t>
+            </w:r>
+            <w:r>
+              <w:rPr>
+                <w:rFonts w:eastAsia="Calibri" w:cs="Times New Roman"/>
+                <w:szCs w:val="18"/>
+              </w:rPr>
+              <w:t>.</w:t>
+            </w:r>
           </w:p>
         </w:tc>
         <w:tc>
@@ -1209,6 +1545,198 @@
                 <w:szCs w:val="18"/>
               </w:rPr>
             </w:pPr>
+            <w:r>
+              <w:rPr>
+                <w:szCs w:val="18"/>
+              </w:rPr>
+              <w:t xml:space="preserve">José </w:t>
+            </w:r>
+            <w:proofErr w:type="spellStart"/>
+            <w:r>
+              <w:rPr>
+                <w:szCs w:val="18"/>
+              </w:rPr>
+              <w:t>Lachira</w:t>
+            </w:r>
+            <w:proofErr w:type="spellEnd"/>
+            <w:r>
+              <w:rPr>
+                <w:szCs w:val="18"/>
+              </w:rPr>
+              <w:t>.</w:t>
+            </w:r>
+          </w:p>
+        </w:tc>
+      </w:tr>
+      <w:tr>
+        <w:trPr>
+          <w:jc w:val="center"/>
+        </w:trPr>
+        <w:tc>
+          <w:tcPr>
+            <w:tcW w:w="657" w:type="pct"/>
+            <w:tcBorders>
+              <w:top w:val="single" w:sz="6" w:space="0" w:color="BBBBBB"/>
+              <w:left w:val="single" w:sz="6" w:space="0" w:color="BBBBBB"/>
+              <w:bottom w:val="single" w:sz="6" w:space="0" w:color="BBBBBB"/>
+              <w:right w:val="single" w:sz="6" w:space="0" w:color="BBBBBB"/>
+            </w:tcBorders>
+            <w:shd w:val="clear" w:color="auto" w:fill="auto"/>
+            <w:tcMar>
+              <w:left w:w="113" w:type="dxa"/>
+            </w:tcMar>
+            <w:vAlign w:val="center"/>
+          </w:tcPr>
+          <w:p>
+            <w:pPr>
+              <w:spacing w:before="0" w:after="0"/>
+              <w:jc w:val="center"/>
+              <w:rPr>
+                <w:szCs w:val="18"/>
+              </w:rPr>
+            </w:pPr>
+            <w:r>
+              <w:rPr>
+                <w:szCs w:val="18"/>
+              </w:rPr>
+              <w:t>04/10/15</w:t>
+            </w:r>
+          </w:p>
+        </w:tc>
+        <w:tc>
+          <w:tcPr>
+            <w:tcW w:w="523" w:type="pct"/>
+            <w:tcBorders>
+              <w:top w:val="single" w:sz="6" w:space="0" w:color="BBBBBB"/>
+              <w:left w:val="single" w:sz="6" w:space="0" w:color="BBBBBB"/>
+              <w:bottom w:val="single" w:sz="6" w:space="0" w:color="BBBBBB"/>
+              <w:right w:val="single" w:sz="6" w:space="0" w:color="BBBBBB"/>
+            </w:tcBorders>
+            <w:shd w:val="clear" w:color="auto" w:fill="auto"/>
+            <w:tcMar>
+              <w:left w:w="113" w:type="dxa"/>
+            </w:tcMar>
+            <w:vAlign w:val="center"/>
+          </w:tcPr>
+          <w:p>
+            <w:pPr>
+              <w:spacing w:before="0" w:after="0"/>
+              <w:jc w:val="center"/>
+              <w:rPr>
+                <w:szCs w:val="18"/>
+              </w:rPr>
+            </w:pPr>
+            <w:r>
+              <w:rPr>
+                <w:szCs w:val="18"/>
+              </w:rPr>
+              <w:t>1.1</w:t>
+            </w:r>
+          </w:p>
+        </w:tc>
+        <w:tc>
+          <w:tcPr>
+            <w:tcW w:w="2465" w:type="pct"/>
+            <w:tcBorders>
+              <w:top w:val="single" w:sz="6" w:space="0" w:color="BBBBBB"/>
+              <w:left w:val="single" w:sz="6" w:space="0" w:color="BBBBBB"/>
+              <w:bottom w:val="single" w:sz="6" w:space="0" w:color="BBBBBB"/>
+              <w:right w:val="single" w:sz="6" w:space="0" w:color="BBBBBB"/>
+            </w:tcBorders>
+            <w:shd w:val="clear" w:color="auto" w:fill="auto"/>
+            <w:tcMar>
+              <w:top w:w="113" w:type="dxa"/>
+              <w:left w:w="113" w:type="dxa"/>
+              <w:bottom w:w="113" w:type="dxa"/>
+              <w:right w:w="113" w:type="dxa"/>
+            </w:tcMar>
+            <w:vAlign w:val="center"/>
+          </w:tcPr>
+          <w:p>
+            <w:pPr>
+              <w:widowControl/>
+              <w:spacing w:before="0" w:after="0" w:line="240" w:lineRule="auto"/>
+              <w:ind w:left="720"/>
+              <w:rPr>
+                <w:rFonts w:eastAsia="Calibri" w:cs="Times New Roman"/>
+                <w:szCs w:val="18"/>
+              </w:rPr>
+            </w:pPr>
+            <w:r>
+              <w:rPr>
+                <w:rFonts w:eastAsia="Calibri" w:cs="Times New Roman"/>
+                <w:szCs w:val="18"/>
+              </w:rPr>
+              <w:t>Falta crear la clase que tiene</w:t>
+            </w:r>
+            <w:r>
+              <w:rPr>
+                <w:rFonts w:eastAsia="Calibri" w:cs="Times New Roman"/>
+                <w:szCs w:val="18"/>
+              </w:rPr>
+              <w:t xml:space="preserve"> relación c</w:t>
+            </w:r>
+            <w:r>
+              <w:rPr>
+                <w:rFonts w:eastAsia="Calibri" w:cs="Times New Roman"/>
+                <w:szCs w:val="18"/>
+              </w:rPr>
+              <w:t>on los productos favoritos por</w:t>
+            </w:r>
+            <w:bookmarkStart w:id="9" w:name="_GoBack"/>
+            <w:bookmarkEnd w:id="9"/>
+            <w:r>
+              <w:rPr>
+                <w:rFonts w:eastAsia="Calibri" w:cs="Times New Roman"/>
+                <w:szCs w:val="18"/>
+              </w:rPr>
+              <w:t xml:space="preserve"> usuario.</w:t>
+            </w:r>
+          </w:p>
+        </w:tc>
+        <w:tc>
+          <w:tcPr>
+            <w:tcW w:w="1355" w:type="pct"/>
+            <w:tcBorders>
+              <w:top w:val="single" w:sz="6" w:space="0" w:color="BBBBBB"/>
+              <w:left w:val="single" w:sz="6" w:space="0" w:color="BBBBBB"/>
+              <w:bottom w:val="single" w:sz="6" w:space="0" w:color="BBBBBB"/>
+              <w:right w:val="single" w:sz="6" w:space="0" w:color="BBBBBB"/>
+            </w:tcBorders>
+            <w:shd w:val="clear" w:color="auto" w:fill="auto"/>
+            <w:tcMar>
+              <w:left w:w="113" w:type="dxa"/>
+            </w:tcMar>
+            <w:vAlign w:val="center"/>
+          </w:tcPr>
+          <w:p>
+            <w:pPr>
+              <w:spacing w:before="0" w:after="0"/>
+              <w:jc w:val="center"/>
+              <w:rPr>
+                <w:szCs w:val="18"/>
+              </w:rPr>
+            </w:pPr>
+            <w:r>
+              <w:rPr>
+                <w:szCs w:val="18"/>
+              </w:rPr>
+              <w:t xml:space="preserve">José </w:t>
+            </w:r>
+            <w:proofErr w:type="spellStart"/>
+            <w:r>
+              <w:rPr>
+                <w:szCs w:val="18"/>
+              </w:rPr>
+              <w:t>Lachira</w:t>
+            </w:r>
+            <w:proofErr w:type="spellEnd"/>
+            <w:r>
+              <w:rPr>
+                <w:szCs w:val="18"/>
+              </w:rPr>
+              <w:t>.</w:t>
+            </w:r>
           </w:p>
         </w:tc>
       </w:tr>
@@ -2418,18 +2946,18 @@
           <w:lang w:val="es-PE" w:eastAsia="es-PE"/>
         </w:rPr>
         <w:drawing>
-          <wp:anchor distT="0" distB="0" distL="114300" distR="114300" simplePos="0" relativeHeight="251660288" behindDoc="0" locked="0" layoutInCell="1" allowOverlap="1" wp14:anchorId="6BDC0999" wp14:editId="73692359">
+          <wp:anchor distT="0" distB="0" distL="114300" distR="114300" simplePos="0" relativeHeight="251661312" behindDoc="0" locked="0" layoutInCell="1" allowOverlap="1" wp14:anchorId="14BF2F8A" wp14:editId="058F7A9B">
             <wp:simplePos x="0" y="0"/>
             <wp:positionH relativeFrom="column">
-              <wp:posOffset>38100</wp:posOffset>
+              <wp:posOffset>0</wp:posOffset>
             </wp:positionH>
             <wp:positionV relativeFrom="paragraph">
-              <wp:posOffset>389255</wp:posOffset>
+              <wp:posOffset>330200</wp:posOffset>
             </wp:positionV>
-            <wp:extent cx="6055995" cy="4362450"/>
-            <wp:effectExtent l="0" t="0" r="1905" b="0"/>
+            <wp:extent cx="5943600" cy="4179188"/>
+            <wp:effectExtent l="0" t="0" r="0" b="0"/>
             <wp:wrapSquare wrapText="bothSides"/>
-            <wp:docPr id="1" name="0 Imagen"/>
+            <wp:docPr id="3" name="Imagen 3" descr="C:\Users\LENOX\Desktop\DC_BuyIt.png"/>
             <wp:cNvGraphicFramePr>
               <a:graphicFrameLocks xmlns:a="http://schemas.openxmlformats.org/drawingml/2006/main" noChangeAspect="1"/>
             </wp:cNvGraphicFramePr>
@@ -2437,29 +2965,36 @@
               <a:graphicData uri="http://schemas.openxmlformats.org/drawingml/2006/picture">
                 <pic:pic xmlns:pic="http://schemas.openxmlformats.org/drawingml/2006/picture">
                   <pic:nvPicPr>
-                    <pic:cNvPr id="0" name="BIT_AM_DC_General.png"/>
-                    <pic:cNvPicPr/>
+                    <pic:cNvPr id="0" name="Picture 2" descr="C:\Users\LENOX\Desktop\DC_BuyIt.png"/>
+                    <pic:cNvPicPr>
+                      <a:picLocks noChangeAspect="1" noChangeArrowheads="1"/>
+                    </pic:cNvPicPr>
                   </pic:nvPicPr>
                   <pic:blipFill>
-                    <a:blip r:embed="rId9">
+                    <a:blip r:embed="rId8">
                       <a:extLst>
                         <a:ext uri="{28A0092B-C50C-407E-A947-70E740481C1C}">
                           <a14:useLocalDpi xmlns:a14="http://schemas.microsoft.com/office/drawing/2010/main" val="0"/>
                         </a:ext>
                       </a:extLst>
                     </a:blip>
+                    <a:srcRect/>
                     <a:stretch>
                       <a:fillRect/>
                     </a:stretch>
                   </pic:blipFill>
-                  <pic:spPr>
+                  <pic:spPr bwMode="auto">
                     <a:xfrm>
                       <a:off x="0" y="0"/>
-                      <a:ext cx="6055995" cy="4362450"/>
+                      <a:ext cx="5943600" cy="4179188"/>
                     </a:xfrm>
                     <a:prstGeom prst="rect">
                       <a:avLst/>
                     </a:prstGeom>
+                    <a:noFill/>
+                    <a:ln>
+                      <a:noFill/>
+                    </a:ln>
                   </pic:spPr>
                 </pic:pic>
               </a:graphicData>
@@ -2474,9 +3009,22 @@
         </w:drawing>
       </w:r>
     </w:p>
+    <w:p>
+      <w:pPr>
+        <w:pStyle w:val="Prrafodelista"/>
+        <w:tabs>
+          <w:tab w:val="left" w:pos="1035"/>
+        </w:tabs>
+        <w:rPr>
+          <w:b/>
+          <w:sz w:val="28"/>
+          <w:szCs w:val="28"/>
+        </w:rPr>
+      </w:pPr>
+    </w:p>
     <w:sectPr>
-      <w:headerReference w:type="default" r:id="rId10"/>
-      <w:footerReference w:type="default" r:id="rId11"/>
+      <w:headerReference w:type="default" r:id="rId9"/>
+      <w:footerReference w:type="default" r:id="rId10"/>
       <w:pgSz w:w="12240" w:h="15840"/>
       <w:pgMar w:top="1440" w:right="1440" w:bottom="1440" w:left="1440" w:header="708" w:footer="708" w:gutter="0"/>
       <w:pgBorders w:display="firstPage" w:offsetFrom="page">
@@ -2494,7 +3042,7 @@
 </file>
 
 <file path=word/endnotes.xml><?xml version="1.0" encoding="utf-8"?>
-<w:endnotes xmlns:wpc="http://schemas.microsoft.com/office/word/2010/wordprocessingCanvas" xmlns:mc="http://schemas.openxmlformats.org/markup-compatibility/2006" xmlns:o="urn:schemas-microsoft-com:office:office" xmlns:r="http://schemas.openxmlformats.org/officeDocument/2006/relationships" xmlns:m="http://schemas.openxmlformats.org/officeDocument/2006/math" xmlns:v="urn:schemas-microsoft-com:vml" xmlns:wp14="http://schemas.microsoft.com/office/word/2010/wordprocessingDrawing" xmlns:wp="http://schemas.openxmlformats.org/drawingml/2006/wordprocessingDrawing" xmlns:w10="urn:schemas-microsoft-com:office:word" xmlns:w="http://schemas.openxmlformats.org/wordprocessingml/2006/main" xmlns:w14="http://schemas.microsoft.com/office/word/2010/wordml" xmlns:wpg="http://schemas.microsoft.com/office/word/2010/wordprocessingGroup" xmlns:wpi="http://schemas.microsoft.com/office/word/2010/wordprocessingInk" xmlns:wne="http://schemas.microsoft.com/office/word/2006/wordml" xmlns:wps="http://schemas.microsoft.com/office/word/2010/wordprocessingShape" mc:Ignorable="w14 wp14">
+<w:endnotes xmlns:wpc="http://schemas.microsoft.com/office/word/2010/wordprocessingCanvas" xmlns:mc="http://schemas.openxmlformats.org/markup-compatibility/2006" xmlns:o="urn:schemas-microsoft-com:office:office" xmlns:r="http://schemas.openxmlformats.org/officeDocument/2006/relationships" xmlns:m="http://schemas.openxmlformats.org/officeDocument/2006/math" xmlns:v="urn:schemas-microsoft-com:vml" xmlns:wp14="http://schemas.microsoft.com/office/word/2010/wordprocessingDrawing" xmlns:wp="http://schemas.openxmlformats.org/drawingml/2006/wordprocessingDrawing" xmlns:w10="urn:schemas-microsoft-com:office:word" xmlns:w="http://schemas.openxmlformats.org/wordprocessingml/2006/main" xmlns:w14="http://schemas.microsoft.com/office/word/2010/wordml" xmlns:w15="http://schemas.microsoft.com/office/word/2012/wordml" xmlns:wpg="http://schemas.microsoft.com/office/word/2010/wordprocessingGroup" xmlns:wpi="http://schemas.microsoft.com/office/word/2010/wordprocessingInk" xmlns:wne="http://schemas.microsoft.com/office/word/2006/wordml" xmlns:wps="http://schemas.microsoft.com/office/word/2010/wordprocessingShape" mc:Ignorable="w14 w15 wp14">
   <w:endnote w:type="separator" w:id="-1">
     <w:p>
       <w:pPr>
@@ -2519,7 +3067,7 @@
 </file>
 
 <file path=word/footer1.xml><?xml version="1.0" encoding="utf-8"?>
-<w:ftr xmlns:wpc="http://schemas.microsoft.com/office/word/2010/wordprocessingCanvas" xmlns:mc="http://schemas.openxmlformats.org/markup-compatibility/2006" xmlns:o="urn:schemas-microsoft-com:office:office" xmlns:r="http://schemas.openxmlformats.org/officeDocument/2006/relationships" xmlns:m="http://schemas.openxmlformats.org/officeDocument/2006/math" xmlns:v="urn:schemas-microsoft-com:vml" xmlns:wp14="http://schemas.microsoft.com/office/word/2010/wordprocessingDrawing" xmlns:wp="http://schemas.openxmlformats.org/drawingml/2006/wordprocessingDrawing" xmlns:w10="urn:schemas-microsoft-com:office:word" xmlns:w="http://schemas.openxmlformats.org/wordprocessingml/2006/main" xmlns:w14="http://schemas.microsoft.com/office/word/2010/wordml" xmlns:wpg="http://schemas.microsoft.com/office/word/2010/wordprocessingGroup" xmlns:wpi="http://schemas.microsoft.com/office/word/2010/wordprocessingInk" xmlns:wne="http://schemas.microsoft.com/office/word/2006/wordml" xmlns:wps="http://schemas.microsoft.com/office/word/2010/wordprocessingShape" mc:Ignorable="w14 wp14">
+<w:ftr xmlns:wpc="http://schemas.microsoft.com/office/word/2010/wordprocessingCanvas" xmlns:mc="http://schemas.openxmlformats.org/markup-compatibility/2006" xmlns:o="urn:schemas-microsoft-com:office:office" xmlns:r="http://schemas.openxmlformats.org/officeDocument/2006/relationships" xmlns:m="http://schemas.openxmlformats.org/officeDocument/2006/math" xmlns:v="urn:schemas-microsoft-com:vml" xmlns:wp14="http://schemas.microsoft.com/office/word/2010/wordprocessingDrawing" xmlns:wp="http://schemas.openxmlformats.org/drawingml/2006/wordprocessingDrawing" xmlns:w10="urn:schemas-microsoft-com:office:word" xmlns:w="http://schemas.openxmlformats.org/wordprocessingml/2006/main" xmlns:w14="http://schemas.microsoft.com/office/word/2010/wordml" xmlns:w15="http://schemas.microsoft.com/office/word/2012/wordml" xmlns:wpg="http://schemas.microsoft.com/office/word/2010/wordprocessingGroup" xmlns:wpi="http://schemas.microsoft.com/office/word/2010/wordprocessingInk" xmlns:wne="http://schemas.microsoft.com/office/word/2006/wordml" xmlns:wps="http://schemas.microsoft.com/office/word/2010/wordprocessingShape" mc:Ignorable="w14 w15 wp14">
   <w:tbl>
     <w:tblPr>
       <w:tblW w:w="5000" w:type="pct"/>
@@ -2629,7 +3177,7 @@
               <w:szCs w:val="18"/>
               <w:lang w:eastAsia="es-PE"/>
             </w:rPr>
-            <w:t>3</w:t>
+            <w:t>5</w:t>
           </w:r>
           <w:r>
             <w:rPr>
@@ -2758,7 +3306,7 @@
 </file>
 
 <file path=word/footnotes.xml><?xml version="1.0" encoding="utf-8"?>
-<w:footnotes xmlns:wpc="http://schemas.microsoft.com/office/word/2010/wordprocessingCanvas" xmlns:mc="http://schemas.openxmlformats.org/markup-compatibility/2006" xmlns:o="urn:schemas-microsoft-com:office:office" xmlns:r="http://schemas.openxmlformats.org/officeDocument/2006/relationships" xmlns:m="http://schemas.openxmlformats.org/officeDocument/2006/math" xmlns:v="urn:schemas-microsoft-com:vml" xmlns:wp14="http://schemas.microsoft.com/office/word/2010/wordprocessingDrawing" xmlns:wp="http://schemas.openxmlformats.org/drawingml/2006/wordprocessingDrawing" xmlns:w10="urn:schemas-microsoft-com:office:word" xmlns:w="http://schemas.openxmlformats.org/wordprocessingml/2006/main" xmlns:w14="http://schemas.microsoft.com/office/word/2010/wordml" xmlns:wpg="http://schemas.microsoft.com/office/word/2010/wordprocessingGroup" xmlns:wpi="http://schemas.microsoft.com/office/word/2010/wordprocessingInk" xmlns:wne="http://schemas.microsoft.com/office/word/2006/wordml" xmlns:wps="http://schemas.microsoft.com/office/word/2010/wordprocessingShape" mc:Ignorable="w14 wp14">
+<w:footnotes xmlns:wpc="http://schemas.microsoft.com/office/word/2010/wordprocessingCanvas" xmlns:mc="http://schemas.openxmlformats.org/markup-compatibility/2006" xmlns:o="urn:schemas-microsoft-com:office:office" xmlns:r="http://schemas.openxmlformats.org/officeDocument/2006/relationships" xmlns:m="http://schemas.openxmlformats.org/officeDocument/2006/math" xmlns:v="urn:schemas-microsoft-com:vml" xmlns:wp14="http://schemas.microsoft.com/office/word/2010/wordprocessingDrawing" xmlns:wp="http://schemas.openxmlformats.org/drawingml/2006/wordprocessingDrawing" xmlns:w10="urn:schemas-microsoft-com:office:word" xmlns:w="http://schemas.openxmlformats.org/wordprocessingml/2006/main" xmlns:w14="http://schemas.microsoft.com/office/word/2010/wordml" xmlns:w15="http://schemas.microsoft.com/office/word/2012/wordml" xmlns:wpg="http://schemas.microsoft.com/office/word/2010/wordprocessingGroup" xmlns:wpi="http://schemas.microsoft.com/office/word/2010/wordprocessingInk" xmlns:wne="http://schemas.microsoft.com/office/word/2006/wordml" xmlns:wps="http://schemas.microsoft.com/office/word/2010/wordprocessingShape" mc:Ignorable="w14 w15 wp14">
   <w:footnote w:type="separator" w:id="-1">
     <w:p>
       <w:pPr>
@@ -2783,7 +3331,7 @@
 </file>
 
 <file path=word/header1.xml><?xml version="1.0" encoding="utf-8"?>
-<w:hdr xmlns:wpc="http://schemas.microsoft.com/office/word/2010/wordprocessingCanvas" xmlns:mc="http://schemas.openxmlformats.org/markup-compatibility/2006" xmlns:o="urn:schemas-microsoft-com:office:office" xmlns:r="http://schemas.openxmlformats.org/officeDocument/2006/relationships" xmlns:m="http://schemas.openxmlformats.org/officeDocument/2006/math" xmlns:v="urn:schemas-microsoft-com:vml" xmlns:wp14="http://schemas.microsoft.com/office/word/2010/wordprocessingDrawing" xmlns:wp="http://schemas.openxmlformats.org/drawingml/2006/wordprocessingDrawing" xmlns:w10="urn:schemas-microsoft-com:office:word" xmlns:w="http://schemas.openxmlformats.org/wordprocessingml/2006/main" xmlns:w14="http://schemas.microsoft.com/office/word/2010/wordml" xmlns:wpg="http://schemas.microsoft.com/office/word/2010/wordprocessingGroup" xmlns:wpi="http://schemas.microsoft.com/office/word/2010/wordprocessingInk" xmlns:wne="http://schemas.microsoft.com/office/word/2006/wordml" xmlns:wps="http://schemas.microsoft.com/office/word/2010/wordprocessingShape" mc:Ignorable="w14 wp14">
+<w:hdr xmlns:wpc="http://schemas.microsoft.com/office/word/2010/wordprocessingCanvas" xmlns:mc="http://schemas.openxmlformats.org/markup-compatibility/2006" xmlns:o="urn:schemas-microsoft-com:office:office" xmlns:r="http://schemas.openxmlformats.org/officeDocument/2006/relationships" xmlns:m="http://schemas.openxmlformats.org/officeDocument/2006/math" xmlns:v="urn:schemas-microsoft-com:vml" xmlns:wp14="http://schemas.microsoft.com/office/word/2010/wordprocessingDrawing" xmlns:wp="http://schemas.openxmlformats.org/drawingml/2006/wordprocessingDrawing" xmlns:w10="urn:schemas-microsoft-com:office:word" xmlns:w="http://schemas.openxmlformats.org/wordprocessingml/2006/main" xmlns:w14="http://schemas.microsoft.com/office/word/2010/wordml" xmlns:w15="http://schemas.microsoft.com/office/word/2012/wordml" xmlns:wpg="http://schemas.microsoft.com/office/word/2010/wordprocessingGroup" xmlns:wpi="http://schemas.microsoft.com/office/word/2010/wordprocessingInk" xmlns:wne="http://schemas.microsoft.com/office/word/2006/wordml" xmlns:wps="http://schemas.microsoft.com/office/word/2010/wordprocessingShape" mc:Ignorable="w14 w15 wp14">
   <w:tbl>
     <w:tblPr>
       <w:tblW w:w="5000" w:type="pct"/>
@@ -2987,7 +3535,7 @@
               <w:szCs w:val="18"/>
               <w:lang w:eastAsia="es-PE"/>
             </w:rPr>
-            <w:t>28/09/15</w:t>
+            <w:t>04/10/15</w:t>
           </w:r>
           <w:r>
             <w:rPr>
@@ -3010,7 +3558,7 @@
 </file>
 
 <file path=word/numbering.xml><?xml version="1.0" encoding="utf-8"?>
-<w:numbering xmlns:wpc="http://schemas.microsoft.com/office/word/2010/wordprocessingCanvas" xmlns:mc="http://schemas.openxmlformats.org/markup-compatibility/2006" xmlns:o="urn:schemas-microsoft-com:office:office" xmlns:r="http://schemas.openxmlformats.org/officeDocument/2006/relationships" xmlns:m="http://schemas.openxmlformats.org/officeDocument/2006/math" xmlns:v="urn:schemas-microsoft-com:vml" xmlns:wp14="http://schemas.microsoft.com/office/word/2010/wordprocessingDrawing" xmlns:wp="http://schemas.openxmlformats.org/drawingml/2006/wordprocessingDrawing" xmlns:w10="urn:schemas-microsoft-com:office:word" xmlns:w="http://schemas.openxmlformats.org/wordprocessingml/2006/main" xmlns:w14="http://schemas.microsoft.com/office/word/2010/wordml" xmlns:wpg="http://schemas.microsoft.com/office/word/2010/wordprocessingGroup" xmlns:wpi="http://schemas.microsoft.com/office/word/2010/wordprocessingInk" xmlns:wne="http://schemas.microsoft.com/office/word/2006/wordml" xmlns:wps="http://schemas.microsoft.com/office/word/2010/wordprocessingShape" mc:Ignorable="w14 wp14">
+<w:numbering xmlns:wpc="http://schemas.microsoft.com/office/word/2010/wordprocessingCanvas" xmlns:mc="http://schemas.openxmlformats.org/markup-compatibility/2006" xmlns:o="urn:schemas-microsoft-com:office:office" xmlns:r="http://schemas.openxmlformats.org/officeDocument/2006/relationships" xmlns:m="http://schemas.openxmlformats.org/officeDocument/2006/math" xmlns:v="urn:schemas-microsoft-com:vml" xmlns:wp14="http://schemas.microsoft.com/office/word/2010/wordprocessingDrawing" xmlns:wp="http://schemas.openxmlformats.org/drawingml/2006/wordprocessingDrawing" xmlns:w10="urn:schemas-microsoft-com:office:word" xmlns:w="http://schemas.openxmlformats.org/wordprocessingml/2006/main" xmlns:w14="http://schemas.microsoft.com/office/word/2010/wordml" xmlns:w15="http://schemas.microsoft.com/office/word/2012/wordml" xmlns:wpg="http://schemas.microsoft.com/office/word/2010/wordprocessingGroup" xmlns:wpi="http://schemas.microsoft.com/office/word/2010/wordprocessingInk" xmlns:wne="http://schemas.microsoft.com/office/word/2006/wordml" xmlns:wps="http://schemas.microsoft.com/office/word/2010/wordprocessingShape" mc:Ignorable="w14 w15 wp14">
   <w:abstractNum w:abstractNumId="0">
     <w:nsid w:val="37EA4DFD"/>
     <w:multiLevelType w:val="multilevel"/>
@@ -3372,7 +3920,7 @@
 </file>
 
 <file path=word/styles.xml><?xml version="1.0" encoding="utf-8"?>
-<w:styles xmlns:mc="http://schemas.openxmlformats.org/markup-compatibility/2006" xmlns:r="http://schemas.openxmlformats.org/officeDocument/2006/relationships" xmlns:w="http://schemas.openxmlformats.org/wordprocessingml/2006/main" xmlns:w14="http://schemas.microsoft.com/office/word/2010/wordml" mc:Ignorable="w14">
+<w:styles xmlns:mc="http://schemas.openxmlformats.org/markup-compatibility/2006" xmlns:r="http://schemas.openxmlformats.org/officeDocument/2006/relationships" xmlns:w="http://schemas.openxmlformats.org/wordprocessingml/2006/main" xmlns:w14="http://schemas.microsoft.com/office/word/2010/wordml" xmlns:w15="http://schemas.microsoft.com/office/word/2012/wordml" mc:Ignorable="w14 w15">
   <w:docDefaults>
     <w:rPrDefault>
       <w:rPr>
@@ -3388,766 +3936,378 @@
       </w:pPr>
     </w:pPrDefault>
   </w:docDefaults>
-  <w:latentStyles w:defLockedState="0" w:defUIPriority="99" w:defSemiHidden="1" w:defUnhideWhenUsed="1" w:defQFormat="0" w:count="267">
-    <w:lsdException w:name="Normal" w:semiHidden="0" w:uiPriority="0" w:unhideWhenUsed="0" w:qFormat="1"/>
-    <w:lsdException w:name="heading 1" w:semiHidden="0" w:uiPriority="9" w:unhideWhenUsed="0" w:qFormat="1"/>
-    <w:lsdException w:name="heading 2" w:uiPriority="9" w:qFormat="1"/>
-    <w:lsdException w:name="heading 3" w:uiPriority="9" w:qFormat="1"/>
-    <w:lsdException w:name="heading 4" w:uiPriority="9" w:qFormat="1"/>
-    <w:lsdException w:name="heading 5" w:uiPriority="9" w:qFormat="1"/>
-    <w:lsdException w:name="heading 6" w:uiPriority="9" w:qFormat="1"/>
-    <w:lsdException w:name="heading 7" w:uiPriority="9" w:qFormat="1"/>
-    <w:lsdException w:name="heading 8" w:uiPriority="9" w:qFormat="1"/>
-    <w:lsdException w:name="heading 9" w:uiPriority="9" w:qFormat="1"/>
-    <w:lsdException w:name="toc 1" w:uiPriority="39" w:qFormat="1"/>
-    <w:lsdException w:name="toc 2" w:uiPriority="39" w:qFormat="1"/>
-    <w:lsdException w:name="toc 3" w:uiPriority="39"/>
-    <w:lsdException w:name="toc 4" w:uiPriority="39"/>
-    <w:lsdException w:name="toc 5" w:uiPriority="39"/>
-    <w:lsdException w:name="toc 6" w:uiPriority="39"/>
-    <w:lsdException w:name="toc 7" w:uiPriority="39"/>
-    <w:lsdException w:name="toc 8" w:uiPriority="39"/>
-    <w:lsdException w:name="toc 9" w:uiPriority="39"/>
-    <w:lsdException w:name="caption" w:uiPriority="35" w:qFormat="1"/>
-    <w:lsdException w:name="Title" w:semiHidden="0" w:uiPriority="10" w:unhideWhenUsed="0" w:qFormat="1"/>
-    <w:lsdException w:name="Default Paragraph Font" w:uiPriority="1"/>
-    <w:lsdException w:name="Subtitle" w:semiHidden="0" w:uiPriority="11" w:unhideWhenUsed="0" w:qFormat="1"/>
-    <w:lsdException w:name="Strong" w:semiHidden="0" w:uiPriority="22" w:unhideWhenUsed="0" w:qFormat="1"/>
-    <w:lsdException w:name="Emphasis" w:semiHidden="0" w:uiPriority="20" w:unhideWhenUsed="0" w:qFormat="1"/>
-    <w:lsdException w:name="Table Grid" w:semiHidden="0" w:uiPriority="59" w:unhideWhenUsed="0"/>
-    <w:lsdException w:name="Placeholder Text" w:unhideWhenUsed="0"/>
-    <w:lsdException w:name="No Spacing" w:semiHidden="0" w:uiPriority="1" w:unhideWhenUsed="0" w:qFormat="1"/>
-    <w:lsdException w:name="Light Shading" w:semiHidden="0" w:uiPriority="60" w:unhideWhenUsed="0"/>
-    <w:lsdException w:name="Light List" w:semiHidden="0" w:uiPriority="61" w:unhideWhenUsed="0"/>
-    <w:lsdException w:name="Light Grid" w:semiHidden="0" w:uiPriority="62" w:unhideWhenUsed="0"/>
-    <w:lsdException w:name="Medium Shading 1" w:semiHidden="0" w:uiPriority="63" w:unhideWhenUsed="0"/>
-    <w:lsdException w:name="Medium Shading 2" w:semiHidden="0" w:uiPriority="64" w:unhideWhenUsed="0"/>
-    <w:lsdException w:name="Medium List 1" w:semiHidden="0" w:uiPriority="65" w:unhideWhenUsed="0"/>
-    <w:lsdException w:name="Medium List 2" w:semiHidden="0" w:uiPriority="66" w:unhideWhenUsed="0"/>
-    <w:lsdException w:name="Medium Grid 1" w:semiHidden="0" w:uiPriority="67" w:unhideWhenUsed="0"/>
-    <w:lsdException w:name="Medium Grid 2" w:semiHidden="0" w:uiPriority="68" w:unhideWhenUsed="0"/>
-    <w:lsdException w:name="Medium Grid 3" w:semiHidden="0" w:uiPriority="69" w:unhideWhenUsed="0"/>
-    <w:lsdException w:name="Dark List" w:semiHidden="0" w:uiPriority="70" w:unhideWhenUsed="0"/>
-    <w:lsdException w:name="Colorful Shading" w:semiHidden="0" w:uiPriority="71" w:unhideWhenUsed="0"/>
-    <w:lsdException w:name="Colorful List" w:semiHidden="0" w:uiPriority="72" w:unhideWhenUsed="0"/>
-    <w:lsdException w:name="Colorful Grid" w:semiHidden="0" w:uiPriority="73" w:unhideWhenUsed="0"/>
-    <w:lsdException w:name="Light Shading Accent 1" w:semiHidden="0" w:uiPriority="60" w:unhideWhenUsed="0"/>
-    <w:lsdException w:name="Light List Accent 1" w:semiHidden="0" w:uiPriority="61" w:unhideWhenUsed="0"/>
-    <w:lsdException w:name="Light Grid Accent 1" w:semiHidden="0" w:uiPriority="62" w:unhideWhenUsed="0"/>
-    <w:lsdException w:name="Medium Shading 1 Accent 1" w:semiHidden="0" w:uiPriority="63" w:unhideWhenUsed="0"/>
-    <w:lsdException w:name="Medium Shading 2 Accent 1" w:semiHidden="0" w:uiPriority="64" w:unhideWhenUsed="0"/>
-    <w:lsdException w:name="Medium List 1 Accent 1" w:semiHidden="0" w:uiPriority="65" w:unhideWhenUsed="0"/>
-    <w:lsdException w:name="Revision" w:unhideWhenUsed="0"/>
-    <w:lsdException w:name="List Paragraph" w:semiHidden="0" w:uiPriority="34" w:unhideWhenUsed="0" w:qFormat="1"/>
-    <w:lsdException w:name="Quote" w:semiHidden="0" w:uiPriority="29" w:unhideWhenUsed="0" w:qFormat="1"/>
-    <w:lsdException w:name="Intense Quote" w:semiHidden="0" w:uiPriority="30" w:unhideWhenUsed="0" w:qFormat="1"/>
-    <w:lsdException w:name="Medium List 2 Accent 1" w:semiHidden="0" w:uiPriority="66" w:unhideWhenUsed="0"/>
-    <w:lsdException w:name="Medium Grid 1 Accent 1" w:semiHidden="0" w:uiPriority="67" w:unhideWhenUsed="0"/>
-    <w:lsdException w:name="Medium Grid 2 Accent 1" w:semiHidden="0" w:uiPriority="68" w:unhideWhenUsed="0"/>
-    <w:lsdException w:name="Medium Grid 3 Accent 1" w:semiHidden="0" w:uiPriority="69" w:unhideWhenUsed="0"/>
-    <w:lsdException w:name="Dark List Accent 1" w:semiHidden="0" w:uiPriority="70" w:unhideWhenUsed="0"/>
-    <w:lsdException w:name="Colorful Shading Accent 1" w:semiHidden="0" w:uiPriority="71" w:unhideWhenUsed="0"/>
-    <w:lsdException w:name="Colorful List Accent 1" w:semiHidden="0" w:uiPriority="72" w:unhideWhenUsed="0"/>
-    <w:lsdException w:name="Colorful Grid Accent 1" w:semiHidden="0" w:uiPriority="73" w:unhideWhenUsed="0"/>
-    <w:lsdException w:name="Light Shading Accent 2" w:semiHidden="0" w:uiPriority="60" w:unhideWhenUsed="0"/>
-    <w:lsdException w:name="Light List Accent 2" w:semiHidden="0" w:uiPriority="61" w:unhideWhenUsed="0"/>
-    <w:lsdException w:name="Light Grid Accent 2" w:semiHidden="0" w:uiPriority="62" w:unhideWhenUsed="0"/>
-    <w:lsdException w:name="Medium Shading 1 Accent 2" w:semiHidden="0" w:uiPriority="63" w:unhideWhenUsed="0"/>
-    <w:lsdException w:name="Medium Shading 2 Accent 2" w:semiHidden="0" w:uiPriority="64" w:unhideWhenUsed="0"/>
-    <w:lsdException w:name="Medium List 1 Accent 2" w:semiHidden="0" w:uiPriority="65" w:unhideWhenUsed="0"/>
-    <w:lsdException w:name="Medium List 2 Accent 2" w:semiHidden="0" w:uiPriority="66" w:unhideWhenUsed="0"/>
-    <w:lsdException w:name="Medium Grid 1 Accent 2" w:semiHidden="0" w:uiPriority="67" w:unhideWhenUsed="0"/>
-    <w:lsdException w:name="Medium Grid 2 Accent 2" w:semiHidden="0" w:uiPriority="68" w:unhideWhenUsed="0"/>
-    <w:lsdException w:name="Medium Grid 3 Accent 2" w:semiHidden="0" w:uiPriority="69" w:unhideWhenUsed="0"/>
-    <w:lsdException w:name="Dark List Accent 2" w:semiHidden="0" w:uiPriority="70" w:unhideWhenUsed="0"/>
-    <w:lsdException w:name="Colorful Shading Accent 2" w:semiHidden="0" w:uiPriority="71" w:unhideWhenUsed="0"/>
-    <w:lsdException w:name="Colorful List Accent 2" w:semiHidden="0" w:uiPriority="72" w:unhideWhenUsed="0"/>
-    <w:lsdException w:name="Colorful Grid Accent 2" w:semiHidden="0" w:uiPriority="73" w:unhideWhenUsed="0"/>
-    <w:lsdException w:name="Light Shading Accent 3" w:semiHidden="0" w:uiPriority="60" w:unhideWhenUsed="0"/>
-    <w:lsdException w:name="Light List Accent 3" w:semiHidden="0" w:uiPriority="61" w:unhideWhenUsed="0"/>
-    <w:lsdException w:name="Light Grid Accent 3" w:semiHidden="0" w:uiPriority="62" w:unhideWhenUsed="0"/>
-    <w:lsdException w:name="Medium Shading 1 Accent 3" w:semiHidden="0" w:uiPriority="63" w:unhideWhenUsed="0"/>
-    <w:lsdException w:name="Medium Shading 2 Accent 3" w:semiHidden="0" w:uiPriority="64" w:unhideWhenUsed="0"/>
-    <w:lsdException w:name="Medium List 1 Accent 3" w:semiHidden="0" w:uiPriority="65" w:unhideWhenUsed="0"/>
-    <w:lsdException w:name="Medium List 2 Accent 3" w:semiHidden="0" w:uiPriority="66" w:unhideWhenUsed="0"/>
-    <w:lsdException w:name="Medium Grid 1 Accent 3" w:semiHidden="0" w:uiPriority="67" w:unhideWhenUsed="0"/>
-    <w:lsdException w:name="Medium Grid 2 Accent 3" w:semiHidden="0" w:uiPriority="68" w:unhideWhenUsed="0"/>
-    <w:lsdException w:name="Medium Grid 3 Accent 3" w:semiHidden="0" w:uiPriority="69" w:unhideWhenUsed="0"/>
-    <w:lsdException w:name="Dark List Accent 3" w:semiHidden="0" w:uiPriority="70" w:unhideWhenUsed="0"/>
-    <w:lsdException w:name="Colorful Shading Accent 3" w:semiHidden="0" w:uiPriority="71" w:unhideWhenUsed="0"/>
-    <w:lsdException w:name="Colorful List Accent 3" w:semiHidden="0" w:uiPriority="72" w:unhideWhenUsed="0"/>
-    <w:lsdException w:name="Colorful Grid Accent 3" w:semiHidden="0" w:uiPriority="73" w:unhideWhenUsed="0"/>
-    <w:lsdException w:name="Light Shading Accent 4" w:semiHidden="0" w:uiPriority="60" w:unhideWhenUsed="0"/>
-    <w:lsdException w:name="Light List Accent 4" w:semiHidden="0" w:uiPriority="61" w:unhideWhenUsed="0"/>
-    <w:lsdException w:name="Light Grid Accent 4" w:semiHidden="0" w:uiPriority="62" w:unhideWhenUsed="0"/>
-    <w:lsdException w:name="Medium Shading 1 Accent 4" w:semiHidden="0" w:uiPriority="63" w:unhideWhenUsed="0"/>
-    <w:lsdException w:name="Medium Shading 2 Accent 4" w:semiHidden="0" w:uiPriority="64" w:unhideWhenUsed="0"/>
-    <w:lsdException w:name="Medium List 1 Accent 4" w:semiHidden="0" w:uiPriority="65" w:unhideWhenUsed="0"/>
-    <w:lsdException w:name="Medium List 2 Accent 4" w:semiHidden="0" w:uiPriority="66" w:unhideWhenUsed="0"/>
-    <w:lsdException w:name="Medium Grid 1 Accent 4" w:semiHidden="0" w:uiPriority="67" w:unhideWhenUsed="0"/>
-    <w:lsdException w:name="Medium Grid 2 Accent 4" w:semiHidden="0" w:uiPriority="68" w:unhideWhenUsed="0"/>
-    <w:lsdException w:name="Medium Grid 3 Accent 4" w:semiHidden="0" w:uiPriority="69" w:unhideWhenUsed="0"/>
-    <w:lsdException w:name="Dark List Accent 4" w:semiHidden="0" w:uiPriority="70" w:unhideWhenUsed="0"/>
-    <w:lsdException w:name="Colorful Shading Accent 4" w:semiHidden="0" w:uiPriority="71" w:unhideWhenUsed="0"/>
-    <w:lsdException w:name="Colorful List Accent 4" w:semiHidden="0" w:uiPriority="72" w:unhideWhenUsed="0"/>
-    <w:lsdException w:name="Colorful Grid Accent 4" w:semiHidden="0" w:uiPriority="73" w:unhideWhenUsed="0"/>
-    <w:lsdException w:name="Light Shading Accent 5" w:semiHidden="0" w:uiPriority="60" w:unhideWhenUsed="0"/>
-    <w:lsdException w:name="Light List Accent 5" w:semiHidden="0" w:uiPriority="61" w:unhideWhenUsed="0"/>
-    <w:lsdException w:name="Light Grid Accent 5" w:semiHidden="0" w:uiPriority="62" w:unhideWhenUsed="0"/>
-    <w:lsdException w:name="Medium Shading 1 Accent 5" w:semiHidden="0" w:uiPriority="63" w:unhideWhenUsed="0"/>
-    <w:lsdException w:name="Medium Shading 2 Accent 5" w:semiHidden="0" w:uiPriority="64" w:unhideWhenUsed="0"/>
-    <w:lsdException w:name="Medium List 1 Accent 5" w:semiHidden="0" w:uiPriority="65" w:unhideWhenUsed="0"/>
-    <w:lsdException w:name="Medium List 2 Accent 5" w:semiHidden="0" w:uiPriority="66" w:unhideWhenUsed="0"/>
-    <w:lsdException w:name="Medium Grid 1 Accent 5" w:semiHidden="0" w:uiPriority="67" w:unhideWhenUsed="0"/>
-    <w:lsdException w:name="Medium Grid 2 Accent 5" w:semiHidden="0" w:uiPriority="68" w:unhideWhenUsed="0"/>
-    <w:lsdException w:name="Medium Grid 3 Accent 5" w:semiHidden="0" w:uiPriority="69" w:unhideWhenUsed="0"/>
-    <w:lsdException w:name="Dark List Accent 5" w:semiHidden="0" w:uiPriority="70" w:unhideWhenUsed="0"/>
-    <w:lsdException w:name="Colorful Shading Accent 5" w:semiHidden="0" w:uiPriority="71" w:unhideWhenUsed="0"/>
-    <w:lsdException w:name="Colorful List Accent 5" w:semiHidden="0" w:uiPriority="72" w:unhideWhenUsed="0"/>
-    <w:lsdException w:name="Colorful Grid Accent 5" w:semiHidden="0" w:uiPriority="73" w:unhideWhenUsed="0"/>
-    <w:lsdException w:name="Light Shading Accent 6" w:semiHidden="0" w:uiPriority="60" w:unhideWhenUsed="0"/>
-    <w:lsdException w:name="Light List Accent 6" w:semiHidden="0" w:uiPriority="61" w:unhideWhenUsed="0"/>
-    <w:lsdException w:name="Light Grid Accent 6" w:semiHidden="0" w:uiPriority="62" w:unhideWhenUsed="0"/>
-    <w:lsdException w:name="Medium Shading 1 Accent 6" w:semiHidden="0" w:uiPriority="63" w:unhideWhenUsed="0"/>
-    <w:lsdException w:name="Medium Shading 2 Accent 6" w:semiHidden="0" w:uiPriority="64" w:unhideWhenUsed="0"/>
-    <w:lsdException w:name="Medium List 1 Accent 6" w:semiHidden="0" w:uiPriority="65" w:unhideWhenUsed="0"/>
-    <w:lsdException w:name="Medium List 2 Accent 6" w:semiHidden="0" w:uiPriority="66" w:unhideWhenUsed="0"/>
-    <w:lsdException w:name="Medium Grid 1 Accent 6" w:semiHidden="0" w:uiPriority="67" w:unhideWhenUsed="0"/>
-    <w:lsdException w:name="Medium Grid 2 Accent 6" w:semiHidden="0" w:uiPriority="68" w:unhideWhenUsed="0"/>
-    <w:lsdException w:name="Medium Grid 3 Accent 6" w:semiHidden="0" w:uiPriority="69" w:unhideWhenUsed="0"/>
-    <w:lsdException w:name="Dark List Accent 6" w:semiHidden="0" w:uiPriority="70" w:unhideWhenUsed="0"/>
-    <w:lsdException w:name="Colorful Shading Accent 6" w:semiHidden="0" w:uiPriority="71" w:unhideWhenUsed="0"/>
-    <w:lsdException w:name="Colorful List Accent 6" w:semiHidden="0" w:uiPriority="72" w:unhideWhenUsed="0"/>
-    <w:lsdException w:name="Colorful Grid Accent 6" w:semiHidden="0" w:uiPriority="73" w:unhideWhenUsed="0"/>
-    <w:lsdException w:name="Subtle Emphasis" w:semiHidden="0" w:uiPriority="19" w:unhideWhenUsed="0" w:qFormat="1"/>
-    <w:lsdException w:name="Intense Emphasis" w:semiHidden="0" w:uiPriority="21" w:unhideWhenUsed="0" w:qFormat="1"/>
-    <w:lsdException w:name="Subtle Reference" w:semiHidden="0" w:uiPriority="31" w:unhideWhenUsed="0" w:qFormat="1"/>
-    <w:lsdException w:name="Intense Reference" w:semiHidden="0" w:uiPriority="32" w:unhideWhenUsed="0" w:qFormat="1"/>
-    <w:lsdException w:name="Book Title" w:semiHidden="0" w:uiPriority="33" w:unhideWhenUsed="0" w:qFormat="1"/>
-    <w:lsdException w:name="Bibliography" w:uiPriority="37"/>
-    <w:lsdException w:name="TOC Heading" w:uiPriority="39" w:qFormat="1"/>
-  </w:latentStyles>
-  <w:style w:type="paragraph" w:default="1" w:styleId="Normal">
-    <w:name w:val="Normal"/>
-    <w:qFormat/>
-    <w:rsid w:val="00B340C0"/>
-    <w:pPr>
-      <w:widowControl w:val="0"/>
-      <w:spacing w:before="120" w:after="120" w:line="240" w:lineRule="atLeast"/>
-      <w:jc w:val="both"/>
-    </w:pPr>
-    <w:rPr>
-      <w:rFonts w:ascii="Calibri" w:eastAsia="Times New Roman" w:hAnsi="Calibri" w:cs="Calibri"/>
-      <w:sz w:val="18"/>
-      <w:szCs w:val="20"/>
-      <w:lang w:val="es-ES"/>
-    </w:rPr>
-  </w:style>
-  <w:style w:type="paragraph" w:styleId="Ttulo1">
-    <w:name w:val="heading 1"/>
-    <w:basedOn w:val="Normal"/>
-    <w:next w:val="Normal"/>
-    <w:link w:val="Ttulo1Car"/>
-    <w:uiPriority w:val="9"/>
-    <w:qFormat/>
-    <w:rsid w:val="00731648"/>
-    <w:pPr>
-      <w:keepNext/>
-      <w:keepLines/>
-      <w:spacing w:before="480" w:after="0"/>
-      <w:outlineLvl w:val="0"/>
-    </w:pPr>
-    <w:rPr>
-      <w:rFonts w:asciiTheme="majorHAnsi" w:eastAsiaTheme="majorEastAsia" w:hAnsiTheme="majorHAnsi" w:cstheme="majorBidi"/>
-      <w:b/>
-      <w:bCs/>
-      <w:color w:val="365F91" w:themeColor="accent1" w:themeShade="BF"/>
-      <w:sz w:val="28"/>
-      <w:szCs w:val="28"/>
-    </w:rPr>
-  </w:style>
-  <w:style w:type="paragraph" w:styleId="Ttulo2">
-    <w:name w:val="heading 2"/>
-    <w:basedOn w:val="Normal"/>
-    <w:next w:val="Normal"/>
-    <w:link w:val="Ttulo2Car"/>
-    <w:uiPriority w:val="9"/>
-    <w:unhideWhenUsed/>
-    <w:qFormat/>
-    <w:rsid w:val="00731648"/>
-    <w:pPr>
-      <w:keepNext/>
-      <w:keepLines/>
-      <w:spacing w:before="200" w:after="0"/>
-      <w:outlineLvl w:val="1"/>
-    </w:pPr>
-    <w:rPr>
-      <w:rFonts w:asciiTheme="majorHAnsi" w:eastAsiaTheme="majorEastAsia" w:hAnsiTheme="majorHAnsi" w:cstheme="majorBidi"/>
-      <w:b/>
-      <w:bCs/>
-      <w:color w:val="4F81BD" w:themeColor="accent1"/>
-      <w:sz w:val="26"/>
-      <w:szCs w:val="26"/>
-    </w:rPr>
-  </w:style>
-  <w:style w:type="character" w:default="1" w:styleId="Fuentedeprrafopredeter">
-    <w:name w:val="Default Paragraph Font"/>
-    <w:uiPriority w:val="1"/>
-    <w:semiHidden/>
-    <w:unhideWhenUsed/>
-  </w:style>
-  <w:style w:type="table" w:default="1" w:styleId="Tablanormal">
-    <w:name w:val="Normal Table"/>
-    <w:uiPriority w:val="99"/>
-    <w:semiHidden/>
-    <w:unhideWhenUsed/>
-    <w:tblPr>
-      <w:tblInd w:w="0" w:type="dxa"/>
-      <w:tblCellMar>
-        <w:top w:w="0" w:type="dxa"/>
-        <w:left w:w="108" w:type="dxa"/>
-        <w:bottom w:w="0" w:type="dxa"/>
-        <w:right w:w="108" w:type="dxa"/>
-      </w:tblCellMar>
-    </w:tblPr>
-  </w:style>
-  <w:style w:type="numbering" w:default="1" w:styleId="Sinlista">
-    <w:name w:val="No List"/>
-    <w:uiPriority w:val="99"/>
-    <w:semiHidden/>
-    <w:unhideWhenUsed/>
-  </w:style>
-  <w:style w:type="paragraph" w:customStyle="1" w:styleId="Listas">
-    <w:name w:val="Listas"/>
-    <w:basedOn w:val="Prrafodelista"/>
-    <w:link w:val="ListasCar"/>
-    <w:qFormat/>
-    <w:rsid w:val="00B340C0"/>
-    <w:pPr>
-      <w:widowControl/>
-      <w:numPr>
-        <w:numId w:val="1"/>
-      </w:numPr>
-      <w:spacing w:line="240" w:lineRule="auto"/>
-      <w:contextualSpacing w:val="0"/>
-    </w:pPr>
-    <w:rPr>
-      <w:rFonts w:eastAsia="Calibri" w:cs="Times New Roman"/>
-      <w:szCs w:val="22"/>
-      <w:lang w:val="es-PE"/>
-    </w:rPr>
-  </w:style>
-  <w:style w:type="character" w:customStyle="1" w:styleId="ListasCar">
-    <w:name w:val="Listas Car"/>
-    <w:link w:val="Listas"/>
-    <w:rsid w:val="00B340C0"/>
-    <w:rPr>
-      <w:rFonts w:ascii="Calibri" w:eastAsia="Calibri" w:hAnsi="Calibri" w:cs="Times New Roman"/>
-      <w:sz w:val="18"/>
-    </w:rPr>
-  </w:style>
-  <w:style w:type="paragraph" w:customStyle="1" w:styleId="TPContributorNames">
-    <w:name w:val="TP Contributor Names"/>
-    <w:basedOn w:val="Normal"/>
-    <w:uiPriority w:val="99"/>
-    <w:rsid w:val="00B340C0"/>
-    <w:pPr>
-      <w:widowControl/>
-      <w:spacing w:before="0" w:after="40" w:line="240" w:lineRule="auto"/>
-      <w:ind w:left="-2304"/>
-      <w:jc w:val="right"/>
-    </w:pPr>
-    <w:rPr>
-      <w:rFonts w:ascii="Arial Narrow" w:eastAsia="Batang" w:hAnsi="Arial Narrow" w:cs="Arial Narrow"/>
-      <w:b/>
-      <w:bCs/>
-      <w:sz w:val="24"/>
-      <w:szCs w:val="24"/>
-    </w:rPr>
-  </w:style>
-  <w:style w:type="paragraph" w:customStyle="1" w:styleId="Sinespaciado1">
-    <w:name w:val="Sin espaciado1"/>
-    <w:link w:val="NoSpacingChar"/>
-    <w:uiPriority w:val="99"/>
-    <w:qFormat/>
-    <w:rsid w:val="00B340C0"/>
-    <w:pPr>
-      <w:spacing w:after="0" w:line="240" w:lineRule="auto"/>
-    </w:pPr>
-    <w:rPr>
-      <w:rFonts w:ascii="Calibri" w:eastAsia="Batang" w:hAnsi="Calibri" w:cs="Times New Roman"/>
-      <w:sz w:val="20"/>
-      <w:szCs w:val="20"/>
-      <w:lang w:val="en-US" w:eastAsia="es-ES"/>
-    </w:rPr>
-  </w:style>
-  <w:style w:type="character" w:customStyle="1" w:styleId="NoSpacingChar">
-    <w:name w:val="No Spacing Char"/>
-    <w:link w:val="Sinespaciado1"/>
-    <w:uiPriority w:val="99"/>
-    <w:locked/>
-    <w:rsid w:val="00B340C0"/>
-    <w:rPr>
-      <w:rFonts w:ascii="Calibri" w:eastAsia="Batang" w:hAnsi="Calibri" w:cs="Times New Roman"/>
-      <w:sz w:val="20"/>
-      <w:szCs w:val="20"/>
-      <w:lang w:val="en-US" w:eastAsia="es-ES"/>
-    </w:rPr>
-  </w:style>
-  <w:style w:type="paragraph" w:customStyle="1" w:styleId="TPConsultantTitle">
-    <w:name w:val="TP Consultant Title"/>
-    <w:basedOn w:val="Normal"/>
-    <w:next w:val="TPContributorsHeading"/>
-    <w:uiPriority w:val="99"/>
-    <w:rsid w:val="00B340C0"/>
-    <w:pPr>
-      <w:keepNext/>
-      <w:keepLines/>
-      <w:widowControl/>
-      <w:spacing w:before="0" w:after="960" w:line="240" w:lineRule="auto"/>
-      <w:ind w:left="-2300"/>
-      <w:jc w:val="right"/>
-    </w:pPr>
-    <w:rPr>
-      <w:rFonts w:ascii="Arial Narrow" w:eastAsia="Batang" w:hAnsi="Arial Narrow" w:cs="Arial Narrow"/>
-      <w:b/>
-      <w:bCs/>
-      <w:sz w:val="24"/>
-      <w:szCs w:val="24"/>
-    </w:rPr>
-  </w:style>
-  <w:style w:type="paragraph" w:customStyle="1" w:styleId="TPContributorsHeading">
-    <w:name w:val="TP Contributors Heading"/>
-    <w:basedOn w:val="Normal"/>
-    <w:next w:val="TPContributorNames"/>
-    <w:uiPriority w:val="99"/>
-    <w:rsid w:val="00B340C0"/>
-    <w:pPr>
-      <w:widowControl/>
-      <w:spacing w:before="0" w:after="40" w:line="240" w:lineRule="auto"/>
-      <w:ind w:left="-2304"/>
-      <w:jc w:val="right"/>
-    </w:pPr>
-    <w:rPr>
-      <w:rFonts w:ascii="Arial Narrow" w:eastAsia="Batang" w:hAnsi="Arial Narrow" w:cs="Arial Narrow"/>
-      <w:b/>
-      <w:bCs/>
-      <w:sz w:val="32"/>
-      <w:szCs w:val="32"/>
-    </w:rPr>
-  </w:style>
-  <w:style w:type="paragraph" w:styleId="Fecha">
-    <w:name w:val="Date"/>
-    <w:basedOn w:val="Normal"/>
-    <w:next w:val="Normal"/>
-    <w:link w:val="FechaCar"/>
-    <w:uiPriority w:val="99"/>
-    <w:unhideWhenUsed/>
-    <w:rsid w:val="00B340C0"/>
-  </w:style>
-  <w:style w:type="character" w:customStyle="1" w:styleId="FechaCar">
-    <w:name w:val="Fecha Car"/>
-    <w:basedOn w:val="Fuentedeprrafopredeter"/>
-    <w:link w:val="Fecha"/>
-    <w:uiPriority w:val="99"/>
-    <w:rsid w:val="00B340C0"/>
-    <w:rPr>
-      <w:rFonts w:ascii="Calibri" w:eastAsia="Times New Roman" w:hAnsi="Calibri" w:cs="Calibri"/>
-      <w:sz w:val="18"/>
-      <w:szCs w:val="20"/>
-      <w:lang w:val="es-ES"/>
-    </w:rPr>
-  </w:style>
-  <w:style w:type="paragraph" w:styleId="Prrafodelista">
-    <w:name w:val="List Paragraph"/>
-    <w:basedOn w:val="Normal"/>
-    <w:uiPriority w:val="34"/>
-    <w:qFormat/>
-    <w:rsid w:val="00B340C0"/>
-    <w:pPr>
-      <w:ind w:left="720"/>
-      <w:contextualSpacing/>
-    </w:pPr>
-  </w:style>
-  <w:style w:type="paragraph" w:styleId="Sangradetextonormal">
-    <w:name w:val="Body Text Indent"/>
-    <w:basedOn w:val="Normal"/>
-    <w:link w:val="SangradetextonormalCar"/>
-    <w:uiPriority w:val="99"/>
-    <w:semiHidden/>
-    <w:unhideWhenUsed/>
-    <w:rsid w:val="00A808C7"/>
-    <w:pPr>
-      <w:ind w:left="283"/>
-    </w:pPr>
-  </w:style>
-  <w:style w:type="character" w:customStyle="1" w:styleId="SangradetextonormalCar">
-    <w:name w:val="Sangría de texto normal Car"/>
-    <w:basedOn w:val="Fuentedeprrafopredeter"/>
-    <w:link w:val="Sangradetextonormal"/>
-    <w:uiPriority w:val="99"/>
-    <w:semiHidden/>
-    <w:rsid w:val="00A808C7"/>
-    <w:rPr>
-      <w:rFonts w:ascii="Calibri" w:eastAsia="Times New Roman" w:hAnsi="Calibri" w:cs="Calibri"/>
-      <w:sz w:val="18"/>
-      <w:szCs w:val="20"/>
-      <w:lang w:val="es-ES"/>
-    </w:rPr>
-  </w:style>
-  <w:style w:type="paragraph" w:styleId="Textoindependienteprimerasangra2">
-    <w:name w:val="Body Text First Indent 2"/>
-    <w:basedOn w:val="Sangradetextonormal"/>
-    <w:link w:val="Textoindependienteprimerasangra2Car"/>
-    <w:uiPriority w:val="99"/>
-    <w:unhideWhenUsed/>
-    <w:rsid w:val="00A808C7"/>
-    <w:pPr>
-      <w:ind w:left="360" w:firstLine="360"/>
-    </w:pPr>
-  </w:style>
-  <w:style w:type="character" w:customStyle="1" w:styleId="Textoindependienteprimerasangra2Car">
-    <w:name w:val="Texto independiente primera sangría 2 Car"/>
-    <w:basedOn w:val="SangradetextonormalCar"/>
-    <w:link w:val="Textoindependienteprimerasangra2"/>
-    <w:uiPriority w:val="99"/>
-    <w:rsid w:val="00A808C7"/>
-    <w:rPr>
-      <w:rFonts w:ascii="Calibri" w:eastAsia="Times New Roman" w:hAnsi="Calibri" w:cs="Calibri"/>
-      <w:sz w:val="18"/>
-      <w:szCs w:val="20"/>
-      <w:lang w:val="es-ES"/>
-    </w:rPr>
-  </w:style>
-  <w:style w:type="paragraph" w:styleId="Encabezado">
-    <w:name w:val="header"/>
-    <w:basedOn w:val="Normal"/>
-    <w:link w:val="EncabezadoCar"/>
-    <w:uiPriority w:val="99"/>
-    <w:unhideWhenUsed/>
-    <w:rsid w:val="00A808C7"/>
-    <w:pPr>
-      <w:tabs>
-        <w:tab w:val="center" w:pos="4680"/>
-        <w:tab w:val="right" w:pos="9360"/>
-      </w:tabs>
-      <w:spacing w:before="0" w:after="0" w:line="240" w:lineRule="auto"/>
-    </w:pPr>
-  </w:style>
-  <w:style w:type="character" w:customStyle="1" w:styleId="EncabezadoCar">
-    <w:name w:val="Encabezado Car"/>
-    <w:basedOn w:val="Fuentedeprrafopredeter"/>
-    <w:link w:val="Encabezado"/>
-    <w:uiPriority w:val="99"/>
-    <w:rsid w:val="00A808C7"/>
-    <w:rPr>
-      <w:rFonts w:ascii="Calibri" w:eastAsia="Times New Roman" w:hAnsi="Calibri" w:cs="Calibri"/>
-      <w:sz w:val="18"/>
-      <w:szCs w:val="20"/>
-      <w:lang w:val="es-ES"/>
-    </w:rPr>
-  </w:style>
-  <w:style w:type="paragraph" w:styleId="Piedepgina">
-    <w:name w:val="footer"/>
-    <w:basedOn w:val="Normal"/>
-    <w:link w:val="PiedepginaCar"/>
-    <w:uiPriority w:val="99"/>
-    <w:unhideWhenUsed/>
-    <w:rsid w:val="00A808C7"/>
-    <w:pPr>
-      <w:tabs>
-        <w:tab w:val="center" w:pos="4680"/>
-        <w:tab w:val="right" w:pos="9360"/>
-      </w:tabs>
-      <w:spacing w:before="0" w:after="0" w:line="240" w:lineRule="auto"/>
-    </w:pPr>
-  </w:style>
-  <w:style w:type="character" w:customStyle="1" w:styleId="PiedepginaCar">
-    <w:name w:val="Pie de página Car"/>
-    <w:basedOn w:val="Fuentedeprrafopredeter"/>
-    <w:link w:val="Piedepgina"/>
-    <w:uiPriority w:val="99"/>
-    <w:rsid w:val="00A808C7"/>
-    <w:rPr>
-      <w:rFonts w:ascii="Calibri" w:eastAsia="Times New Roman" w:hAnsi="Calibri" w:cs="Calibri"/>
-      <w:sz w:val="18"/>
-      <w:szCs w:val="20"/>
-      <w:lang w:val="es-ES"/>
-    </w:rPr>
-  </w:style>
-  <w:style w:type="paragraph" w:styleId="Textodeglobo">
-    <w:name w:val="Balloon Text"/>
-    <w:basedOn w:val="Normal"/>
-    <w:link w:val="TextodegloboCar"/>
-    <w:uiPriority w:val="99"/>
-    <w:semiHidden/>
-    <w:unhideWhenUsed/>
-    <w:rsid w:val="00A808C7"/>
-    <w:pPr>
-      <w:spacing w:before="0" w:after="0" w:line="240" w:lineRule="auto"/>
-    </w:pPr>
-    <w:rPr>
-      <w:rFonts w:ascii="Tahoma" w:hAnsi="Tahoma" w:cs="Tahoma"/>
-      <w:sz w:val="16"/>
-      <w:szCs w:val="16"/>
-    </w:rPr>
-  </w:style>
-  <w:style w:type="character" w:customStyle="1" w:styleId="TextodegloboCar">
-    <w:name w:val="Texto de globo Car"/>
-    <w:basedOn w:val="Fuentedeprrafopredeter"/>
-    <w:link w:val="Textodeglobo"/>
-    <w:uiPriority w:val="99"/>
-    <w:semiHidden/>
-    <w:rsid w:val="00A808C7"/>
-    <w:rPr>
-      <w:rFonts w:ascii="Tahoma" w:eastAsia="Times New Roman" w:hAnsi="Tahoma" w:cs="Tahoma"/>
-      <w:sz w:val="16"/>
-      <w:szCs w:val="16"/>
-      <w:lang w:val="es-ES"/>
-    </w:rPr>
-  </w:style>
-  <w:style w:type="paragraph" w:styleId="TDC1">
-    <w:name w:val="toc 1"/>
-    <w:basedOn w:val="Normal"/>
-    <w:next w:val="Normal"/>
-    <w:autoRedefine/>
-    <w:uiPriority w:val="39"/>
-    <w:qFormat/>
-    <w:rsid w:val="00731648"/>
-    <w:pPr>
-      <w:spacing w:after="0"/>
-      <w:jc w:val="left"/>
-    </w:pPr>
-    <w:rPr>
-      <w:rFonts w:asciiTheme="minorHAnsi" w:hAnsiTheme="minorHAnsi"/>
-      <w:b/>
-      <w:bCs/>
-      <w:i/>
-      <w:iCs/>
-      <w:sz w:val="24"/>
-      <w:szCs w:val="24"/>
-    </w:rPr>
-  </w:style>
-  <w:style w:type="paragraph" w:styleId="TDC2">
-    <w:name w:val="toc 2"/>
-    <w:basedOn w:val="Normal"/>
-    <w:next w:val="Normal"/>
-    <w:autoRedefine/>
-    <w:uiPriority w:val="39"/>
-    <w:qFormat/>
-    <w:rsid w:val="00731648"/>
-    <w:pPr>
-      <w:spacing w:after="0"/>
-      <w:ind w:left="180"/>
-      <w:jc w:val="left"/>
-    </w:pPr>
-    <w:rPr>
-      <w:rFonts w:asciiTheme="minorHAnsi" w:hAnsiTheme="minorHAnsi"/>
-      <w:b/>
-      <w:bCs/>
-      <w:sz w:val="22"/>
-      <w:szCs w:val="22"/>
-    </w:rPr>
-  </w:style>
-  <w:style w:type="character" w:styleId="Hipervnculo">
-    <w:name w:val="Hyperlink"/>
-    <w:uiPriority w:val="99"/>
-    <w:rsid w:val="00731648"/>
-    <w:rPr>
-      <w:color w:val="0000FF"/>
-      <w:u w:val="single"/>
-    </w:rPr>
-  </w:style>
-  <w:style w:type="character" w:customStyle="1" w:styleId="Ttulo1Car">
-    <w:name w:val="Título 1 Car"/>
-    <w:basedOn w:val="Fuentedeprrafopredeter"/>
-    <w:link w:val="Ttulo1"/>
-    <w:uiPriority w:val="9"/>
-    <w:rsid w:val="00731648"/>
-    <w:rPr>
-      <w:rFonts w:asciiTheme="majorHAnsi" w:eastAsiaTheme="majorEastAsia" w:hAnsiTheme="majorHAnsi" w:cstheme="majorBidi"/>
-      <w:b/>
-      <w:bCs/>
-      <w:color w:val="365F91" w:themeColor="accent1" w:themeShade="BF"/>
-      <w:sz w:val="28"/>
-      <w:szCs w:val="28"/>
-      <w:lang w:val="es-ES"/>
-    </w:rPr>
-  </w:style>
-  <w:style w:type="character" w:customStyle="1" w:styleId="Ttulo2Car">
-    <w:name w:val="Título 2 Car"/>
-    <w:basedOn w:val="Fuentedeprrafopredeter"/>
-    <w:link w:val="Ttulo2"/>
-    <w:uiPriority w:val="9"/>
-    <w:rsid w:val="00731648"/>
-    <w:rPr>
-      <w:rFonts w:asciiTheme="majorHAnsi" w:eastAsiaTheme="majorEastAsia" w:hAnsiTheme="majorHAnsi" w:cstheme="majorBidi"/>
-      <w:b/>
-      <w:bCs/>
-      <w:color w:val="4F81BD" w:themeColor="accent1"/>
-      <w:sz w:val="26"/>
-      <w:szCs w:val="26"/>
-      <w:lang w:val="es-ES"/>
-    </w:rPr>
-  </w:style>
-</w:styles>
-</file>
-
-<file path=word/stylesWithEffects.xml><?xml version="1.0" encoding="utf-8"?>
-<w:styles xmlns:wpc="http://schemas.microsoft.com/office/word/2010/wordprocessingCanvas" xmlns:mc="http://schemas.openxmlformats.org/markup-compatibility/2006" xmlns:o="urn:schemas-microsoft-com:office:office" xmlns:r="http://schemas.openxmlformats.org/officeDocument/2006/relationships" xmlns:m="http://schemas.openxmlformats.org/officeDocument/2006/math" xmlns:v="urn:schemas-microsoft-com:vml" xmlns:wp14="http://schemas.microsoft.com/office/word/2010/wordprocessingDrawing" xmlns:wp="http://schemas.openxmlformats.org/drawingml/2006/wordprocessingDrawing" xmlns:w10="urn:schemas-microsoft-com:office:word" xmlns:w="http://schemas.openxmlformats.org/wordprocessingml/2006/main" xmlns:w14="http://schemas.microsoft.com/office/word/2010/wordml" xmlns:wpg="http://schemas.microsoft.com/office/word/2010/wordprocessingGroup" xmlns:wpi="http://schemas.microsoft.com/office/word/2010/wordprocessingInk" xmlns:wne="http://schemas.microsoft.com/office/word/2006/wordml" xmlns:wps="http://schemas.microsoft.com/office/word/2010/wordprocessingShape" mc:Ignorable="w14 wp14">
-  <w:docDefaults>
-    <w:rPrDefault>
-      <w:rPr>
-        <w:rFonts w:asciiTheme="minorHAnsi" w:eastAsiaTheme="minorHAnsi" w:hAnsiTheme="minorHAnsi" w:cstheme="minorBidi"/>
-        <w:sz w:val="22"/>
-        <w:szCs w:val="22"/>
-        <w:lang w:val="es-PE" w:eastAsia="en-US" w:bidi="ar-SA"/>
-      </w:rPr>
-    </w:rPrDefault>
-    <w:pPrDefault>
-      <w:pPr>
-        <w:spacing w:after="200" w:line="276" w:lineRule="auto"/>
-      </w:pPr>
-    </w:pPrDefault>
-  </w:docDefaults>
-  <w:latentStyles w:defLockedState="0" w:defUIPriority="99" w:defSemiHidden="1" w:defUnhideWhenUsed="1" w:defQFormat="0" w:count="267">
-    <w:lsdException w:name="Normal" w:semiHidden="0" w:uiPriority="0" w:unhideWhenUsed="0" w:qFormat="1"/>
-    <w:lsdException w:name="heading 1" w:semiHidden="0" w:uiPriority="9" w:unhideWhenUsed="0" w:qFormat="1"/>
-    <w:lsdException w:name="heading 2" w:uiPriority="9" w:qFormat="1"/>
-    <w:lsdException w:name="heading 3" w:uiPriority="9" w:qFormat="1"/>
-    <w:lsdException w:name="heading 4" w:uiPriority="9" w:qFormat="1"/>
-    <w:lsdException w:name="heading 5" w:uiPriority="9" w:qFormat="1"/>
-    <w:lsdException w:name="heading 6" w:uiPriority="9" w:qFormat="1"/>
-    <w:lsdException w:name="heading 7" w:uiPriority="9" w:qFormat="1"/>
-    <w:lsdException w:name="heading 8" w:uiPriority="9" w:qFormat="1"/>
-    <w:lsdException w:name="heading 9" w:uiPriority="9" w:qFormat="1"/>
-    <w:lsdException w:name="toc 1" w:uiPriority="39" w:qFormat="1"/>
-    <w:lsdException w:name="toc 2" w:uiPriority="39" w:qFormat="1"/>
-    <w:lsdException w:name="toc 3" w:uiPriority="39"/>
-    <w:lsdException w:name="toc 4" w:uiPriority="39"/>
-    <w:lsdException w:name="toc 5" w:uiPriority="39"/>
-    <w:lsdException w:name="toc 6" w:uiPriority="39"/>
-    <w:lsdException w:name="toc 7" w:uiPriority="39"/>
-    <w:lsdException w:name="toc 8" w:uiPriority="39"/>
-    <w:lsdException w:name="toc 9" w:uiPriority="39"/>
-    <w:lsdException w:name="caption" w:uiPriority="35" w:qFormat="1"/>
-    <w:lsdException w:name="Title" w:semiHidden="0" w:uiPriority="10" w:unhideWhenUsed="0" w:qFormat="1"/>
-    <w:lsdException w:name="Default Paragraph Font" w:uiPriority="1"/>
-    <w:lsdException w:name="Subtitle" w:semiHidden="0" w:uiPriority="11" w:unhideWhenUsed="0" w:qFormat="1"/>
-    <w:lsdException w:name="Strong" w:semiHidden="0" w:uiPriority="22" w:unhideWhenUsed="0" w:qFormat="1"/>
-    <w:lsdException w:name="Emphasis" w:semiHidden="0" w:uiPriority="20" w:unhideWhenUsed="0" w:qFormat="1"/>
-    <w:lsdException w:name="Table Grid" w:semiHidden="0" w:uiPriority="59" w:unhideWhenUsed="0"/>
-    <w:lsdException w:name="Placeholder Text" w:unhideWhenUsed="0"/>
-    <w:lsdException w:name="No Spacing" w:semiHidden="0" w:uiPriority="1" w:unhideWhenUsed="0" w:qFormat="1"/>
-    <w:lsdException w:name="Light Shading" w:semiHidden="0" w:uiPriority="60" w:unhideWhenUsed="0"/>
-    <w:lsdException w:name="Light List" w:semiHidden="0" w:uiPriority="61" w:unhideWhenUsed="0"/>
-    <w:lsdException w:name="Light Grid" w:semiHidden="0" w:uiPriority="62" w:unhideWhenUsed="0"/>
-    <w:lsdException w:name="Medium Shading 1" w:semiHidden="0" w:uiPriority="63" w:unhideWhenUsed="0"/>
-    <w:lsdException w:name="Medium Shading 2" w:semiHidden="0" w:uiPriority="64" w:unhideWhenUsed="0"/>
-    <w:lsdException w:name="Medium List 1" w:semiHidden="0" w:uiPriority="65" w:unhideWhenUsed="0"/>
-    <w:lsdException w:name="Medium List 2" w:semiHidden="0" w:uiPriority="66" w:unhideWhenUsed="0"/>
-    <w:lsdException w:name="Medium Grid 1" w:semiHidden="0" w:uiPriority="67" w:unhideWhenUsed="0"/>
-    <w:lsdException w:name="Medium Grid 2" w:semiHidden="0" w:uiPriority="68" w:unhideWhenUsed="0"/>
-    <w:lsdException w:name="Medium Grid 3" w:semiHidden="0" w:uiPriority="69" w:unhideWhenUsed="0"/>
-    <w:lsdException w:name="Dark List" w:semiHidden="0" w:uiPriority="70" w:unhideWhenUsed="0"/>
-    <w:lsdException w:name="Colorful Shading" w:semiHidden="0" w:uiPriority="71" w:unhideWhenUsed="0"/>
-    <w:lsdException w:name="Colorful List" w:semiHidden="0" w:uiPriority="72" w:unhideWhenUsed="0"/>
-    <w:lsdException w:name="Colorful Grid" w:semiHidden="0" w:uiPriority="73" w:unhideWhenUsed="0"/>
-    <w:lsdException w:name="Light Shading Accent 1" w:semiHidden="0" w:uiPriority="60" w:unhideWhenUsed="0"/>
-    <w:lsdException w:name="Light List Accent 1" w:semiHidden="0" w:uiPriority="61" w:unhideWhenUsed="0"/>
-    <w:lsdException w:name="Light Grid Accent 1" w:semiHidden="0" w:uiPriority="62" w:unhideWhenUsed="0"/>
-    <w:lsdException w:name="Medium Shading 1 Accent 1" w:semiHidden="0" w:uiPriority="63" w:unhideWhenUsed="0"/>
-    <w:lsdException w:name="Medium Shading 2 Accent 1" w:semiHidden="0" w:uiPriority="64" w:unhideWhenUsed="0"/>
-    <w:lsdException w:name="Medium List 1 Accent 1" w:semiHidden="0" w:uiPriority="65" w:unhideWhenUsed="0"/>
-    <w:lsdException w:name="Revision" w:unhideWhenUsed="0"/>
-    <w:lsdException w:name="List Paragraph" w:semiHidden="0" w:uiPriority="34" w:unhideWhenUsed="0" w:qFormat="1"/>
-    <w:lsdException w:name="Quote" w:semiHidden="0" w:uiPriority="29" w:unhideWhenUsed="0" w:qFormat="1"/>
-    <w:lsdException w:name="Intense Quote" w:semiHidden="0" w:uiPriority="30" w:unhideWhenUsed="0" w:qFormat="1"/>
-    <w:lsdException w:name="Medium List 2 Accent 1" w:semiHidden="0" w:uiPriority="66" w:unhideWhenUsed="0"/>
-    <w:lsdException w:name="Medium Grid 1 Accent 1" w:semiHidden="0" w:uiPriority="67" w:unhideWhenUsed="0"/>
-    <w:lsdException w:name="Medium Grid 2 Accent 1" w:semiHidden="0" w:uiPriority="68" w:unhideWhenUsed="0"/>
-    <w:lsdException w:name="Medium Grid 3 Accent 1" w:semiHidden="0" w:uiPriority="69" w:unhideWhenUsed="0"/>
-    <w:lsdException w:name="Dark List Accent 1" w:semiHidden="0" w:uiPriority="70" w:unhideWhenUsed="0"/>
-    <w:lsdException w:name="Colorful Shading Accent 1" w:semiHidden="0" w:uiPriority="71" w:unhideWhenUsed="0"/>
-    <w:lsdException w:name="Colorful List Accent 1" w:semiHidden="0" w:uiPriority="72" w:unhideWhenUsed="0"/>
-    <w:lsdException w:name="Colorful Grid Accent 1" w:semiHidden="0" w:uiPriority="73" w:unhideWhenUsed="0"/>
-    <w:lsdException w:name="Light Shading Accent 2" w:semiHidden="0" w:uiPriority="60" w:unhideWhenUsed="0"/>
-    <w:lsdException w:name="Light List Accent 2" w:semiHidden="0" w:uiPriority="61" w:unhideWhenUsed="0"/>
-    <w:lsdException w:name="Light Grid Accent 2" w:semiHidden="0" w:uiPriority="62" w:unhideWhenUsed="0"/>
-    <w:lsdException w:name="Medium Shading 1 Accent 2" w:semiHidden="0" w:uiPriority="63" w:unhideWhenUsed="0"/>
-    <w:lsdException w:name="Medium Shading 2 Accent 2" w:semiHidden="0" w:uiPriority="64" w:unhideWhenUsed="0"/>
-    <w:lsdException w:name="Medium List 1 Accent 2" w:semiHidden="0" w:uiPriority="65" w:unhideWhenUsed="0"/>
-    <w:lsdException w:name="Medium List 2 Accent 2" w:semiHidden="0" w:uiPriority="66" w:unhideWhenUsed="0"/>
-    <w:lsdException w:name="Medium Grid 1 Accent 2" w:semiHidden="0" w:uiPriority="67" w:unhideWhenUsed="0"/>
-    <w:lsdException w:name="Medium Grid 2 Accent 2" w:semiHidden="0" w:uiPriority="68" w:unhideWhenUsed="0"/>
-    <w:lsdException w:name="Medium Grid 3 Accent 2" w:semiHidden="0" w:uiPriority="69" w:unhideWhenUsed="0"/>
-    <w:lsdException w:name="Dark List Accent 2" w:semiHidden="0" w:uiPriority="70" w:unhideWhenUsed="0"/>
-    <w:lsdException w:name="Colorful Shading Accent 2" w:semiHidden="0" w:uiPriority="71" w:unhideWhenUsed="0"/>
-    <w:lsdException w:name="Colorful List Accent 2" w:semiHidden="0" w:uiPriority="72" w:unhideWhenUsed="0"/>
-    <w:lsdException w:name="Colorful Grid Accent 2" w:semiHidden="0" w:uiPriority="73" w:unhideWhenUsed="0"/>
-    <w:lsdException w:name="Light Shading Accent 3" w:semiHidden="0" w:uiPriority="60" w:unhideWhenUsed="0"/>
-    <w:lsdException w:name="Light List Accent 3" w:semiHidden="0" w:uiPriority="61" w:unhideWhenUsed="0"/>
-    <w:lsdException w:name="Light Grid Accent 3" w:semiHidden="0" w:uiPriority="62" w:unhideWhenUsed="0"/>
-    <w:lsdException w:name="Medium Shading 1 Accent 3" w:semiHidden="0" w:uiPriority="63" w:unhideWhenUsed="0"/>
-    <w:lsdException w:name="Medium Shading 2 Accent 3" w:semiHidden="0" w:uiPriority="64" w:unhideWhenUsed="0"/>
-    <w:lsdException w:name="Medium List 1 Accent 3" w:semiHidden="0" w:uiPriority="65" w:unhideWhenUsed="0"/>
-    <w:lsdException w:name="Medium List 2 Accent 3" w:semiHidden="0" w:uiPriority="66" w:unhideWhenUsed="0"/>
-    <w:lsdException w:name="Medium Grid 1 Accent 3" w:semiHidden="0" w:uiPriority="67" w:unhideWhenUsed="0"/>
-    <w:lsdException w:name="Medium Grid 2 Accent 3" w:semiHidden="0" w:uiPriority="68" w:unhideWhenUsed="0"/>
-    <w:lsdException w:name="Medium Grid 3 Accent 3" w:semiHidden="0" w:uiPriority="69" w:unhideWhenUsed="0"/>
-    <w:lsdException w:name="Dark List Accent 3" w:semiHidden="0" w:uiPriority="70" w:unhideWhenUsed="0"/>
-    <w:lsdException w:name="Colorful Shading Accent 3" w:semiHidden="0" w:uiPriority="71" w:unhideWhenUsed="0"/>
-    <w:lsdException w:name="Colorful List Accent 3" w:semiHidden="0" w:uiPriority="72" w:unhideWhenUsed="0"/>
-    <w:lsdException w:name="Colorful Grid Accent 3" w:semiHidden="0" w:uiPriority="73" w:unhideWhenUsed="0"/>
-    <w:lsdException w:name="Light Shading Accent 4" w:semiHidden="0" w:uiPriority="60" w:unhideWhenUsed="0"/>
-    <w:lsdException w:name="Light List Accent 4" w:semiHidden="0" w:uiPriority="61" w:unhideWhenUsed="0"/>
-    <w:lsdException w:name="Light Grid Accent 4" w:semiHidden="0" w:uiPriority="62" w:unhideWhenUsed="0"/>
-    <w:lsdException w:name="Medium Shading 1 Accent 4" w:semiHidden="0" w:uiPriority="63" w:unhideWhenUsed="0"/>
-    <w:lsdException w:name="Medium Shading 2 Accent 4" w:semiHidden="0" w:uiPriority="64" w:unhideWhenUsed="0"/>
-    <w:lsdException w:name="Medium List 1 Accent 4" w:semiHidden="0" w:uiPriority="65" w:unhideWhenUsed="0"/>
-    <w:lsdException w:name="Medium List 2 Accent 4" w:semiHidden="0" w:uiPriority="66" w:unhideWhenUsed="0"/>
-    <w:lsdException w:name="Medium Grid 1 Accent 4" w:semiHidden="0" w:uiPriority="67" w:unhideWhenUsed="0"/>
-    <w:lsdException w:name="Medium Grid 2 Accent 4" w:semiHidden="0" w:uiPriority="68" w:unhideWhenUsed="0"/>
-    <w:lsdException w:name="Medium Grid 3 Accent 4" w:semiHidden="0" w:uiPriority="69" w:unhideWhenUsed="0"/>
-    <w:lsdException w:name="Dark List Accent 4" w:semiHidden="0" w:uiPriority="70" w:unhideWhenUsed="0"/>
-    <w:lsdException w:name="Colorful Shading Accent 4" w:semiHidden="0" w:uiPriority="71" w:unhideWhenUsed="0"/>
-    <w:lsdException w:name="Colorful List Accent 4" w:semiHidden="0" w:uiPriority="72" w:unhideWhenUsed="0"/>
-    <w:lsdException w:name="Colorful Grid Accent 4" w:semiHidden="0" w:uiPriority="73" w:unhideWhenUsed="0"/>
-    <w:lsdException w:name="Light Shading Accent 5" w:semiHidden="0" w:uiPriority="60" w:unhideWhenUsed="0"/>
-    <w:lsdException w:name="Light List Accent 5" w:semiHidden="0" w:uiPriority="61" w:unhideWhenUsed="0"/>
-    <w:lsdException w:name="Light Grid Accent 5" w:semiHidden="0" w:uiPriority="62" w:unhideWhenUsed="0"/>
-    <w:lsdException w:name="Medium Shading 1 Accent 5" w:semiHidden="0" w:uiPriority="63" w:unhideWhenUsed="0"/>
-    <w:lsdException w:name="Medium Shading 2 Accent 5" w:semiHidden="0" w:uiPriority="64" w:unhideWhenUsed="0"/>
-    <w:lsdException w:name="Medium List 1 Accent 5" w:semiHidden="0" w:uiPriority="65" w:unhideWhenUsed="0"/>
-    <w:lsdException w:name="Medium List 2 Accent 5" w:semiHidden="0" w:uiPriority="66" w:unhideWhenUsed="0"/>
-    <w:lsdException w:name="Medium Grid 1 Accent 5" w:semiHidden="0" w:uiPriority="67" w:unhideWhenUsed="0"/>
-    <w:lsdException w:name="Medium Grid 2 Accent 5" w:semiHidden="0" w:uiPriority="68" w:unhideWhenUsed="0"/>
-    <w:lsdException w:name="Medium Grid 3 Accent 5" w:semiHidden="0" w:uiPriority="69" w:unhideWhenUsed="0"/>
-    <w:lsdException w:name="Dark List Accent 5" w:semiHidden="0" w:uiPriority="70" w:unhideWhenUsed="0"/>
-    <w:lsdException w:name="Colorful Shading Accent 5" w:semiHidden="0" w:uiPriority="71" w:unhideWhenUsed="0"/>
-    <w:lsdException w:name="Colorful List Accent 5" w:semiHidden="0" w:uiPriority="72" w:unhideWhenUsed="0"/>
-    <w:lsdException w:name="Colorful Grid Accent 5" w:semiHidden="0" w:uiPriority="73" w:unhideWhenUsed="0"/>
-    <w:lsdException w:name="Light Shading Accent 6" w:semiHidden="0" w:uiPriority="60" w:unhideWhenUsed="0"/>
-    <w:lsdException w:name="Light List Accent 6" w:semiHidden="0" w:uiPriority="61" w:unhideWhenUsed="0"/>
-    <w:lsdException w:name="Light Grid Accent 6" w:semiHidden="0" w:uiPriority="62" w:unhideWhenUsed="0"/>
-    <w:lsdException w:name="Medium Shading 1 Accent 6" w:semiHidden="0" w:uiPriority="63" w:unhideWhenUsed="0"/>
-    <w:lsdException w:name="Medium Shading 2 Accent 6" w:semiHidden="0" w:uiPriority="64" w:unhideWhenUsed="0"/>
-    <w:lsdException w:name="Medium List 1 Accent 6" w:semiHidden="0" w:uiPriority="65" w:unhideWhenUsed="0"/>
-    <w:lsdException w:name="Medium List 2 Accent 6" w:semiHidden="0" w:uiPriority="66" w:unhideWhenUsed="0"/>
-    <w:lsdException w:name="Medium Grid 1 Accent 6" w:semiHidden="0" w:uiPriority="67" w:unhideWhenUsed="0"/>
-    <w:lsdException w:name="Medium Grid 2 Accent 6" w:semiHidden="0" w:uiPriority="68" w:unhideWhenUsed="0"/>
-    <w:lsdException w:name="Medium Grid 3 Accent 6" w:semiHidden="0" w:uiPriority="69" w:unhideWhenUsed="0"/>
-    <w:lsdException w:name="Dark List Accent 6" w:semiHidden="0" w:uiPriority="70" w:unhideWhenUsed="0"/>
-    <w:lsdException w:name="Colorful Shading Accent 6" w:semiHidden="0" w:uiPriority="71" w:unhideWhenUsed="0"/>
-    <w:lsdException w:name="Colorful List Accent 6" w:semiHidden="0" w:uiPriority="72" w:unhideWhenUsed="0"/>
-    <w:lsdException w:name="Colorful Grid Accent 6" w:semiHidden="0" w:uiPriority="73" w:unhideWhenUsed="0"/>
-    <w:lsdException w:name="Subtle Emphasis" w:semiHidden="0" w:uiPriority="19" w:unhideWhenUsed="0" w:qFormat="1"/>
-    <w:lsdException w:name="Intense Emphasis" w:semiHidden="0" w:uiPriority="21" w:unhideWhenUsed="0" w:qFormat="1"/>
-    <w:lsdException w:name="Subtle Reference" w:semiHidden="0" w:uiPriority="31" w:unhideWhenUsed="0" w:qFormat="1"/>
-    <w:lsdException w:name="Intense Reference" w:semiHidden="0" w:uiPriority="32" w:unhideWhenUsed="0" w:qFormat="1"/>
-    <w:lsdException w:name="Book Title" w:semiHidden="0" w:uiPriority="33" w:unhideWhenUsed="0" w:qFormat="1"/>
-    <w:lsdException w:name="Bibliography" w:uiPriority="37"/>
-    <w:lsdException w:name="TOC Heading" w:uiPriority="39" w:qFormat="1"/>
+  <w:latentStyles w:defLockedState="0" w:defUIPriority="99" w:defSemiHidden="0" w:defUnhideWhenUsed="0" w:defQFormat="0" w:count="371">
+    <w:lsdException w:name="Normal" w:uiPriority="0" w:qFormat="1"/>
+    <w:lsdException w:name="heading 1" w:uiPriority="9" w:qFormat="1"/>
+    <w:lsdException w:name="heading 2" w:semiHidden="1" w:uiPriority="9" w:unhideWhenUsed="1" w:qFormat="1"/>
+    <w:lsdException w:name="heading 3" w:semiHidden="1" w:uiPriority="9" w:unhideWhenUsed="1" w:qFormat="1"/>
+    <w:lsdException w:name="heading 4" w:semiHidden="1" w:uiPriority="9" w:unhideWhenUsed="1" w:qFormat="1"/>
+    <w:lsdException w:name="heading 5" w:semiHidden="1" w:uiPriority="9" w:unhideWhenUsed="1" w:qFormat="1"/>
+    <w:lsdException w:name="heading 6" w:semiHidden="1" w:uiPriority="9" w:unhideWhenUsed="1" w:qFormat="1"/>
+    <w:lsdException w:name="heading 7" w:semiHidden="1" w:uiPriority="9" w:unhideWhenUsed="1" w:qFormat="1"/>
+    <w:lsdException w:name="heading 8" w:semiHidden="1" w:uiPriority="9" w:unhideWhenUsed="1" w:qFormat="1"/>
+    <w:lsdException w:name="heading 9" w:semiHidden="1" w:uiPriority="9" w:unhideWhenUsed="1" w:qFormat="1"/>
+    <w:lsdException w:name="index 1" w:semiHidden="1" w:unhideWhenUsed="1"/>
+    <w:lsdException w:name="index 2" w:semiHidden="1" w:unhideWhenUsed="1"/>
+    <w:lsdException w:name="index 3" w:semiHidden="1" w:unhideWhenUsed="1"/>
+    <w:lsdException w:name="index 4" w:semiHidden="1" w:unhideWhenUsed="1"/>
+    <w:lsdException w:name="index 5" w:semiHidden="1" w:unhideWhenUsed="1"/>
+    <w:lsdException w:name="index 6" w:semiHidden="1" w:unhideWhenUsed="1"/>
+    <w:lsdException w:name="index 7" w:semiHidden="1" w:unhideWhenUsed="1"/>
+    <w:lsdException w:name="index 8" w:semiHidden="1" w:unhideWhenUsed="1"/>
+    <w:lsdException w:name="index 9" w:semiHidden="1" w:unhideWhenUsed="1"/>
+    <w:lsdException w:name="toc 1" w:semiHidden="1" w:uiPriority="39" w:unhideWhenUsed="1" w:qFormat="1"/>
+    <w:lsdException w:name="toc 2" w:semiHidden="1" w:uiPriority="39" w:unhideWhenUsed="1" w:qFormat="1"/>
+    <w:lsdException w:name="toc 3" w:semiHidden="1" w:uiPriority="39" w:unhideWhenUsed="1"/>
+    <w:lsdException w:name="toc 4" w:semiHidden="1" w:uiPriority="39" w:unhideWhenUsed="1"/>
+    <w:lsdException w:name="toc 5" w:semiHidden="1" w:uiPriority="39" w:unhideWhenUsed="1"/>
+    <w:lsdException w:name="toc 6" w:semiHidden="1" w:uiPriority="39" w:unhideWhenUsed="1"/>
+    <w:lsdException w:name="toc 7" w:semiHidden="1" w:uiPriority="39" w:unhideWhenUsed="1"/>
+    <w:lsdException w:name="toc 8" w:semiHidden="1" w:uiPriority="39" w:unhideWhenUsed="1"/>
+    <w:lsdException w:name="toc 9" w:semiHidden="1" w:uiPriority="39" w:unhideWhenUsed="1"/>
+    <w:lsdException w:name="Normal Indent" w:semiHidden="1" w:unhideWhenUsed="1"/>
+    <w:lsdException w:name="footnote text" w:semiHidden="1" w:unhideWhenUsed="1"/>
+    <w:lsdException w:name="annotation text" w:semiHidden="1" w:unhideWhenUsed="1"/>
+    <w:lsdException w:name="header" w:semiHidden="1" w:unhideWhenUsed="1"/>
+    <w:lsdException w:name="footer" w:semiHidden="1" w:unhideWhenUsed="1"/>
+    <w:lsdException w:name="index heading" w:semiHidden="1" w:unhideWhenUsed="1"/>
+    <w:lsdException w:name="caption" w:semiHidden="1" w:uiPriority="35" w:unhideWhenUsed="1" w:qFormat="1"/>
+    <w:lsdException w:name="table of figures" w:semiHidden="1" w:unhideWhenUsed="1"/>
+    <w:lsdException w:name="envelope address" w:semiHidden="1" w:unhideWhenUsed="1"/>
+    <w:lsdException w:name="envelope return" w:semiHidden="1" w:unhideWhenUsed="1"/>
+    <w:lsdException w:name="footnote reference" w:semiHidden="1" w:unhideWhenUsed="1"/>
+    <w:lsdException w:name="annotation reference" w:semiHidden="1" w:unhideWhenUsed="1"/>
+    <w:lsdException w:name="line number" w:semiHidden="1" w:unhideWhenUsed="1"/>
+    <w:lsdException w:name="page number" w:semiHidden="1" w:unhideWhenUsed="1"/>
+    <w:lsdException w:name="endnote reference" w:semiHidden="1" w:unhideWhenUsed="1"/>
+    <w:lsdException w:name="endnote text" w:semiHidden="1" w:unhideWhenUsed="1"/>
+    <w:lsdException w:name="table of authorities" w:semiHidden="1" w:unhideWhenUsed="1"/>
+    <w:lsdException w:name="macro" w:semiHidden="1" w:unhideWhenUsed="1"/>
+    <w:lsdException w:name="toa heading" w:semiHidden="1" w:unhideWhenUsed="1"/>
+    <w:lsdException w:name="List" w:semiHidden="1" w:unhideWhenUsed="1"/>
+    <w:lsdException w:name="List Bullet" w:semiHidden="1" w:unhideWhenUsed="1"/>
+    <w:lsdException w:name="List Number" w:semiHidden="1" w:unhideWhenUsed="1"/>
+    <w:lsdException w:name="List 2" w:semiHidden="1" w:unhideWhenUsed="1"/>
+    <w:lsdException w:name="List 3" w:semiHidden="1" w:unhideWhenUsed="1"/>
+    <w:lsdException w:name="List 4" w:semiHidden="1" w:unhideWhenUsed="1"/>
+    <w:lsdException w:name="List 5" w:semiHidden="1" w:unhideWhenUsed="1"/>
+    <w:lsdException w:name="List Bullet 2" w:semiHidden="1" w:unhideWhenUsed="1"/>
+    <w:lsdException w:name="List Bullet 3" w:semiHidden="1" w:unhideWhenUsed="1"/>
+    <w:lsdException w:name="List Bullet 4" w:semiHidden="1" w:unhideWhenUsed="1"/>
+    <w:lsdException w:name="List Bullet 5" w:semiHidden="1" w:unhideWhenUsed="1"/>
+    <w:lsdException w:name="List Number 2" w:semiHidden="1" w:unhideWhenUsed="1"/>
+    <w:lsdException w:name="List Number 3" w:semiHidden="1" w:unhideWhenUsed="1"/>
+    <w:lsdException w:name="List Number 4" w:semiHidden="1" w:unhideWhenUsed="1"/>
+    <w:lsdException w:name="List Number 5" w:semiHidden="1" w:unhideWhenUsed="1"/>
+    <w:lsdException w:name="Title" w:uiPriority="10" w:qFormat="1"/>
+    <w:lsdException w:name="Closing" w:semiHidden="1" w:unhideWhenUsed="1"/>
+    <w:lsdException w:name="Signature" w:semiHidden="1" w:unhideWhenUsed="1"/>
+    <w:lsdException w:name="Default Paragraph Font" w:semiHidden="1" w:uiPriority="1" w:unhideWhenUsed="1"/>
+    <w:lsdException w:name="Body Text" w:semiHidden="1" w:unhideWhenUsed="1"/>
+    <w:lsdException w:name="Body Text Indent" w:semiHidden="1" w:unhideWhenUsed="1"/>
+    <w:lsdException w:name="List Continue" w:semiHidden="1" w:unhideWhenUsed="1"/>
+    <w:lsdException w:name="List Continue 2" w:semiHidden="1" w:unhideWhenUsed="1"/>
+    <w:lsdException w:name="List Continue 3" w:semiHidden="1" w:unhideWhenUsed="1"/>
+    <w:lsdException w:name="List Continue 4" w:semiHidden="1" w:unhideWhenUsed="1"/>
+    <w:lsdException w:name="List Continue 5" w:semiHidden="1" w:unhideWhenUsed="1"/>
+    <w:lsdException w:name="Message Header" w:semiHidden="1" w:unhideWhenUsed="1"/>
+    <w:lsdException w:name="Subtitle" w:uiPriority="11" w:qFormat="1"/>
+    <w:lsdException w:name="Salutation" w:semiHidden="1" w:unhideWhenUsed="1"/>
+    <w:lsdException w:name="Date" w:semiHidden="1" w:unhideWhenUsed="1"/>
+    <w:lsdException w:name="Body Text First Indent" w:semiHidden="1" w:unhideWhenUsed="1"/>
+    <w:lsdException w:name="Body Text First Indent 2" w:semiHidden="1" w:unhideWhenUsed="1"/>
+    <w:lsdException w:name="Note Heading" w:semiHidden="1" w:unhideWhenUsed="1"/>
+    <w:lsdException w:name="Body Text 2" w:semiHidden="1" w:unhideWhenUsed="1"/>
+    <w:lsdException w:name="Body Text 3" w:semiHidden="1" w:unhideWhenUsed="1"/>
+    <w:lsdException w:name="Body Text Indent 2" w:semiHidden="1" w:unhideWhenUsed="1"/>
+    <w:lsdException w:name="Body Text Indent 3" w:semiHidden="1" w:unhideWhenUsed="1"/>
+    <w:lsdException w:name="Block Text" w:semiHidden="1" w:unhideWhenUsed="1"/>
+    <w:lsdException w:name="Hyperlink" w:semiHidden="1" w:unhideWhenUsed="1"/>
+    <w:lsdException w:name="FollowedHyperlink" w:semiHidden="1" w:unhideWhenUsed="1"/>
+    <w:lsdException w:name="Strong" w:uiPriority="22" w:qFormat="1"/>
+    <w:lsdException w:name="Emphasis" w:uiPriority="20" w:qFormat="1"/>
+    <w:lsdException w:name="Document Map" w:semiHidden="1" w:unhideWhenUsed="1"/>
+    <w:lsdException w:name="Plain Text" w:semiHidden="1" w:unhideWhenUsed="1"/>
+    <w:lsdException w:name="E-mail Signature" w:semiHidden="1" w:unhideWhenUsed="1"/>
+    <w:lsdException w:name="HTML Top of Form" w:semiHidden="1" w:unhideWhenUsed="1"/>
+    <w:lsdException w:name="HTML Bottom of Form" w:semiHidden="1" w:unhideWhenUsed="1"/>
+    <w:lsdException w:name="Normal (Web)" w:semiHidden="1" w:unhideWhenUsed="1"/>
+    <w:lsdException w:name="HTML Acronym" w:semiHidden="1" w:unhideWhenUsed="1"/>
+    <w:lsdException w:name="HTML Address" w:semiHidden="1" w:unhideWhenUsed="1"/>
+    <w:lsdException w:name="HTML Cite" w:semiHidden="1" w:unhideWhenUsed="1"/>
+    <w:lsdException w:name="HTML Code" w:semiHidden="1" w:unhideWhenUsed="1"/>
+    <w:lsdException w:name="HTML Definition" w:semiHidden="1" w:unhideWhenUsed="1"/>
+    <w:lsdException w:name="HTML Keyboard" w:semiHidden="1" w:unhideWhenUsed="1"/>
+    <w:lsdException w:name="HTML Preformatted" w:semiHidden="1" w:unhideWhenUsed="1"/>
+    <w:lsdException w:name="HTML Sample" w:semiHidden="1" w:unhideWhenUsed="1"/>
+    <w:lsdException w:name="HTML Typewriter" w:semiHidden="1" w:unhideWhenUsed="1"/>
+    <w:lsdException w:name="HTML Variable" w:semiHidden="1" w:unhideWhenUsed="1"/>
+    <w:lsdException w:name="Normal Table" w:semiHidden="1" w:unhideWhenUsed="1"/>
+    <w:lsdException w:name="annotation subject" w:semiHidden="1" w:unhideWhenUsed="1"/>
+    <w:lsdException w:name="No List" w:semiHidden="1" w:unhideWhenUsed="1"/>
+    <w:lsdException w:name="Outline List 1" w:semiHidden="1" w:unhideWhenUsed="1"/>
+    <w:lsdException w:name="Outline List 2" w:semiHidden="1" w:unhideWhenUsed="1"/>
+    <w:lsdException w:name="Outline List 3" w:semiHidden="1" w:unhideWhenUsed="1"/>
+    <w:lsdException w:name="Table Simple 1" w:semiHidden="1" w:unhideWhenUsed="1"/>
+    <w:lsdException w:name="Table Simple 2" w:semiHidden="1" w:unhideWhenUsed="1"/>
+    <w:lsdException w:name="Table Simple 3" w:semiHidden="1" w:unhideWhenUsed="1"/>
+    <w:lsdException w:name="Table Classic 1" w:semiHidden="1" w:unhideWhenUsed="1"/>
+    <w:lsdException w:name="Table Classic 2" w:semiHidden="1" w:unhideWhenUsed="1"/>
+    <w:lsdException w:name="Table Classic 3" w:semiHidden="1" w:unhideWhenUsed="1"/>
+    <w:lsdException w:name="Table Classic 4" w:semiHidden="1" w:unhideWhenUsed="1"/>
+    <w:lsdException w:name="Table Colorful 1" w:semiHidden="1" w:unhideWhenUsed="1"/>
+    <w:lsdException w:name="Table Colorful 2" w:semiHidden="1" w:unhideWhenUsed="1"/>
+    <w:lsdException w:name="Table Colorful 3" w:semiHidden="1" w:unhideWhenUsed="1"/>
+    <w:lsdException w:name="Table Columns 1" w:semiHidden="1" w:unhideWhenUsed="1"/>
+    <w:lsdException w:name="Table Columns 2" w:semiHidden="1" w:unhideWhenUsed="1"/>
+    <w:lsdException w:name="Table Columns 3" w:semiHidden="1" w:unhideWhenUsed="1"/>
+    <w:lsdException w:name="Table Columns 4" w:semiHidden="1" w:unhideWhenUsed="1"/>
+    <w:lsdException w:name="Table Columns 5" w:semiHidden="1" w:unhideWhenUsed="1"/>
+    <w:lsdException w:name="Table Grid 1" w:semiHidden="1" w:unhideWhenUsed="1"/>
+    <w:lsdException w:name="Table Grid 2" w:semiHidden="1" w:unhideWhenUsed="1"/>
+    <w:lsdException w:name="Table Grid 3" w:semiHidden="1" w:unhideWhenUsed="1"/>
+    <w:lsdException w:name="Table Grid 4" w:semiHidden="1" w:unhideWhenUsed="1"/>
+    <w:lsdException w:name="Table Grid 5" w:semiHidden="1" w:unhideWhenUsed="1"/>
+    <w:lsdException w:name="Table Grid 6" w:semiHidden="1" w:unhideWhenUsed="1"/>
+    <w:lsdException w:name="Table Grid 7" w:semiHidden="1" w:unhideWhenUsed="1"/>
+    <w:lsdException w:name="Table Grid 8" w:semiHidden="1" w:unhideWhenUsed="1"/>
+    <w:lsdException w:name="Table List 1" w:semiHidden="1" w:unhideWhenUsed="1"/>
+    <w:lsdException w:name="Table List 2" w:semiHidden="1" w:unhideWhenUsed="1"/>
+    <w:lsdException w:name="Table List 3" w:semiHidden="1" w:unhideWhenUsed="1"/>
+    <w:lsdException w:name="Table List 4" w:semiHidden="1" w:unhideWhenUsed="1"/>
+    <w:lsdException w:name="Table List 5" w:semiHidden="1" w:unhideWhenUsed="1"/>
+    <w:lsdException w:name="Table List 6" w:semiHidden="1" w:unhideWhenUsed="1"/>
+    <w:lsdException w:name="Table List 7" w:semiHidden="1" w:unhideWhenUsed="1"/>
+    <w:lsdException w:name="Table List 8" w:semiHidden="1" w:unhideWhenUsed="1"/>
+    <w:lsdException w:name="Table 3D effects 1" w:semiHidden="1" w:unhideWhenUsed="1"/>
+    <w:lsdException w:name="Table 3D effects 2" w:semiHidden="1" w:unhideWhenUsed="1"/>
+    <w:lsdException w:name="Table 3D effects 3" w:semiHidden="1" w:unhideWhenUsed="1"/>
+    <w:lsdException w:name="Table Contemporary" w:semiHidden="1" w:unhideWhenUsed="1"/>
+    <w:lsdException w:name="Table Elegant" w:semiHidden="1" w:unhideWhenUsed="1"/>
+    <w:lsdException w:name="Table Professional" w:semiHidden="1" w:unhideWhenUsed="1"/>
+    <w:lsdException w:name="Table Subtle 1" w:semiHidden="1" w:unhideWhenUsed="1"/>
+    <w:lsdException w:name="Table Subtle 2" w:semiHidden="1" w:unhideWhenUsed="1"/>
+    <w:lsdException w:name="Table Web 1" w:semiHidden="1" w:unhideWhenUsed="1"/>
+    <w:lsdException w:name="Table Web 2" w:semiHidden="1" w:unhideWhenUsed="1"/>
+    <w:lsdException w:name="Table Web 3" w:semiHidden="1" w:unhideWhenUsed="1"/>
+    <w:lsdException w:name="Balloon Text" w:semiHidden="1" w:unhideWhenUsed="1"/>
+    <w:lsdException w:name="Table Grid" w:uiPriority="59"/>
+    <w:lsdException w:name="Table Theme" w:semiHidden="1" w:unhideWhenUsed="1"/>
+    <w:lsdException w:name="Placeholder Text" w:semiHidden="1"/>
+    <w:lsdException w:name="No Spacing" w:uiPriority="1" w:qFormat="1"/>
+    <w:lsdException w:name="Light Shading" w:uiPriority="60"/>
+    <w:lsdException w:name="Light List" w:uiPriority="61"/>
+    <w:lsdException w:name="Light Grid" w:uiPriority="62"/>
+    <w:lsdException w:name="Medium Shading 1" w:uiPriority="63"/>
+    <w:lsdException w:name="Medium Shading 2" w:uiPriority="64"/>
+    <w:lsdException w:name="Medium List 1" w:uiPriority="65"/>
+    <w:lsdException w:name="Medium List 2" w:uiPriority="66"/>
+    <w:lsdException w:name="Medium Grid 1" w:uiPriority="67"/>
+    <w:lsdException w:name="Medium Grid 2" w:uiPriority="68"/>
+    <w:lsdException w:name="Medium Grid 3" w:uiPriority="69"/>
+    <w:lsdException w:name="Dark List" w:uiPriority="70"/>
+    <w:lsdException w:name="Colorful Shading" w:uiPriority="71"/>
+    <w:lsdException w:name="Colorful List" w:uiPriority="72"/>
+    <w:lsdException w:name="Colorful Grid" w:uiPriority="73"/>
+    <w:lsdException w:name="Light Shading Accent 1" w:uiPriority="60"/>
+    <w:lsdException w:name="Light List Accent 1" w:uiPriority="61"/>
+    <w:lsdException w:name="Light Grid Accent 1" w:uiPriority="62"/>
+    <w:lsdException w:name="Medium Shading 1 Accent 1" w:uiPriority="63"/>
+    <w:lsdException w:name="Medium Shading 2 Accent 1" w:uiPriority="64"/>
+    <w:lsdException w:name="Medium List 1 Accent 1" w:uiPriority="65"/>
+    <w:lsdException w:name="Revision" w:semiHidden="1"/>
+    <w:lsdException w:name="List Paragraph" w:uiPriority="34" w:qFormat="1"/>
+    <w:lsdException w:name="Quote" w:uiPriority="29" w:qFormat="1"/>
+    <w:lsdException w:name="Intense Quote" w:uiPriority="30" w:qFormat="1"/>
+    <w:lsdException w:name="Medium List 2 Accent 1" w:uiPriority="66"/>
+    <w:lsdException w:name="Medium Grid 1 Accent 1" w:uiPriority="67"/>
+    <w:lsdException w:name="Medium Grid 2 Accent 1" w:uiPriority="68"/>
+    <w:lsdException w:name="Medium Grid 3 Accent 1" w:uiPriority="69"/>
+    <w:lsdException w:name="Dark List Accent 1" w:uiPriority="70"/>
+    <w:lsdException w:name="Colorful Shading Accent 1" w:uiPriority="71"/>
+    <w:lsdException w:name="Colorful List Accent 1" w:uiPriority="72"/>
+    <w:lsdException w:name="Colorful Grid Accent 1" w:uiPriority="73"/>
+    <w:lsdException w:name="Light Shading Accent 2" w:uiPriority="60"/>
+    <w:lsdException w:name="Light List Accent 2" w:uiPriority="61"/>
+    <w:lsdException w:name="Light Grid Accent 2" w:uiPriority="62"/>
+    <w:lsdException w:name="Medium Shading 1 Accent 2" w:uiPriority="63"/>
+    <w:lsdException w:name="Medium Shading 2 Accent 2" w:uiPriority="64"/>
+    <w:lsdException w:name="Medium List 1 Accent 2" w:uiPriority="65"/>
+    <w:lsdException w:name="Medium List 2 Accent 2" w:uiPriority="66"/>
+    <w:lsdException w:name="Medium Grid 1 Accent 2" w:uiPriority="67"/>
+    <w:lsdException w:name="Medium Grid 2 Accent 2" w:uiPriority="68"/>
+    <w:lsdException w:name="Medium Grid 3 Accent 2" w:uiPriority="69"/>
+    <w:lsdException w:name="Dark List Accent 2" w:uiPriority="70"/>
+    <w:lsdException w:name="Colorful Shading Accent 2" w:uiPriority="71"/>
+    <w:lsdException w:name="Colorful List Accent 2" w:uiPriority="72"/>
+    <w:lsdException w:name="Colorful Grid Accent 2" w:uiPriority="73"/>
+    <w:lsdException w:name="Light Shading Accent 3" w:uiPriority="60"/>
+    <w:lsdException w:name="Light List Accent 3" w:uiPriority="61"/>
+    <w:lsdException w:name="Light Grid Accent 3" w:uiPriority="62"/>
+    <w:lsdException w:name="Medium Shading 1 Accent 3" w:uiPriority="63"/>
+    <w:lsdException w:name="Medium Shading 2 Accent 3" w:uiPriority="64"/>
+    <w:lsdException w:name="Medium List 1 Accent 3" w:uiPriority="65"/>
+    <w:lsdException w:name="Medium List 2 Accent 3" w:uiPriority="66"/>
+    <w:lsdException w:name="Medium Grid 1 Accent 3" w:uiPriority="67"/>
+    <w:lsdException w:name="Medium Grid 2 Accent 3" w:uiPriority="68"/>
+    <w:lsdException w:name="Medium Grid 3 Accent 3" w:uiPriority="69"/>
+    <w:lsdException w:name="Dark List Accent 3" w:uiPriority="70"/>
+    <w:lsdException w:name="Colorful Shading Accent 3" w:uiPriority="71"/>
+    <w:lsdException w:name="Colorful List Accent 3" w:uiPriority="72"/>
+    <w:lsdException w:name="Colorful Grid Accent 3" w:uiPriority="73"/>
+    <w:lsdException w:name="Light Shading Accent 4" w:uiPriority="60"/>
+    <w:lsdException w:name="Light List Accent 4" w:uiPriority="61"/>
+    <w:lsdException w:name="Light Grid Accent 4" w:uiPriority="62"/>
+    <w:lsdException w:name="Medium Shading 1 Accent 4" w:uiPriority="63"/>
+    <w:lsdException w:name="Medium Shading 2 Accent 4" w:uiPriority="64"/>
+    <w:lsdException w:name="Medium List 1 Accent 4" w:uiPriority="65"/>
+    <w:lsdException w:name="Medium List 2 Accent 4" w:uiPriority="66"/>
+    <w:lsdException w:name="Medium Grid 1 Accent 4" w:uiPriority="67"/>
+    <w:lsdException w:name="Medium Grid 2 Accent 4" w:uiPriority="68"/>
+    <w:lsdException w:name="Medium Grid 3 Accent 4" w:uiPriority="69"/>
+    <w:lsdException w:name="Dark List Accent 4" w:uiPriority="70"/>
+    <w:lsdException w:name="Colorful Shading Accent 4" w:uiPriority="71"/>
+    <w:lsdException w:name="Colorful List Accent 4" w:uiPriority="72"/>
+    <w:lsdException w:name="Colorful Grid Accent 4" w:uiPriority="73"/>
+    <w:lsdException w:name="Light Shading Accent 5" w:uiPriority="60"/>
+    <w:lsdException w:name="Light List Accent 5" w:uiPriority="61"/>
+    <w:lsdException w:name="Light Grid Accent 5" w:uiPriority="62"/>
+    <w:lsdException w:name="Medium Shading 1 Accent 5" w:uiPriority="63"/>
+    <w:lsdException w:name="Medium Shading 2 Accent 5" w:uiPriority="64"/>
+    <w:lsdException w:name="Medium List 1 Accent 5" w:uiPriority="65"/>
+    <w:lsdException w:name="Medium List 2 Accent 5" w:uiPriority="66"/>
+    <w:lsdException w:name="Medium Grid 1 Accent 5" w:uiPriority="67"/>
+    <w:lsdException w:name="Medium Grid 2 Accent 5" w:uiPriority="68"/>
+    <w:lsdException w:name="Medium Grid 3 Accent 5" w:uiPriority="69"/>
+    <w:lsdException w:name="Dark List Accent 5" w:uiPriority="70"/>
+    <w:lsdException w:name="Colorful Shading Accent 5" w:uiPriority="71"/>
+    <w:lsdException w:name="Colorful List Accent 5" w:uiPriority="72"/>
+    <w:lsdException w:name="Colorful Grid Accent 5" w:uiPriority="73"/>
+    <w:lsdException w:name="Light Shading Accent 6" w:uiPriority="60"/>
+    <w:lsdException w:name="Light List Accent 6" w:uiPriority="61"/>
+    <w:lsdException w:name="Light Grid Accent 6" w:uiPriority="62"/>
+    <w:lsdException w:name="Medium Shading 1 Accent 6" w:uiPriority="63"/>
+    <w:lsdException w:name="Medium Shading 2 Accent 6" w:uiPriority="64"/>
+    <w:lsdException w:name="Medium List 1 Accent 6" w:uiPriority="65"/>
+    <w:lsdException w:name="Medium List 2 Accent 6" w:uiPriority="66"/>
+    <w:lsdException w:name="Medium Grid 1 Accent 6" w:uiPriority="67"/>
+    <w:lsdException w:name="Medium Grid 2 Accent 6" w:uiPriority="68"/>
+    <w:lsdException w:name="Medium Grid 3 Accent 6" w:uiPriority="69"/>
+    <w:lsdException w:name="Dark List Accent 6" w:uiPriority="70"/>
+    <w:lsdException w:name="Colorful Shading Accent 6" w:uiPriority="71"/>
+    <w:lsdException w:name="Colorful List Accent 6" w:uiPriority="72"/>
+    <w:lsdException w:name="Colorful Grid Accent 6" w:uiPriority="73"/>
+    <w:lsdException w:name="Subtle Emphasis" w:uiPriority="19" w:qFormat="1"/>
+    <w:lsdException w:name="Intense Emphasis" w:uiPriority="21" w:qFormat="1"/>
+    <w:lsdException w:name="Subtle Reference" w:uiPriority="31" w:qFormat="1"/>
+    <w:lsdException w:name="Intense Reference" w:uiPriority="32" w:qFormat="1"/>
+    <w:lsdException w:name="Book Title" w:uiPriority="33" w:qFormat="1"/>
+    <w:lsdException w:name="Bibliography" w:semiHidden="1" w:uiPriority="37" w:unhideWhenUsed="1"/>
+    <w:lsdException w:name="TOC Heading" w:semiHidden="1" w:uiPriority="39" w:unhideWhenUsed="1" w:qFormat="1"/>
+    <w:lsdException w:name="Plain Table 1" w:uiPriority="41"/>
+    <w:lsdException w:name="Plain Table 2" w:uiPriority="42"/>
+    <w:lsdException w:name="Plain Table 3" w:uiPriority="43"/>
+    <w:lsdException w:name="Plain Table 4" w:uiPriority="44"/>
+    <w:lsdException w:name="Plain Table 5" w:uiPriority="45"/>
+    <w:lsdException w:name="Grid Table Light" w:uiPriority="40"/>
+    <w:lsdException w:name="Grid Table 1 Light" w:uiPriority="46"/>
+    <w:lsdException w:name="Grid Table 2" w:uiPriority="47"/>
+    <w:lsdException w:name="Grid Table 3" w:uiPriority="48"/>
+    <w:lsdException w:name="Grid Table 4" w:uiPriority="49"/>
+    <w:lsdException w:name="Grid Table 5 Dark" w:uiPriority="50"/>
+    <w:lsdException w:name="Grid Table 6 Colorful" w:uiPriority="51"/>
+    <w:lsdException w:name="Grid Table 7 Colorful" w:uiPriority="52"/>
+    <w:lsdException w:name="Grid Table 1 Light Accent 1" w:uiPriority="46"/>
+    <w:lsdException w:name="Grid Table 2 Accent 1" w:uiPriority="47"/>
+    <w:lsdException w:name="Grid Table 3 Accent 1" w:uiPriority="48"/>
+    <w:lsdException w:name="Grid Table 4 Accent 1" w:uiPriority="49"/>
+    <w:lsdException w:name="Grid Table 5 Dark Accent 1" w:uiPriority="50"/>
+    <w:lsdException w:name="Grid Table 6 Colorful Accent 1" w:uiPriority="51"/>
+    <w:lsdException w:name="Grid Table 7 Colorful Accent 1" w:uiPriority="52"/>
+    <w:lsdException w:name="Grid Table 1 Light Accent 2" w:uiPriority="46"/>
+    <w:lsdException w:name="Grid Table 2 Accent 2" w:uiPriority="47"/>
+    <w:lsdException w:name="Grid Table 3 Accent 2" w:uiPriority="48"/>
+    <w:lsdException w:name="Grid Table 4 Accent 2" w:uiPriority="49"/>
+    <w:lsdException w:name="Grid Table 5 Dark Accent 2" w:uiPriority="50"/>
+    <w:lsdException w:name="Grid Table 6 Colorful Accent 2" w:uiPriority="51"/>
+    <w:lsdException w:name="Grid Table 7 Colorful Accent 2" w:uiPriority="52"/>
+    <w:lsdException w:name="Grid Table 1 Light Accent 3" w:uiPriority="46"/>
+    <w:lsdException w:name="Grid Table 2 Accent 3" w:uiPriority="47"/>
+    <w:lsdException w:name="Grid Table 3 Accent 3" w:uiPriority="48"/>
+    <w:lsdException w:name="Grid Table 4 Accent 3" w:uiPriority="49"/>
+    <w:lsdException w:name="Grid Table 5 Dark Accent 3" w:uiPriority="50"/>
+    <w:lsdException w:name="Grid Table 6 Colorful Accent 3" w:uiPriority="51"/>
+    <w:lsdException w:name="Grid Table 7 Colorful Accent 3" w:uiPriority="52"/>
+    <w:lsdException w:name="Grid Table 1 Light Accent 4" w:uiPriority="46"/>
+    <w:lsdException w:name="Grid Table 2 Accent 4" w:uiPriority="47"/>
+    <w:lsdException w:name="Grid Table 3 Accent 4" w:uiPriority="48"/>
+    <w:lsdException w:name="Grid Table 4 Accent 4" w:uiPriority="49"/>
+    <w:lsdException w:name="Grid Table 5 Dark Accent 4" w:uiPriority="50"/>
+    <w:lsdException w:name="Grid Table 6 Colorful Accent 4" w:uiPriority="51"/>
+    <w:lsdException w:name="Grid Table 7 Colorful Accent 4" w:uiPriority="52"/>
+    <w:lsdException w:name="Grid Table 1 Light Accent 5" w:uiPriority="46"/>
+    <w:lsdException w:name="Grid Table 2 Accent 5" w:uiPriority="47"/>
+    <w:lsdException w:name="Grid Table 3 Accent 5" w:uiPriority="48"/>
+    <w:lsdException w:name="Grid Table 4 Accent 5" w:uiPriority="49"/>
+    <w:lsdException w:name="Grid Table 5 Dark Accent 5" w:uiPriority="50"/>
+    <w:lsdException w:name="Grid Table 6 Colorful Accent 5" w:uiPriority="51"/>
+    <w:lsdException w:name="Grid Table 7 Colorful Accent 5" w:uiPriority="52"/>
+    <w:lsdException w:name="Grid Table 1 Light Accent 6" w:uiPriority="46"/>
+    <w:lsdException w:name="Grid Table 2 Accent 6" w:uiPriority="47"/>
+    <w:lsdException w:name="Grid Table 3 Accent 6" w:uiPriority="48"/>
+    <w:lsdException w:name="Grid Table 4 Accent 6" w:uiPriority="49"/>
+    <w:lsdException w:name="Grid Table 5 Dark Accent 6" w:uiPriority="50"/>
+    <w:lsdException w:name="Grid Table 6 Colorful Accent 6" w:uiPriority="51"/>
+    <w:lsdException w:name="Grid Table 7 Colorful Accent 6" w:uiPriority="52"/>
+    <w:lsdException w:name="List Table 1 Light" w:uiPriority="46"/>
+    <w:lsdException w:name="List Table 2" w:uiPriority="47"/>
+    <w:lsdException w:name="List Table 3" w:uiPriority="48"/>
+    <w:lsdException w:name="List Table 4" w:uiPriority="49"/>
+    <w:lsdException w:name="List Table 5 Dark" w:uiPriority="50"/>
+    <w:lsdException w:name="List Table 6 Colorful" w:uiPriority="51"/>
+    <w:lsdException w:name="List Table 7 Colorful" w:uiPriority="52"/>
+    <w:lsdException w:name="List Table 1 Light Accent 1" w:uiPriority="46"/>
+    <w:lsdException w:name="List Table 2 Accent 1" w:uiPriority="47"/>
+    <w:lsdException w:name="List Table 3 Accent 1" w:uiPriority="48"/>
+    <w:lsdException w:name="List Table 4 Accent 1" w:uiPriority="49"/>
+    <w:lsdException w:name="List Table 5 Dark Accent 1" w:uiPriority="50"/>
+    <w:lsdException w:name="List Table 6 Colorful Accent 1" w:uiPriority="51"/>
+    <w:lsdException w:name="List Table 7 Colorful Accent 1" w:uiPriority="52"/>
+    <w:lsdException w:name="List Table 1 Light Accent 2" w:uiPriority="46"/>
+    <w:lsdException w:name="List Table 2 Accent 2" w:uiPriority="47"/>
+    <w:lsdException w:name="List Table 3 Accent 2" w:uiPriority="48"/>
+    <w:lsdException w:name="List Table 4 Accent 2" w:uiPriority="49"/>
+    <w:lsdException w:name="List Table 5 Dark Accent 2" w:uiPriority="50"/>
+    <w:lsdException w:name="List Table 6 Colorful Accent 2" w:uiPriority="51"/>
+    <w:lsdException w:name="List Table 7 Colorful Accent 2" w:uiPriority="52"/>
+    <w:lsdException w:name="List Table 1 Light Accent 3" w:uiPriority="46"/>
+    <w:lsdException w:name="List Table 2 Accent 3" w:uiPriority="47"/>
+    <w:lsdException w:name="List Table 3 Accent 3" w:uiPriority="48"/>
+    <w:lsdException w:name="List Table 4 Accent 3" w:uiPriority="49"/>
+    <w:lsdException w:name="List Table 5 Dark Accent 3" w:uiPriority="50"/>
+    <w:lsdException w:name="List Table 6 Colorful Accent 3" w:uiPriority="51"/>
+    <w:lsdException w:name="List Table 7 Colorful Accent 3" w:uiPriority="52"/>
+    <w:lsdException w:name="List Table 1 Light Accent 4" w:uiPriority="46"/>
+    <w:lsdException w:name="List Table 2 Accent 4" w:uiPriority="47"/>
+    <w:lsdException w:name="List Table 3 Accent 4" w:uiPriority="48"/>
+    <w:lsdException w:name="List Table 4 Accent 4" w:uiPriority="49"/>
+    <w:lsdException w:name="List Table 5 Dark Accent 4" w:uiPriority="50"/>
+    <w:lsdException w:name="List Table 6 Colorful Accent 4" w:uiPriority="51"/>
+    <w:lsdException w:name="List Table 7 Colorful Accent 4" w:uiPriority="52"/>
+    <w:lsdException w:name="List Table 1 Light Accent 5" w:uiPriority="46"/>
+    <w:lsdException w:name="List Table 2 Accent 5" w:uiPriority="47"/>
+    <w:lsdException w:name="List Table 3 Accent 5" w:uiPriority="48"/>
+    <w:lsdException w:name="List Table 4 Accent 5" w:uiPriority="49"/>
+    <w:lsdException w:name="List Table 5 Dark Accent 5" w:uiPriority="50"/>
+    <w:lsdException w:name="List Table 6 Colorful Accent 5" w:uiPriority="51"/>
+    <w:lsdException w:name="List Table 7 Colorful Accent 5" w:uiPriority="52"/>
+    <w:lsdException w:name="List Table 1 Light Accent 6" w:uiPriority="46"/>
+    <w:lsdException w:name="List Table 2 Accent 6" w:uiPriority="47"/>
+    <w:lsdException w:name="List Table 3 Accent 6" w:uiPriority="48"/>
+    <w:lsdException w:name="List Table 4 Accent 6" w:uiPriority="49"/>
+    <w:lsdException w:name="List Table 5 Dark Accent 6" w:uiPriority="50"/>
+    <w:lsdException w:name="List Table 6 Colorful Accent 6" w:uiPriority="51"/>
+    <w:lsdException w:name="List Table 7 Colorful Accent 6" w:uiPriority="52"/>
   </w:latentStyles>
   <w:style w:type="paragraph" w:default="1" w:styleId="Normal">
     <w:name w:val="Normal"/>
@@ -4905,7 +5065,7 @@
 </file>
 
 <file path=customXml/itemProps1.xml><?xml version="1.0" encoding="utf-8"?>
-<ds:datastoreItem xmlns:ds="http://schemas.openxmlformats.org/officeDocument/2006/customXml" ds:itemID="{3A1F38F0-5B30-46E7-8DE0-F2C8DA2DEFF6}">
+<ds:datastoreItem xmlns:ds="http://schemas.openxmlformats.org/officeDocument/2006/customXml" ds:itemID="{51E8F383-B498-443B-BE0B-1BB23DB21738}">
   <ds:schemaRefs>
     <ds:schemaRef ds:uri="http://schemas.openxmlformats.org/officeDocument/2006/bibliography"/>
   </ds:schemaRefs>

</xml_diff>

<commit_message>
Se actualizó el documento del diagrama de clases
</commit_message>
<xml_diff>
--- a/Documentos/Diagramas/Diagrama de clases/BIT_AM_DC_General.docx
+++ b/Documentos/Diagramas/Diagrama de clases/BIT_AM_DC_General.docx
@@ -70,7 +70,7 @@
           <w:sz w:val="20"/>
           <w:lang w:val="es-ES"/>
         </w:rPr>
-        <w:t>1.2</w:t>
+        <w:t>1.3</w:t>
       </w:r>
     </w:p>
     <w:p>
@@ -319,7 +319,13 @@
         <w:rPr>
           <w:b/>
         </w:rPr>
-        <w:t>Setiembre 2015</w:t>
+        <w:t>Octubre</w:t>
+      </w:r>
+      <w:r>
+        <w:rPr>
+          <w:b/>
+        </w:rPr>
+        <w:t xml:space="preserve"> 2015</w:t>
       </w:r>
     </w:p>
     <w:p>
@@ -888,19 +894,11 @@
                 <w:szCs w:val="18"/>
               </w:rPr>
             </w:pPr>
-            <w:proofErr w:type="spellStart"/>
-            <w:r>
-              <w:rPr>
-                <w:szCs w:val="18"/>
-              </w:rPr>
-              <w:t>Angelo</w:t>
-            </w:r>
-            <w:proofErr w:type="spellEnd"/>
-            <w:r>
-              <w:rPr>
-                <w:szCs w:val="18"/>
-              </w:rPr>
-              <w:t xml:space="preserve"> Bernaola</w:t>
+            <w:r>
+              <w:rPr>
+                <w:szCs w:val="18"/>
+              </w:rPr>
+              <w:t>Angelo Bernaola</w:t>
             </w:r>
             <w:r>
               <w:rPr>
@@ -1045,16 +1043,8 @@
               <w:rPr>
                 <w:szCs w:val="18"/>
               </w:rPr>
-              <w:t xml:space="preserve">José </w:t>
-            </w:r>
-            <w:proofErr w:type="spellStart"/>
-            <w:r>
-              <w:rPr>
-                <w:szCs w:val="18"/>
-              </w:rPr>
-              <w:t>Lachira</w:t>
-            </w:r>
-            <w:proofErr w:type="spellEnd"/>
+              <w:t>José Lachira</w:t>
+            </w:r>
             <w:r>
               <w:rPr>
                 <w:szCs w:val="18"/>
@@ -1192,21 +1182,141 @@
               <w:rPr>
                 <w:szCs w:val="18"/>
               </w:rPr>
-              <w:t xml:space="preserve">José </w:t>
-            </w:r>
-            <w:proofErr w:type="spellStart"/>
-            <w:r>
-              <w:rPr>
-                <w:szCs w:val="18"/>
-              </w:rPr>
-              <w:t>Lachira</w:t>
-            </w:r>
-            <w:proofErr w:type="spellEnd"/>
-            <w:r>
-              <w:rPr>
-                <w:szCs w:val="18"/>
-              </w:rPr>
-              <w:t>.</w:t>
+              <w:t>José Lachira.</w:t>
+            </w:r>
+          </w:p>
+        </w:tc>
+      </w:tr>
+      <w:tr>
+        <w:trPr>
+          <w:trHeight w:val="435"/>
+          <w:jc w:val="center"/>
+        </w:trPr>
+        <w:tc>
+          <w:tcPr>
+            <w:tcW w:w="657" w:type="pct"/>
+            <w:tcBorders>
+              <w:top w:val="single" w:sz="6" w:space="0" w:color="BBBBBB"/>
+              <w:left w:val="single" w:sz="6" w:space="0" w:color="BBBBBB"/>
+              <w:bottom w:val="single" w:sz="6" w:space="0" w:color="BBBBBB"/>
+              <w:right w:val="single" w:sz="6" w:space="0" w:color="BBBBBB"/>
+            </w:tcBorders>
+            <w:shd w:val="clear" w:color="auto" w:fill="FFFFFF"/>
+            <w:tcMar>
+              <w:left w:w="113" w:type="dxa"/>
+            </w:tcMar>
+            <w:vAlign w:val="center"/>
+          </w:tcPr>
+          <w:p>
+            <w:pPr>
+              <w:spacing w:before="0" w:after="0"/>
+              <w:jc w:val="center"/>
+              <w:rPr>
+                <w:szCs w:val="18"/>
+              </w:rPr>
+            </w:pPr>
+            <w:r>
+              <w:rPr>
+                <w:szCs w:val="18"/>
+              </w:rPr>
+              <w:t>24/10/15</w:t>
+            </w:r>
+          </w:p>
+        </w:tc>
+        <w:tc>
+          <w:tcPr>
+            <w:tcW w:w="523" w:type="pct"/>
+            <w:tcBorders>
+              <w:top w:val="single" w:sz="6" w:space="0" w:color="BBBBBB"/>
+              <w:left w:val="single" w:sz="6" w:space="0" w:color="BBBBBB"/>
+              <w:bottom w:val="single" w:sz="6" w:space="0" w:color="BBBBBB"/>
+              <w:right w:val="single" w:sz="6" w:space="0" w:color="BBBBBB"/>
+            </w:tcBorders>
+            <w:shd w:val="clear" w:color="auto" w:fill="FFFFFF"/>
+            <w:tcMar>
+              <w:left w:w="113" w:type="dxa"/>
+            </w:tcMar>
+            <w:vAlign w:val="center"/>
+          </w:tcPr>
+          <w:p>
+            <w:pPr>
+              <w:spacing w:before="0" w:after="0"/>
+              <w:jc w:val="center"/>
+              <w:rPr>
+                <w:szCs w:val="18"/>
+              </w:rPr>
+            </w:pPr>
+            <w:r>
+              <w:rPr>
+                <w:szCs w:val="18"/>
+              </w:rPr>
+              <w:t>1.3</w:t>
+            </w:r>
+          </w:p>
+        </w:tc>
+        <w:tc>
+          <w:tcPr>
+            <w:tcW w:w="2465" w:type="pct"/>
+            <w:tcBorders>
+              <w:top w:val="single" w:sz="6" w:space="0" w:color="BBBBBB"/>
+              <w:left w:val="single" w:sz="6" w:space="0" w:color="BBBBBB"/>
+              <w:bottom w:val="single" w:sz="6" w:space="0" w:color="BBBBBB"/>
+              <w:right w:val="single" w:sz="6" w:space="0" w:color="BBBBBB"/>
+            </w:tcBorders>
+            <w:shd w:val="clear" w:color="auto" w:fill="FFFFFF"/>
+            <w:tcMar>
+              <w:top w:w="113" w:type="dxa"/>
+              <w:left w:w="113" w:type="dxa"/>
+              <w:bottom w:w="113" w:type="dxa"/>
+              <w:right w:w="113" w:type="dxa"/>
+            </w:tcMar>
+            <w:vAlign w:val="center"/>
+          </w:tcPr>
+          <w:p>
+            <w:pPr>
+              <w:spacing w:before="0" w:after="0"/>
+              <w:jc w:val="center"/>
+              <w:rPr>
+                <w:szCs w:val="18"/>
+              </w:rPr>
+            </w:pPr>
+            <w:r>
+              <w:rPr>
+                <w:szCs w:val="18"/>
+              </w:rPr>
+              <w:t>Se agregó la clase proveedor y se mejoró las generalizaciones. Se creó una clase Solicitud que hereda a solicitud Pedido, carrito compra, solicitud compra y orden compra</w:t>
+            </w:r>
+          </w:p>
+        </w:tc>
+        <w:tc>
+          <w:tcPr>
+            <w:tcW w:w="1355" w:type="pct"/>
+            <w:tcBorders>
+              <w:top w:val="single" w:sz="6" w:space="0" w:color="BBBBBB"/>
+              <w:left w:val="single" w:sz="6" w:space="0" w:color="BBBBBB"/>
+              <w:bottom w:val="single" w:sz="6" w:space="0" w:color="BBBBBB"/>
+              <w:right w:val="single" w:sz="6" w:space="0" w:color="BBBBBB"/>
+            </w:tcBorders>
+            <w:shd w:val="clear" w:color="auto" w:fill="FFFFFF"/>
+            <w:tcMar>
+              <w:left w:w="113" w:type="dxa"/>
+            </w:tcMar>
+            <w:vAlign w:val="center"/>
+          </w:tcPr>
+          <w:p>
+            <w:pPr>
+              <w:spacing w:before="0" w:after="0"/>
+              <w:jc w:val="center"/>
+              <w:rPr>
+                <w:szCs w:val="18"/>
+                <w:u w:val="single"/>
+              </w:rPr>
+            </w:pPr>
+            <w:r>
+              <w:rPr>
+                <w:szCs w:val="18"/>
+              </w:rPr>
+              <w:t>José Lachira</w:t>
             </w:r>
           </w:p>
         </w:tc>
@@ -1549,16 +1659,8 @@
               <w:rPr>
                 <w:szCs w:val="18"/>
               </w:rPr>
-              <w:t xml:space="preserve">José </w:t>
-            </w:r>
-            <w:proofErr w:type="spellStart"/>
-            <w:r>
-              <w:rPr>
-                <w:szCs w:val="18"/>
-              </w:rPr>
-              <w:t>Lachira</w:t>
-            </w:r>
-            <w:proofErr w:type="spellEnd"/>
+              <w:t>José Lachira</w:t>
+            </w:r>
             <w:r>
               <w:rPr>
                 <w:szCs w:val="18"/>
@@ -1683,8 +1785,6 @@
               </w:rPr>
               <w:t>on los productos favoritos por</w:t>
             </w:r>
-            <w:bookmarkStart w:id="9" w:name="_GoBack"/>
-            <w:bookmarkEnd w:id="9"/>
             <w:r>
               <w:rPr>
                 <w:rFonts w:eastAsia="Calibri" w:cs="Times New Roman"/>
@@ -1721,21 +1821,142 @@
               <w:rPr>
                 <w:szCs w:val="18"/>
               </w:rPr>
-              <w:t xml:space="preserve">José </w:t>
-            </w:r>
-            <w:proofErr w:type="spellStart"/>
-            <w:r>
-              <w:rPr>
-                <w:szCs w:val="18"/>
-              </w:rPr>
-              <w:t>Lachira</w:t>
-            </w:r>
-            <w:proofErr w:type="spellEnd"/>
-            <w:r>
-              <w:rPr>
-                <w:szCs w:val="18"/>
-              </w:rPr>
-              <w:t>.</w:t>
+              <w:t>José Lachira.</w:t>
+            </w:r>
+          </w:p>
+        </w:tc>
+      </w:tr>
+      <w:tr>
+        <w:trPr>
+          <w:jc w:val="center"/>
+        </w:trPr>
+        <w:tc>
+          <w:tcPr>
+            <w:tcW w:w="657" w:type="pct"/>
+            <w:tcBorders>
+              <w:top w:val="single" w:sz="6" w:space="0" w:color="BBBBBB"/>
+              <w:left w:val="single" w:sz="6" w:space="0" w:color="BBBBBB"/>
+              <w:bottom w:val="single" w:sz="6" w:space="0" w:color="BBBBBB"/>
+              <w:right w:val="single" w:sz="6" w:space="0" w:color="BBBBBB"/>
+            </w:tcBorders>
+            <w:shd w:val="clear" w:color="auto" w:fill="auto"/>
+            <w:tcMar>
+              <w:left w:w="113" w:type="dxa"/>
+            </w:tcMar>
+            <w:vAlign w:val="center"/>
+          </w:tcPr>
+          <w:p>
+            <w:pPr>
+              <w:spacing w:before="0" w:after="0"/>
+              <w:jc w:val="center"/>
+              <w:rPr>
+                <w:szCs w:val="18"/>
+              </w:rPr>
+            </w:pPr>
+            <w:r>
+              <w:rPr>
+                <w:szCs w:val="18"/>
+              </w:rPr>
+              <w:t>22/10/15</w:t>
+            </w:r>
+          </w:p>
+        </w:tc>
+        <w:tc>
+          <w:tcPr>
+            <w:tcW w:w="523" w:type="pct"/>
+            <w:tcBorders>
+              <w:top w:val="single" w:sz="6" w:space="0" w:color="BBBBBB"/>
+              <w:left w:val="single" w:sz="6" w:space="0" w:color="BBBBBB"/>
+              <w:bottom w:val="single" w:sz="6" w:space="0" w:color="BBBBBB"/>
+              <w:right w:val="single" w:sz="6" w:space="0" w:color="BBBBBB"/>
+            </w:tcBorders>
+            <w:shd w:val="clear" w:color="auto" w:fill="auto"/>
+            <w:tcMar>
+              <w:left w:w="113" w:type="dxa"/>
+            </w:tcMar>
+            <w:vAlign w:val="center"/>
+          </w:tcPr>
+          <w:p>
+            <w:pPr>
+              <w:spacing w:before="0" w:after="0"/>
+              <w:jc w:val="center"/>
+              <w:rPr>
+                <w:szCs w:val="18"/>
+              </w:rPr>
+            </w:pPr>
+            <w:r>
+              <w:rPr>
+                <w:szCs w:val="18"/>
+              </w:rPr>
+              <w:t>1.2</w:t>
+            </w:r>
+          </w:p>
+        </w:tc>
+        <w:tc>
+          <w:tcPr>
+            <w:tcW w:w="2465" w:type="pct"/>
+            <w:tcBorders>
+              <w:top w:val="single" w:sz="6" w:space="0" w:color="BBBBBB"/>
+              <w:left w:val="single" w:sz="6" w:space="0" w:color="BBBBBB"/>
+              <w:bottom w:val="single" w:sz="6" w:space="0" w:color="BBBBBB"/>
+              <w:right w:val="single" w:sz="6" w:space="0" w:color="BBBBBB"/>
+            </w:tcBorders>
+            <w:shd w:val="clear" w:color="auto" w:fill="auto"/>
+            <w:tcMar>
+              <w:top w:w="113" w:type="dxa"/>
+              <w:left w:w="113" w:type="dxa"/>
+              <w:bottom w:w="113" w:type="dxa"/>
+              <w:right w:w="113" w:type="dxa"/>
+            </w:tcMar>
+            <w:vAlign w:val="center"/>
+          </w:tcPr>
+          <w:p>
+            <w:pPr>
+              <w:widowControl/>
+              <w:spacing w:before="0" w:after="0" w:line="240" w:lineRule="auto"/>
+              <w:ind w:left="720"/>
+              <w:rPr>
+                <w:rFonts w:eastAsia="Calibri" w:cs="Times New Roman"/>
+                <w:szCs w:val="18"/>
+              </w:rPr>
+            </w:pPr>
+            <w:r>
+              <w:rPr>
+                <w:rFonts w:eastAsia="Calibri" w:cs="Times New Roman"/>
+                <w:szCs w:val="18"/>
+              </w:rPr>
+              <w:t>Falta agregar la clase proveedor, así como mejorar las relaciones de generalización.</w:t>
+            </w:r>
+          </w:p>
+        </w:tc>
+        <w:tc>
+          <w:tcPr>
+            <w:tcW w:w="1355" w:type="pct"/>
+            <w:tcBorders>
+              <w:top w:val="single" w:sz="6" w:space="0" w:color="BBBBBB"/>
+              <w:left w:val="single" w:sz="6" w:space="0" w:color="BBBBBB"/>
+              <w:bottom w:val="single" w:sz="6" w:space="0" w:color="BBBBBB"/>
+              <w:right w:val="single" w:sz="6" w:space="0" w:color="BBBBBB"/>
+            </w:tcBorders>
+            <w:shd w:val="clear" w:color="auto" w:fill="auto"/>
+            <w:tcMar>
+              <w:left w:w="113" w:type="dxa"/>
+            </w:tcMar>
+            <w:vAlign w:val="center"/>
+          </w:tcPr>
+          <w:p>
+            <w:pPr>
+              <w:spacing w:before="0" w:after="0"/>
+              <w:jc w:val="center"/>
+              <w:rPr>
+                <w:szCs w:val="18"/>
+              </w:rPr>
+            </w:pPr>
+            <w:r>
+              <w:rPr>
+                <w:szCs w:val="18"/>
+              </w:rPr>
+              <w:t>José Lachira</w:t>
             </w:r>
           </w:p>
         </w:tc>
@@ -2579,14 +2800,14 @@
           <w:color w:val="auto"/>
         </w:rPr>
       </w:pPr>
-      <w:bookmarkStart w:id="10" w:name="_Toc431215826"/>
+      <w:bookmarkStart w:id="9" w:name="_Toc431215826"/>
       <w:r>
         <w:rPr>
           <w:color w:val="auto"/>
         </w:rPr>
         <w:t>GENERALIDADES</w:t>
       </w:r>
-      <w:bookmarkEnd w:id="10"/>
+      <w:bookmarkEnd w:id="9"/>
     </w:p>
     <w:p>
       <w:pPr>
@@ -2613,14 +2834,14 @@
           <w:color w:val="auto"/>
         </w:rPr>
       </w:pPr>
-      <w:bookmarkStart w:id="11" w:name="_Toc431215827"/>
+      <w:bookmarkStart w:id="10" w:name="_Toc431215827"/>
       <w:r>
         <w:rPr>
           <w:color w:val="auto"/>
         </w:rPr>
         <w:t>Objetivos</w:t>
       </w:r>
-      <w:bookmarkEnd w:id="11"/>
+      <w:bookmarkEnd w:id="10"/>
     </w:p>
     <w:p>
       <w:pPr>
@@ -2660,15 +2881,6 @@
         </w:rPr>
         <w:t>.</w:t>
       </w:r>
-    </w:p>
-    <w:p>
-      <w:pPr>
-        <w:pStyle w:val="Textoindependienteprimerasangra2"/>
-        <w:ind w:left="1418" w:firstLine="0"/>
-        <w:rPr>
-          <w:sz w:val="22"/>
-        </w:rPr>
-      </w:pPr>
     </w:p>
     <w:p>
       <w:pPr>
@@ -2823,86 +3035,21 @@
           <w:sz w:val="28"/>
           <w:szCs w:val="28"/>
         </w:rPr>
-      </w:pPr>
-    </w:p>
-    <w:p>
-      <w:pPr>
-        <w:tabs>
-          <w:tab w:val="left" w:pos="1035"/>
-        </w:tabs>
-        <w:rPr>
-          <w:sz w:val="28"/>
-          <w:szCs w:val="28"/>
-        </w:rPr>
-      </w:pPr>
-    </w:p>
-    <w:p>
-      <w:pPr>
-        <w:tabs>
-          <w:tab w:val="left" w:pos="1035"/>
-        </w:tabs>
-        <w:rPr>
-          <w:sz w:val="28"/>
-          <w:szCs w:val="28"/>
-        </w:rPr>
-      </w:pPr>
-    </w:p>
-    <w:p>
-      <w:pPr>
-        <w:tabs>
-          <w:tab w:val="left" w:pos="1035"/>
-        </w:tabs>
-        <w:rPr>
-          <w:sz w:val="28"/>
-          <w:szCs w:val="28"/>
-        </w:rPr>
-      </w:pPr>
-    </w:p>
-    <w:p>
-      <w:pPr>
-        <w:tabs>
-          <w:tab w:val="left" w:pos="1035"/>
-        </w:tabs>
-        <w:rPr>
-          <w:sz w:val="28"/>
-          <w:szCs w:val="28"/>
-        </w:rPr>
-      </w:pPr>
-    </w:p>
-    <w:p>
-      <w:pPr>
-        <w:tabs>
-          <w:tab w:val="left" w:pos="1035"/>
-        </w:tabs>
-        <w:rPr>
-          <w:b/>
-          <w:sz w:val="28"/>
-          <w:szCs w:val="28"/>
-        </w:rPr>
-      </w:pPr>
-    </w:p>
-    <w:p>
-      <w:pPr>
-        <w:tabs>
-          <w:tab w:val="left" w:pos="1035"/>
-        </w:tabs>
-        <w:rPr>
-          <w:b/>
-          <w:sz w:val="28"/>
-          <w:szCs w:val="28"/>
-        </w:rPr>
-      </w:pPr>
-    </w:p>
-    <w:p>
-      <w:pPr>
-        <w:tabs>
-          <w:tab w:val="left" w:pos="1035"/>
-        </w:tabs>
-        <w:rPr>
-          <w:b/>
-          <w:sz w:val="28"/>
-          <w:szCs w:val="28"/>
-        </w:rPr>
+        <w:sectPr>
+          <w:headerReference w:type="default" r:id="rId8"/>
+          <w:footerReference w:type="default" r:id="rId9"/>
+          <w:pgSz w:w="12240" w:h="15840"/>
+          <w:pgMar w:top="1440" w:right="1440" w:bottom="1440" w:left="1440" w:header="708" w:footer="708" w:gutter="0"/>
+          <w:pgBorders w:display="firstPage" w:offsetFrom="page">
+            <w:top w:val="single" w:sz="4" w:space="24" w:color="auto"/>
+            <w:left w:val="single" w:sz="4" w:space="24" w:color="auto"/>
+            <w:bottom w:val="single" w:sz="4" w:space="24" w:color="auto"/>
+            <w:right w:val="single" w:sz="4" w:space="24" w:color="auto"/>
+          </w:pgBorders>
+          <w:cols w:space="708"/>
+          <w:titlePg/>
+          <w:docGrid w:linePitch="360"/>
+        </w:sectPr>
       </w:pPr>
     </w:p>
     <w:p>
@@ -2916,48 +3063,27 @@
           <w:color w:val="auto"/>
         </w:rPr>
       </w:pPr>
-      <w:bookmarkStart w:id="12" w:name="_Toc431215828"/>
+      <w:bookmarkStart w:id="11" w:name="_Toc431215828"/>
       <w:r>
         <w:rPr>
-          <w:color w:val="auto"/>
-        </w:rPr>
-        <w:t>DIAGRAMA DE CLASES</w:t>
-      </w:r>
-      <w:bookmarkEnd w:id="12"/>
-    </w:p>
-    <w:p>
-      <w:pPr>
-        <w:pStyle w:val="Prrafodelista"/>
-        <w:tabs>
-          <w:tab w:val="left" w:pos="1035"/>
-        </w:tabs>
-        <w:rPr>
-          <w:b/>
-          <w:sz w:val="28"/>
-          <w:szCs w:val="28"/>
-        </w:rPr>
-      </w:pPr>
-      <w:r>
-        <w:rPr>
-          <w:b/>
+          <w:b w:val="0"/>
           <w:noProof/>
-          <w:sz w:val="28"/>
-          <w:szCs w:val="28"/>
           <w:lang w:val="es-PE" w:eastAsia="es-PE"/>
         </w:rPr>
+        <w:lastRenderedPageBreak/>
         <w:drawing>
-          <wp:anchor distT="0" distB="0" distL="114300" distR="114300" simplePos="0" relativeHeight="251661312" behindDoc="0" locked="0" layoutInCell="1" allowOverlap="1" wp14:anchorId="14BF2F8A" wp14:editId="058F7A9B">
+          <wp:anchor distT="0" distB="0" distL="114300" distR="114300" simplePos="0" relativeHeight="251659264" behindDoc="0" locked="0" layoutInCell="1" allowOverlap="1" wp14:anchorId="556354AA" wp14:editId="5EB3E17C">
             <wp:simplePos x="0" y="0"/>
             <wp:positionH relativeFrom="column">
               <wp:posOffset>0</wp:posOffset>
             </wp:positionH>
             <wp:positionV relativeFrom="paragraph">
-              <wp:posOffset>330200</wp:posOffset>
+              <wp:posOffset>666750</wp:posOffset>
             </wp:positionV>
-            <wp:extent cx="5943600" cy="4179188"/>
+            <wp:extent cx="8229600" cy="5546725"/>
             <wp:effectExtent l="0" t="0" r="0" b="0"/>
             <wp:wrapSquare wrapText="bothSides"/>
-            <wp:docPr id="3" name="Imagen 3" descr="C:\Users\LENOX\Desktop\DC_BuyIt.png"/>
+            <wp:docPr id="2" name="Imagen 2"/>
             <wp:cNvGraphicFramePr>
               <a:graphicFrameLocks xmlns:a="http://schemas.openxmlformats.org/drawingml/2006/main" noChangeAspect="1"/>
             </wp:cNvGraphicFramePr>
@@ -2965,36 +3091,29 @@
               <a:graphicData uri="http://schemas.openxmlformats.org/drawingml/2006/picture">
                 <pic:pic xmlns:pic="http://schemas.openxmlformats.org/drawingml/2006/picture">
                   <pic:nvPicPr>
-                    <pic:cNvPr id="0" name="Picture 2" descr="C:\Users\LENOX\Desktop\DC_BuyIt.png"/>
-                    <pic:cNvPicPr>
-                      <a:picLocks noChangeAspect="1" noChangeArrowheads="1"/>
-                    </pic:cNvPicPr>
+                    <pic:cNvPr id="2" name="dc_buyit.jpg"/>
+                    <pic:cNvPicPr/>
                   </pic:nvPicPr>
                   <pic:blipFill>
-                    <a:blip r:embed="rId8">
+                    <a:blip r:embed="rId10">
                       <a:extLst>
                         <a:ext uri="{28A0092B-C50C-407E-A947-70E740481C1C}">
                           <a14:useLocalDpi xmlns:a14="http://schemas.microsoft.com/office/drawing/2010/main" val="0"/>
                         </a:ext>
                       </a:extLst>
                     </a:blip>
-                    <a:srcRect/>
                     <a:stretch>
                       <a:fillRect/>
                     </a:stretch>
                   </pic:blipFill>
-                  <pic:spPr bwMode="auto">
+                  <pic:spPr>
                     <a:xfrm>
                       <a:off x="0" y="0"/>
-                      <a:ext cx="5943600" cy="4179188"/>
+                      <a:ext cx="8229600" cy="5546725"/>
                     </a:xfrm>
                     <a:prstGeom prst="rect">
                       <a:avLst/>
                     </a:prstGeom>
-                    <a:noFill/>
-                    <a:ln>
-                      <a:noFill/>
-                    </a:ln>
                   </pic:spPr>
                 </pic:pic>
               </a:graphicData>
@@ -3008,6 +3127,15 @@
           </wp:anchor>
         </w:drawing>
       </w:r>
+      <w:r>
+        <w:rPr>
+          <w:color w:val="auto"/>
+        </w:rPr>
+        <w:t>DIAGRAMA DE CLASES</w:t>
+      </w:r>
+      <w:bookmarkStart w:id="12" w:name="_GoBack"/>
+      <w:bookmarkEnd w:id="11"/>
+      <w:bookmarkEnd w:id="12"/>
     </w:p>
     <w:p>
       <w:pPr>
@@ -3023,10 +3151,8 @@
       </w:pPr>
     </w:p>
     <w:sectPr>
-      <w:headerReference w:type="default" r:id="rId9"/>
-      <w:footerReference w:type="default" r:id="rId10"/>
-      <w:pgSz w:w="12240" w:h="15840"/>
-      <w:pgMar w:top="1440" w:right="1440" w:bottom="1440" w:left="1440" w:header="708" w:footer="708" w:gutter="0"/>
+      <w:pgSz w:w="15840" w:h="12240" w:orient="landscape"/>
+      <w:pgMar w:top="1440" w:right="1440" w:bottom="1440" w:left="1440" w:header="709" w:footer="709" w:gutter="0"/>
       <w:pgBorders w:display="firstPage" w:offsetFrom="page">
         <w:top w:val="single" w:sz="4" w:space="24" w:color="auto"/>
         <w:left w:val="single" w:sz="4" w:space="24" w:color="auto"/>
@@ -3177,7 +3303,7 @@
               <w:szCs w:val="18"/>
               <w:lang w:eastAsia="es-PE"/>
             </w:rPr>
-            <w:t>5</w:t>
+            <w:t>4</w:t>
           </w:r>
           <w:r>
             <w:rPr>
@@ -3226,7 +3352,7 @@
               <w:szCs w:val="18"/>
               <w:lang w:eastAsia="es-PE"/>
             </w:rPr>
-            <w:t>5</w:t>
+            <w:t>6</w:t>
           </w:r>
           <w:r>
             <w:rPr>
@@ -3535,7 +3661,7 @@
               <w:szCs w:val="18"/>
               <w:lang w:eastAsia="es-PE"/>
             </w:rPr>
-            <w:t>04/10/15</w:t>
+            <w:t>24/10/15</w:t>
           </w:r>
           <w:r>
             <w:rPr>
@@ -5065,7 +5191,7 @@
 </file>
 
 <file path=customXml/itemProps1.xml><?xml version="1.0" encoding="utf-8"?>
-<ds:datastoreItem xmlns:ds="http://schemas.openxmlformats.org/officeDocument/2006/customXml" ds:itemID="{51E8F383-B498-443B-BE0B-1BB23DB21738}">
+<ds:datastoreItem xmlns:ds="http://schemas.openxmlformats.org/officeDocument/2006/customXml" ds:itemID="{27ED8EA6-DFCD-4D03-A5E6-CB7E1861891D}">
   <ds:schemaRefs>
     <ds:schemaRef ds:uri="http://schemas.openxmlformats.org/officeDocument/2006/bibliography"/>
   </ds:schemaRefs>

</xml_diff>